<commit_message>
added draft architecture diagram
tbd in our kick-off and as we go.
</commit_message>
<xml_diff>
--- a/docs/draft_proposal.docx
+++ b/docs/draft_proposal.docx
@@ -1,6 +1,6 @@
 
 <file path=word/document.xml><?xml version="1.0" encoding="utf-8"?>
-<w:document xmlns:wpc="http://schemas.microsoft.com/office/word/2010/wordprocessingCanvas" xmlns:cx="http://schemas.microsoft.com/office/drawing/2014/chartex" xmlns:cx1="http://schemas.microsoft.com/office/drawing/2015/9/8/chartex" xmlns:cx2="http://schemas.microsoft.com/office/drawing/2015/10/21/chartex" xmlns:cx3="http://schemas.microsoft.com/office/drawing/2016/5/9/chartex" xmlns:cx4="http://schemas.microsoft.com/office/drawing/2016/5/10/chartex" xmlns:cx5="http://schemas.microsoft.com/office/drawing/2016/5/11/chartex" xmlns:cx6="http://schemas.microsoft.com/office/drawing/2016/5/12/chartex" xmlns:cx7="http://schemas.microsoft.com/office/drawing/2016/5/13/chartex" xmlns:cx8="http://schemas.microsoft.com/office/drawing/2016/5/14/chartex" xmlns:mc="http://schemas.openxmlformats.org/markup-compatibility/2006" xmlns:aink="http://schemas.microsoft.com/office/drawing/2016/ink" xmlns:am3d="http://schemas.microsoft.com/office/drawing/2017/model3d" xmlns:o="urn:schemas-microsoft-com:office:office" xmlns:r="http://schemas.openxmlformats.org/officeDocument/2006/relationships" xmlns:m="http://schemas.openxmlformats.org/officeDocument/2006/math" xmlns:v="urn:schemas-microsoft-com:vml" xmlns:wp14="http://schemas.microsoft.com/office/word/2010/wordprocessingDrawing" xmlns:wp="http://schemas.openxmlformats.org/drawingml/2006/wordprocessingDrawing" xmlns:w10="urn:schemas-microsoft-com:office:word" xmlns:w="http://schemas.openxmlformats.org/wordprocessingml/2006/main" xmlns:w14="http://schemas.microsoft.com/office/word/2010/wordml" xmlns:w15="http://schemas.microsoft.com/office/word/2012/wordml" xmlns:w16cex="http://schemas.microsoft.com/office/word/2018/wordml/cex" xmlns:w16cid="http://schemas.microsoft.com/office/word/2016/wordml/cid" xmlns:w16="http://schemas.microsoft.com/office/word/2018/wordml" xmlns:w16se="http://schemas.microsoft.com/office/word/2015/wordml/symex" xmlns:wpg="http://schemas.microsoft.com/office/word/2010/wordprocessingGroup" xmlns:wpi="http://schemas.microsoft.com/office/word/2010/wordprocessingInk" xmlns:wne="http://schemas.microsoft.com/office/word/2006/wordml" xmlns:wps="http://schemas.microsoft.com/office/word/2010/wordprocessingShape" mc:Ignorable="w14 w15 w16se w16cid w16 w16cex wp14">
+<w:document xmlns:wpc="http://schemas.microsoft.com/office/word/2010/wordprocessingCanvas" xmlns:cx="http://schemas.microsoft.com/office/drawing/2014/chartex" xmlns:cx1="http://schemas.microsoft.com/office/drawing/2015/9/8/chartex" xmlns:cx2="http://schemas.microsoft.com/office/drawing/2015/10/21/chartex" xmlns:cx3="http://schemas.microsoft.com/office/drawing/2016/5/9/chartex" xmlns:cx4="http://schemas.microsoft.com/office/drawing/2016/5/10/chartex" xmlns:cx5="http://schemas.microsoft.com/office/drawing/2016/5/11/chartex" xmlns:cx6="http://schemas.microsoft.com/office/drawing/2016/5/12/chartex" xmlns:cx7="http://schemas.microsoft.com/office/drawing/2016/5/13/chartex" xmlns:cx8="http://schemas.microsoft.com/office/drawing/2016/5/14/chartex" xmlns:mc="http://schemas.openxmlformats.org/markup-compatibility/2006" xmlns:aink="http://schemas.microsoft.com/office/drawing/2016/ink" xmlns:am3d="http://schemas.microsoft.com/office/drawing/2017/model3d" xmlns:o="urn:schemas-microsoft-com:office:office" xmlns:r="http://schemas.openxmlformats.org/officeDocument/2006/relationships" xmlns:m="http://schemas.openxmlformats.org/officeDocument/2006/math" xmlns:v="urn:schemas-microsoft-com:vml" xmlns:wp14="http://schemas.microsoft.com/office/word/2010/wordprocessingDrawing" xmlns:wp="http://schemas.openxmlformats.org/drawingml/2006/wordprocessingDrawing" xmlns:w10="urn:schemas-microsoft-com:office:word" xmlns:w="http://schemas.openxmlformats.org/wordprocessingml/2006/main" xmlns:w14="http://schemas.microsoft.com/office/word/2010/wordml" xmlns:w15="http://schemas.microsoft.com/office/word/2012/wordml" xmlns:w16cid="http://schemas.microsoft.com/office/word/2016/wordml/cid" xmlns:w16se="http://schemas.microsoft.com/office/word/2015/wordml/symex" xmlns:wpg="http://schemas.microsoft.com/office/word/2010/wordprocessingGroup" xmlns:wpi="http://schemas.microsoft.com/office/word/2010/wordprocessingInk" xmlns:wne="http://schemas.microsoft.com/office/word/2006/wordml" xmlns:wps="http://schemas.microsoft.com/office/word/2010/wordprocessingShape" mc:Ignorable="w14 w15 w16se w16cid wp14">
   <w:body>
     <w:p>
       <w:pPr>
@@ -40,23 +40,7 @@
           <w:rFonts w:ascii="Verdana" w:eastAsia="Times New Roman" w:hAnsi="Verdana" w:cs="Times New Roman"/>
           <w:color w:val="000000"/>
         </w:rPr>
-        <w:t xml:space="preserve">You should use the following outline for your proposal, which </w:t>
-      </w:r>
-      <w:proofErr w:type="gramStart"/>
-      <w:r>
-        <w:rPr>
-          <w:rFonts w:ascii="Verdana" w:eastAsia="Times New Roman" w:hAnsi="Verdana" w:cs="Times New Roman"/>
-          <w:color w:val="000000"/>
-        </w:rPr>
-        <w:t>shouldn't</w:t>
-      </w:r>
-      <w:proofErr w:type="gramEnd"/>
-      <w:r>
-        <w:rPr>
-          <w:rFonts w:ascii="Verdana" w:eastAsia="Times New Roman" w:hAnsi="Verdana" w:cs="Times New Roman"/>
-          <w:color w:val="000000"/>
-        </w:rPr>
-        <w:t xml:space="preserve"> need more than about one page.  The proposal draft (which will be reviewed by your peers; see below) is worth up to 10 points; the revised proposal (which will be reviewed by the course instructors; also see below) is also worth up to 10 points.</w:t>
+        <w:t>You should use the following outline for your proposal, which shouldn't need more than about one page.  The proposal draft (which will be reviewed by your peers; see below) is worth up to 10 points; the revised proposal (which will be reviewed by the course instructors; also see below) is also worth up to 10 points.</w:t>
       </w:r>
     </w:p>
     <w:p>
@@ -588,6 +572,62 @@
       </w:r>
     </w:p>
     <w:p/>
+    <w:p/>
+    <w:p>
+      <w:r>
+        <w:drawing>
+          <wp:inline distT="0" distB="0" distL="0" distR="0" wp14:anchorId="7A093FE2" wp14:editId="642A02D5">
+            <wp:extent cx="5943600" cy="3780155"/>
+            <wp:effectExtent l="0" t="0" r="0" b="0"/>
+            <wp:docPr id="29" name="Picture 28">
+              <a:extLst xmlns:a="http://schemas.openxmlformats.org/drawingml/2006/main">
+                <a:ext uri="{FF2B5EF4-FFF2-40B4-BE49-F238E27FC236}">
+                  <a16:creationId xmlns:a16="http://schemas.microsoft.com/office/drawing/2014/main" id="{20F3D0C0-B7C9-4EA0-9D60-30FAFEF33724}"/>
+                </a:ext>
+              </a:extLst>
+            </wp:docPr>
+            <wp:cNvGraphicFramePr>
+              <a:graphicFrameLocks xmlns:a="http://schemas.openxmlformats.org/drawingml/2006/main" noChangeAspect="1"/>
+            </wp:cNvGraphicFramePr>
+            <a:graphic xmlns:a="http://schemas.openxmlformats.org/drawingml/2006/main">
+              <a:graphicData uri="http://schemas.openxmlformats.org/drawingml/2006/picture">
+                <pic:pic xmlns:pic="http://schemas.openxmlformats.org/drawingml/2006/picture">
+                  <pic:nvPicPr>
+                    <pic:cNvPr id="29" name="Picture 28">
+                      <a:extLst>
+                        <a:ext uri="{FF2B5EF4-FFF2-40B4-BE49-F238E27FC236}">
+                          <a16:creationId xmlns:a16="http://schemas.microsoft.com/office/drawing/2014/main" id="{20F3D0C0-B7C9-4EA0-9D60-30FAFEF33724}"/>
+                        </a:ext>
+                      </a:extLst>
+                    </pic:cNvPr>
+                    <pic:cNvPicPr>
+                      <a:picLocks noChangeAspect="1"/>
+                    </pic:cNvPicPr>
+                  </pic:nvPicPr>
+                  <pic:blipFill>
+                    <a:blip r:embed="rId6"/>
+                    <a:stretch>
+                      <a:fillRect/>
+                    </a:stretch>
+                  </pic:blipFill>
+                  <pic:spPr>
+                    <a:xfrm>
+                      <a:off x="0" y="0"/>
+                      <a:ext cx="5943600" cy="3780155"/>
+                    </a:xfrm>
+                    <a:prstGeom prst="rect">
+                      <a:avLst/>
+                    </a:prstGeom>
+                  </pic:spPr>
+                </pic:pic>
+              </a:graphicData>
+            </a:graphic>
+          </wp:inline>
+        </w:drawing>
+      </w:r>
+      <w:bookmarkStart w:id="0" w:name="_GoBack"/>
+      <w:bookmarkEnd w:id="0"/>
+    </w:p>
     <w:sectPr>
       <w:pgSz w:w="12240" w:h="15840"/>
       <w:pgMar w:top="1440" w:right="1440" w:bottom="1440" w:left="1440" w:header="720" w:footer="720" w:gutter="0"/>
@@ -599,7 +639,7 @@
 </file>
 
 <file path=word/numbering.xml><?xml version="1.0" encoding="utf-8"?>
-<w:numbering xmlns:wpc="http://schemas.microsoft.com/office/word/2010/wordprocessingCanvas" xmlns:cx="http://schemas.microsoft.com/office/drawing/2014/chartex" xmlns:cx1="http://schemas.microsoft.com/office/drawing/2015/9/8/chartex" xmlns:cx2="http://schemas.microsoft.com/office/drawing/2015/10/21/chartex" xmlns:cx3="http://schemas.microsoft.com/office/drawing/2016/5/9/chartex" xmlns:cx4="http://schemas.microsoft.com/office/drawing/2016/5/10/chartex" xmlns:cx5="http://schemas.microsoft.com/office/drawing/2016/5/11/chartex" xmlns:cx6="http://schemas.microsoft.com/office/drawing/2016/5/12/chartex" xmlns:cx7="http://schemas.microsoft.com/office/drawing/2016/5/13/chartex" xmlns:cx8="http://schemas.microsoft.com/office/drawing/2016/5/14/chartex" xmlns:mc="http://schemas.openxmlformats.org/markup-compatibility/2006" xmlns:aink="http://schemas.microsoft.com/office/drawing/2016/ink" xmlns:am3d="http://schemas.microsoft.com/office/drawing/2017/model3d" xmlns:o="urn:schemas-microsoft-com:office:office" xmlns:r="http://schemas.openxmlformats.org/officeDocument/2006/relationships" xmlns:m="http://schemas.openxmlformats.org/officeDocument/2006/math" xmlns:v="urn:schemas-microsoft-com:vml" xmlns:wp14="http://schemas.microsoft.com/office/word/2010/wordprocessingDrawing" xmlns:wp="http://schemas.openxmlformats.org/drawingml/2006/wordprocessingDrawing" xmlns:w10="urn:schemas-microsoft-com:office:word" xmlns:w="http://schemas.openxmlformats.org/wordprocessingml/2006/main" xmlns:w14="http://schemas.microsoft.com/office/word/2010/wordml" xmlns:w15="http://schemas.microsoft.com/office/word/2012/wordml" xmlns:w16cex="http://schemas.microsoft.com/office/word/2018/wordml/cex" xmlns:w16cid="http://schemas.microsoft.com/office/word/2016/wordml/cid" xmlns:w16="http://schemas.microsoft.com/office/word/2018/wordml" xmlns:w16se="http://schemas.microsoft.com/office/word/2015/wordml/symex" xmlns:wpg="http://schemas.microsoft.com/office/word/2010/wordprocessingGroup" xmlns:wpi="http://schemas.microsoft.com/office/word/2010/wordprocessingInk" xmlns:wne="http://schemas.microsoft.com/office/word/2006/wordml" xmlns:wps="http://schemas.microsoft.com/office/word/2010/wordprocessingShape" mc:Ignorable="w14 w15 w16se w16cid w16 w16cex wp14">
+<w:numbering xmlns:wpc="http://schemas.microsoft.com/office/word/2010/wordprocessingCanvas" xmlns:cx="http://schemas.microsoft.com/office/drawing/2014/chartex" xmlns:cx1="http://schemas.microsoft.com/office/drawing/2015/9/8/chartex" xmlns:cx2="http://schemas.microsoft.com/office/drawing/2015/10/21/chartex" xmlns:cx3="http://schemas.microsoft.com/office/drawing/2016/5/9/chartex" xmlns:cx4="http://schemas.microsoft.com/office/drawing/2016/5/10/chartex" xmlns:cx5="http://schemas.microsoft.com/office/drawing/2016/5/11/chartex" xmlns:cx6="http://schemas.microsoft.com/office/drawing/2016/5/12/chartex" xmlns:cx7="http://schemas.microsoft.com/office/drawing/2016/5/13/chartex" xmlns:cx8="http://schemas.microsoft.com/office/drawing/2016/5/14/chartex" xmlns:mc="http://schemas.openxmlformats.org/markup-compatibility/2006" xmlns:aink="http://schemas.microsoft.com/office/drawing/2016/ink" xmlns:am3d="http://schemas.microsoft.com/office/drawing/2017/model3d" xmlns:o="urn:schemas-microsoft-com:office:office" xmlns:r="http://schemas.openxmlformats.org/officeDocument/2006/relationships" xmlns:m="http://schemas.openxmlformats.org/officeDocument/2006/math" xmlns:v="urn:schemas-microsoft-com:vml" xmlns:wp14="http://schemas.microsoft.com/office/word/2010/wordprocessingDrawing" xmlns:wp="http://schemas.openxmlformats.org/drawingml/2006/wordprocessingDrawing" xmlns:w10="urn:schemas-microsoft-com:office:word" xmlns:w="http://schemas.openxmlformats.org/wordprocessingml/2006/main" xmlns:w14="http://schemas.microsoft.com/office/word/2010/wordml" xmlns:w15="http://schemas.microsoft.com/office/word/2012/wordml" xmlns:w16cid="http://schemas.microsoft.com/office/word/2016/wordml/cid" xmlns:w16se="http://schemas.microsoft.com/office/word/2015/wordml/symex" xmlns:wpg="http://schemas.microsoft.com/office/word/2010/wordprocessingGroup" xmlns:wpi="http://schemas.microsoft.com/office/word/2010/wordprocessingInk" xmlns:wne="http://schemas.microsoft.com/office/word/2006/wordml" xmlns:wps="http://schemas.microsoft.com/office/word/2010/wordprocessingShape" mc:Ignorable="w14 w15 w16se w16cid wp14">
   <w:abstractNum w:abstractNumId="0" w15:restartNumberingAfterBreak="0">
     <w:nsid w:val="23C1629B"/>
     <w:multiLevelType w:val="multilevel"/>
@@ -1212,7 +1252,7 @@
 </file>
 
 <file path=word/styles.xml><?xml version="1.0" encoding="utf-8"?>
-<w:styles xmlns:mc="http://schemas.openxmlformats.org/markup-compatibility/2006" xmlns:r="http://schemas.openxmlformats.org/officeDocument/2006/relationships" xmlns:w="http://schemas.openxmlformats.org/wordprocessingml/2006/main" xmlns:w14="http://schemas.microsoft.com/office/word/2010/wordml" xmlns:w15="http://schemas.microsoft.com/office/word/2012/wordml" xmlns:w16cex="http://schemas.microsoft.com/office/word/2018/wordml/cex" xmlns:w16cid="http://schemas.microsoft.com/office/word/2016/wordml/cid" xmlns:w16="http://schemas.microsoft.com/office/word/2018/wordml" xmlns:w16se="http://schemas.microsoft.com/office/word/2015/wordml/symex" mc:Ignorable="w14 w15 w16se w16cid w16 w16cex">
+<w:styles xmlns:mc="http://schemas.openxmlformats.org/markup-compatibility/2006" xmlns:r="http://schemas.openxmlformats.org/officeDocument/2006/relationships" xmlns:w="http://schemas.openxmlformats.org/wordprocessingml/2006/main" xmlns:w14="http://schemas.microsoft.com/office/word/2010/wordml" xmlns:w15="http://schemas.microsoft.com/office/word/2012/wordml" xmlns:w16cid="http://schemas.microsoft.com/office/word/2016/wordml/cid" xmlns:w16se="http://schemas.microsoft.com/office/word/2015/wordml/symex" mc:Ignorable="w14 w15 w16se w16cid">
   <w:docDefaults>
     <w:rPrDefault>
       <w:rPr>
@@ -1653,7 +1693,6 @@
   <w:style w:type="character" w:default="1" w:styleId="DefaultParagraphFont">
     <w:name w:val="Default Paragraph Font"/>
     <w:uiPriority w:val="1"/>
-    <w:semiHidden/>
     <w:unhideWhenUsed/>
   </w:style>
   <w:style w:type="table" w:default="1" w:styleId="TableNormal">
@@ -1740,6 +1779,18 @@
     <w:rPr>
       <w:color w:val="605E5C"/>
       <w:shd w:val="clear" w:color="auto" w:fill="E1DFDD"/>
+    </w:rPr>
+  </w:style>
+  <w:style w:type="character" w:styleId="FollowedHyperlink">
+    <w:name w:val="FollowedHyperlink"/>
+    <w:basedOn w:val="DefaultParagraphFont"/>
+    <w:uiPriority w:val="99"/>
+    <w:semiHidden/>
+    <w:unhideWhenUsed/>
+    <w:rsid w:val="00617EC0"/>
+    <w:rPr>
+      <w:color w:val="954F72" w:themeColor="followedHyperlink"/>
+      <w:u w:val="single"/>
     </w:rPr>
   </w:style>
 </w:styles>

</xml_diff>

<commit_message>
Added datasets, set up etl package folder, edited our proposal!
</commit_message>
<xml_diff>
--- a/docs/draft_proposal.docx
+++ b/docs/draft_proposal.docx
@@ -1,6 +1,6 @@
 
 <file path=word/document.xml><?xml version="1.0" encoding="utf-8"?>
-<w:document xmlns:wpc="http://schemas.microsoft.com/office/word/2010/wordprocessingCanvas" xmlns:cx="http://schemas.microsoft.com/office/drawing/2014/chartex" xmlns:cx1="http://schemas.microsoft.com/office/drawing/2015/9/8/chartex" xmlns:cx2="http://schemas.microsoft.com/office/drawing/2015/10/21/chartex" xmlns:cx3="http://schemas.microsoft.com/office/drawing/2016/5/9/chartex" xmlns:cx4="http://schemas.microsoft.com/office/drawing/2016/5/10/chartex" xmlns:cx5="http://schemas.microsoft.com/office/drawing/2016/5/11/chartex" xmlns:cx6="http://schemas.microsoft.com/office/drawing/2016/5/12/chartex" xmlns:cx7="http://schemas.microsoft.com/office/drawing/2016/5/13/chartex" xmlns:cx8="http://schemas.microsoft.com/office/drawing/2016/5/14/chartex" xmlns:mc="http://schemas.openxmlformats.org/markup-compatibility/2006" xmlns:aink="http://schemas.microsoft.com/office/drawing/2016/ink" xmlns:am3d="http://schemas.microsoft.com/office/drawing/2017/model3d" xmlns:o="urn:schemas-microsoft-com:office:office" xmlns:r="http://schemas.openxmlformats.org/officeDocument/2006/relationships" xmlns:m="http://schemas.openxmlformats.org/officeDocument/2006/math" xmlns:v="urn:schemas-microsoft-com:vml" xmlns:wp14="http://schemas.microsoft.com/office/word/2010/wordprocessingDrawing" xmlns:wp="http://schemas.openxmlformats.org/drawingml/2006/wordprocessingDrawing" xmlns:w10="urn:schemas-microsoft-com:office:word" xmlns:w="http://schemas.openxmlformats.org/wordprocessingml/2006/main" xmlns:w14="http://schemas.microsoft.com/office/word/2010/wordml" xmlns:w15="http://schemas.microsoft.com/office/word/2012/wordml" xmlns:w16cid="http://schemas.microsoft.com/office/word/2016/wordml/cid" xmlns:w16se="http://schemas.microsoft.com/office/word/2015/wordml/symex" xmlns:wpg="http://schemas.microsoft.com/office/word/2010/wordprocessingGroup" xmlns:wpi="http://schemas.microsoft.com/office/word/2010/wordprocessingInk" xmlns:wne="http://schemas.microsoft.com/office/word/2006/wordml" xmlns:wps="http://schemas.microsoft.com/office/word/2010/wordprocessingShape" mc:Ignorable="w14 w15 w16se w16cid wp14">
+<w:document xmlns:wpc="http://schemas.microsoft.com/office/word/2010/wordprocessingCanvas" xmlns:cx="http://schemas.microsoft.com/office/drawing/2014/chartex" xmlns:cx1="http://schemas.microsoft.com/office/drawing/2015/9/8/chartex" xmlns:cx2="http://schemas.microsoft.com/office/drawing/2015/10/21/chartex" xmlns:cx3="http://schemas.microsoft.com/office/drawing/2016/5/9/chartex" xmlns:cx4="http://schemas.microsoft.com/office/drawing/2016/5/10/chartex" xmlns:cx5="http://schemas.microsoft.com/office/drawing/2016/5/11/chartex" xmlns:cx6="http://schemas.microsoft.com/office/drawing/2016/5/12/chartex" xmlns:cx7="http://schemas.microsoft.com/office/drawing/2016/5/13/chartex" xmlns:cx8="http://schemas.microsoft.com/office/drawing/2016/5/14/chartex" xmlns:mc="http://schemas.openxmlformats.org/markup-compatibility/2006" xmlns:aink="http://schemas.microsoft.com/office/drawing/2016/ink" xmlns:am3d="http://schemas.microsoft.com/office/drawing/2017/model3d" xmlns:o="urn:schemas-microsoft-com:office:office" xmlns:r="http://schemas.openxmlformats.org/officeDocument/2006/relationships" xmlns:m="http://schemas.openxmlformats.org/officeDocument/2006/math" xmlns:v="urn:schemas-microsoft-com:vml" xmlns:wp14="http://schemas.microsoft.com/office/word/2010/wordprocessingDrawing" xmlns:wp="http://schemas.openxmlformats.org/drawingml/2006/wordprocessingDrawing" xmlns:w10="urn:schemas-microsoft-com:office:word" xmlns:w="http://schemas.openxmlformats.org/wordprocessingml/2006/main" xmlns:w14="http://schemas.microsoft.com/office/word/2010/wordml" xmlns:w15="http://schemas.microsoft.com/office/word/2012/wordml" xmlns:w16cex="http://schemas.microsoft.com/office/word/2018/wordml/cex" xmlns:w16cid="http://schemas.microsoft.com/office/word/2016/wordml/cid" xmlns:w16="http://schemas.microsoft.com/office/word/2018/wordml" xmlns:w16se="http://schemas.microsoft.com/office/word/2015/wordml/symex" xmlns:wpg="http://schemas.microsoft.com/office/word/2010/wordprocessingGroup" xmlns:wpi="http://schemas.microsoft.com/office/word/2010/wordprocessingInk" xmlns:wne="http://schemas.microsoft.com/office/word/2006/wordml" xmlns:wps="http://schemas.microsoft.com/office/word/2010/wordprocessingShape" mc:Ignorable="w14 w15 w16se w16cid w16 w16cex wp14">
   <w:body>
     <w:p>
       <w:pPr>
@@ -13,6 +13,7 @@
           <w:bCs/>
           <w:sz w:val="36"/>
           <w:szCs w:val="36"/>
+          <w:highlight w:val="yellow"/>
         </w:rPr>
       </w:pPr>
       <w:r>
@@ -21,6 +22,7 @@
           <w:color w:val="000000"/>
           <w:sz w:val="32"/>
           <w:szCs w:val="32"/>
+          <w:highlight w:val="yellow"/>
         </w:rPr>
         <w:t>Draft Proposal Guidelines</w:t>
       </w:r>
@@ -33,12 +35,14 @@
           <w:rFonts w:ascii="Times New Roman" w:eastAsia="Times New Roman" w:hAnsi="Times New Roman" w:cs="Times New Roman"/>
           <w:sz w:val="24"/>
           <w:szCs w:val="24"/>
-        </w:rPr>
-      </w:pPr>
-      <w:r>
-        <w:rPr>
-          <w:rFonts w:ascii="Verdana" w:eastAsia="Times New Roman" w:hAnsi="Verdana" w:cs="Times New Roman"/>
-          <w:color w:val="000000"/>
+          <w:highlight w:val="yellow"/>
+        </w:rPr>
+      </w:pPr>
+      <w:r>
+        <w:rPr>
+          <w:rFonts w:ascii="Verdana" w:eastAsia="Times New Roman" w:hAnsi="Verdana" w:cs="Times New Roman"/>
+          <w:color w:val="000000"/>
+          <w:highlight w:val="yellow"/>
         </w:rPr>
         <w:t>You should use the following outline for your proposal, which shouldn't need more than about one page.  The proposal draft (which will be reviewed by your peers; see below) is worth up to 10 points; the revised proposal (which will be reviewed by the course instructors; also see below) is also worth up to 10 points.</w:t>
       </w:r>
@@ -50,6 +54,7 @@
           <w:rFonts w:ascii="Times New Roman" w:eastAsia="Times New Roman" w:hAnsi="Times New Roman" w:cs="Times New Roman"/>
           <w:sz w:val="24"/>
           <w:szCs w:val="24"/>
+          <w:highlight w:val="yellow"/>
         </w:rPr>
       </w:pPr>
     </w:p>
@@ -61,12 +66,14 @@
           <w:rFonts w:ascii="Times New Roman" w:eastAsia="Times New Roman" w:hAnsi="Times New Roman" w:cs="Times New Roman"/>
           <w:sz w:val="24"/>
           <w:szCs w:val="24"/>
-        </w:rPr>
-      </w:pPr>
-      <w:r>
-        <w:rPr>
-          <w:rFonts w:ascii="Verdana" w:eastAsia="Times New Roman" w:hAnsi="Verdana" w:cs="Times New Roman"/>
-          <w:color w:val="000000"/>
+          <w:highlight w:val="yellow"/>
+        </w:rPr>
+      </w:pPr>
+      <w:r>
+        <w:rPr>
+          <w:rFonts w:ascii="Verdana" w:eastAsia="Times New Roman" w:hAnsi="Verdana" w:cs="Times New Roman"/>
+          <w:color w:val="000000"/>
+          <w:highlight w:val="yellow"/>
         </w:rPr>
         <w:t>1. Summarize your proposed project in a few sentences.</w:t>
       </w:r>
@@ -83,12 +90,14 @@
         <w:rPr>
           <w:rFonts w:ascii="Verdana" w:eastAsia="Times New Roman" w:hAnsi="Verdana" w:cs="Times New Roman"/>
           <w:color w:val="000000"/>
-        </w:rPr>
-      </w:pPr>
-      <w:r>
-        <w:rPr>
-          <w:rFonts w:ascii="Verdana" w:eastAsia="Times New Roman" w:hAnsi="Verdana" w:cs="Times New Roman"/>
-          <w:color w:val="000000"/>
+          <w:highlight w:val="yellow"/>
+        </w:rPr>
+      </w:pPr>
+      <w:r>
+        <w:rPr>
+          <w:rFonts w:ascii="Verdana" w:eastAsia="Times New Roman" w:hAnsi="Verdana" w:cs="Times New Roman"/>
+          <w:color w:val="000000"/>
+          <w:highlight w:val="yellow"/>
         </w:rPr>
         <w:t>What is your proposed project and why are you proposing it? </w:t>
       </w:r>
@@ -105,30 +114,79 @@
         <w:rPr>
           <w:rFonts w:ascii="Verdana" w:eastAsia="Times New Roman" w:hAnsi="Verdana" w:cs="Times New Roman"/>
           <w:color w:val="000000"/>
-        </w:rPr>
-      </w:pPr>
-      <w:r>
-        <w:rPr>
-          <w:rFonts w:ascii="Verdana" w:eastAsia="Times New Roman" w:hAnsi="Verdana" w:cs="Times New Roman"/>
-          <w:color w:val="000000"/>
-        </w:rPr>
-        <w:t xml:space="preserve">What </w:t>
-      </w:r>
-      <w:proofErr w:type="gramStart"/>
-      <w:r>
-        <w:rPr>
-          <w:rFonts w:ascii="Verdana" w:eastAsia="Times New Roman" w:hAnsi="Verdana" w:cs="Times New Roman"/>
-          <w:color w:val="000000"/>
-        </w:rPr>
-        <w:t>are</w:t>
-      </w:r>
-      <w:proofErr w:type="gramEnd"/>
-      <w:r>
-        <w:rPr>
-          <w:rFonts w:ascii="Verdana" w:eastAsia="Times New Roman" w:hAnsi="Verdana" w:cs="Times New Roman"/>
-          <w:color w:val="000000"/>
-        </w:rPr>
-        <w:t xml:space="preserve"> the question(s) you want to answer, or goal to achieve?</w:t>
+          <w:highlight w:val="yellow"/>
+        </w:rPr>
+      </w:pPr>
+      <w:r>
+        <w:rPr>
+          <w:rFonts w:ascii="Verdana" w:eastAsia="Times New Roman" w:hAnsi="Verdana" w:cs="Times New Roman"/>
+          <w:color w:val="000000"/>
+          <w:highlight w:val="yellow"/>
+        </w:rPr>
+        <w:t>What are the question(s) you want to answer, or goal to achieve?</w:t>
+      </w:r>
+    </w:p>
+    <w:p>
+      <w:pPr>
+        <w:pStyle w:val="Heading1"/>
+        <w:rPr>
+          <w:rFonts w:eastAsia="Times New Roman"/>
+        </w:rPr>
+      </w:pPr>
+      <w:r>
+        <w:rPr>
+          <w:rFonts w:eastAsia="Times New Roman"/>
+        </w:rPr>
+        <w:t>Project Summary</w:t>
+      </w:r>
+    </w:p>
+    <w:p>
+      <w:pPr>
+        <w:pStyle w:val="Heading2"/>
+      </w:pPr>
+      <w:r>
+        <w:t>Summary</w:t>
+      </w:r>
+    </w:p>
+    <w:p>
+      <w:pPr>
+        <w:pStyle w:val="Heading3"/>
+      </w:pPr>
+      <w:r>
+        <w:t xml:space="preserve">Our proposed project is to use Argo data (a data set of ocean floats that collect variables such as salinity and temperature in oceans around the world) and map the change of salinity and temperature in the Estuary and Gulf of St. Lawrence, and see if there is a correlation to fish populations in the same area. </w:t>
+      </w:r>
+    </w:p>
+    <w:p/>
+    <w:p>
+      <w:pPr>
+        <w:pStyle w:val="Heading2"/>
+      </w:pPr>
+      <w:r>
+        <w:t>Questions</w:t>
+      </w:r>
+    </w:p>
+    <w:p>
+      <w:pPr>
+        <w:pStyle w:val="Heading3"/>
+      </w:pPr>
+      <w:r>
+        <w:t>How has ocean temperatures and salinity changed over a period of ten years in the Estuary and Gulf of St. Lawrence?</w:t>
+      </w:r>
+    </w:p>
+    <w:p>
+      <w:pPr>
+        <w:pStyle w:val="Heading3"/>
+      </w:pPr>
+      <w:r>
+        <w:t>How has the fish populations (pelagic primarily, but also possibly demersal fish populations as well) changed in the Estuary and Gulf of St. Lawrence in the same time period?</w:t>
+      </w:r>
+    </w:p>
+    <w:p>
+      <w:pPr>
+        <w:pStyle w:val="Heading3"/>
+      </w:pPr>
+      <w:r>
+        <w:t xml:space="preserve">Is there a meaningful correlation between temperatures/salinity/other factors and population to further study? </w:t>
       </w:r>
     </w:p>
     <w:p>
@@ -139,12 +197,14 @@
           <w:rFonts w:ascii="Times New Roman" w:eastAsia="Times New Roman" w:hAnsi="Times New Roman" w:cs="Times New Roman"/>
           <w:sz w:val="24"/>
           <w:szCs w:val="24"/>
-        </w:rPr>
-      </w:pPr>
-      <w:r>
-        <w:rPr>
-          <w:rFonts w:ascii="Verdana" w:eastAsia="Times New Roman" w:hAnsi="Verdana" w:cs="Times New Roman"/>
-          <w:color w:val="000000"/>
+          <w:highlight w:val="yellow"/>
+        </w:rPr>
+      </w:pPr>
+      <w:r>
+        <w:rPr>
+          <w:rFonts w:ascii="Verdana" w:eastAsia="Times New Roman" w:hAnsi="Verdana" w:cs="Times New Roman"/>
+          <w:color w:val="000000"/>
+          <w:highlight w:val="yellow"/>
         </w:rPr>
         <w:t>2. Describe two different data sources you plan to access, manipulate and bring together.  The data sources must require different access mechanisms and/or use different data formats. (For example, you might pick one data source that uses a Web API that returns JSON, and the second might use SQL to query a database, or fetch and parse an HTML page.)</w:t>
       </w:r>
@@ -157,12 +217,14 @@
           <w:rFonts w:ascii="Times New Roman" w:eastAsia="Times New Roman" w:hAnsi="Times New Roman" w:cs="Times New Roman"/>
           <w:sz w:val="24"/>
           <w:szCs w:val="24"/>
-        </w:rPr>
-      </w:pPr>
-      <w:r>
-        <w:rPr>
-          <w:rFonts w:ascii="Verdana" w:eastAsia="Times New Roman" w:hAnsi="Verdana" w:cs="Times New Roman"/>
-          <w:color w:val="000000"/>
+          <w:highlight w:val="yellow"/>
+        </w:rPr>
+      </w:pPr>
+      <w:r>
+        <w:rPr>
+          <w:rFonts w:ascii="Verdana" w:eastAsia="Times New Roman" w:hAnsi="Verdana" w:cs="Times New Roman"/>
+          <w:color w:val="000000"/>
+          <w:highlight w:val="yellow"/>
         </w:rPr>
         <w:t>For each data set, you should summarize these properties: </w:t>
       </w:r>
@@ -179,12 +241,14 @@
         <w:rPr>
           <w:rFonts w:ascii="Verdana" w:eastAsia="Times New Roman" w:hAnsi="Verdana" w:cs="Times New Roman"/>
           <w:color w:val="000000"/>
-        </w:rPr>
-      </w:pPr>
-      <w:r>
-        <w:rPr>
-          <w:rFonts w:ascii="Verdana" w:eastAsia="Times New Roman" w:hAnsi="Verdana" w:cs="Times New Roman"/>
-          <w:color w:val="000000"/>
+          <w:highlight w:val="yellow"/>
+        </w:rPr>
+      </w:pPr>
+      <w:r>
+        <w:rPr>
+          <w:rFonts w:ascii="Verdana" w:eastAsia="Times New Roman" w:hAnsi="Verdana" w:cs="Times New Roman"/>
+          <w:color w:val="000000"/>
+          <w:highlight w:val="yellow"/>
         </w:rPr>
         <w:t>Name</w:t>
       </w:r>
@@ -201,12 +265,14 @@
         <w:rPr>
           <w:rFonts w:ascii="Verdana" w:eastAsia="Times New Roman" w:hAnsi="Verdana" w:cs="Times New Roman"/>
           <w:color w:val="000000"/>
-        </w:rPr>
-      </w:pPr>
-      <w:r>
-        <w:rPr>
-          <w:rFonts w:ascii="Verdana" w:eastAsia="Times New Roman" w:hAnsi="Verdana" w:cs="Times New Roman"/>
-          <w:color w:val="000000"/>
+          <w:highlight w:val="yellow"/>
+        </w:rPr>
+      </w:pPr>
+      <w:r>
+        <w:rPr>
+          <w:rFonts w:ascii="Verdana" w:eastAsia="Times New Roman" w:hAnsi="Verdana" w:cs="Times New Roman"/>
+          <w:color w:val="000000"/>
+          <w:highlight w:val="yellow"/>
         </w:rPr>
         <w:t>Short description (i.e., 1-3 sentences)</w:t>
       </w:r>
@@ -223,12 +289,14 @@
         <w:rPr>
           <w:rFonts w:ascii="Verdana" w:eastAsia="Times New Roman" w:hAnsi="Verdana" w:cs="Times New Roman"/>
           <w:color w:val="000000"/>
-        </w:rPr>
-      </w:pPr>
-      <w:r>
-        <w:rPr>
-          <w:rFonts w:ascii="Verdana" w:eastAsia="Times New Roman" w:hAnsi="Verdana" w:cs="Times New Roman"/>
-          <w:color w:val="000000"/>
+          <w:highlight w:val="yellow"/>
+        </w:rPr>
+      </w:pPr>
+      <w:r>
+        <w:rPr>
+          <w:rFonts w:ascii="Verdana" w:eastAsia="Times New Roman" w:hAnsi="Verdana" w:cs="Times New Roman"/>
+          <w:color w:val="000000"/>
+          <w:highlight w:val="yellow"/>
         </w:rPr>
         <w:t>Size (in records and/or bytes)</w:t>
       </w:r>
@@ -245,12 +313,14 @@
         <w:rPr>
           <w:rFonts w:ascii="Verdana" w:eastAsia="Times New Roman" w:hAnsi="Verdana" w:cs="Times New Roman"/>
           <w:color w:val="000000"/>
-        </w:rPr>
-      </w:pPr>
-      <w:r>
-        <w:rPr>
-          <w:rFonts w:ascii="Verdana" w:eastAsia="Times New Roman" w:hAnsi="Verdana" w:cs="Times New Roman"/>
-          <w:color w:val="000000"/>
+          <w:highlight w:val="yellow"/>
+        </w:rPr>
+      </w:pPr>
+      <w:r>
+        <w:rPr>
+          <w:rFonts w:ascii="Verdana" w:eastAsia="Times New Roman" w:hAnsi="Verdana" w:cs="Times New Roman"/>
+          <w:color w:val="000000"/>
+          <w:highlight w:val="yellow"/>
         </w:rPr>
         <w:t>Location (give the URL or other access method)</w:t>
       </w:r>
@@ -267,12 +337,14 @@
         <w:rPr>
           <w:rFonts w:ascii="Verdana" w:eastAsia="Times New Roman" w:hAnsi="Verdana" w:cs="Times New Roman"/>
           <w:color w:val="000000"/>
-        </w:rPr>
-      </w:pPr>
-      <w:r>
-        <w:rPr>
-          <w:rFonts w:ascii="Verdana" w:eastAsia="Times New Roman" w:hAnsi="Verdana" w:cs="Times New Roman"/>
-          <w:color w:val="000000"/>
+          <w:highlight w:val="yellow"/>
+        </w:rPr>
+      </w:pPr>
+      <w:r>
+        <w:rPr>
+          <w:rFonts w:ascii="Verdana" w:eastAsia="Times New Roman" w:hAnsi="Verdana" w:cs="Times New Roman"/>
+          <w:color w:val="000000"/>
+          <w:highlight w:val="yellow"/>
         </w:rPr>
         <w:t>Format</w:t>
       </w:r>
@@ -289,17 +361,18 @@
         <w:rPr>
           <w:rFonts w:ascii="Verdana" w:eastAsia="Times New Roman" w:hAnsi="Verdana" w:cs="Times New Roman"/>
           <w:color w:val="000000"/>
-        </w:rPr>
-      </w:pPr>
-      <w:r>
-        <w:rPr>
-          <w:rFonts w:ascii="Verdana" w:eastAsia="Times New Roman" w:hAnsi="Verdana" w:cs="Times New Roman"/>
-          <w:color w:val="000000"/>
+          <w:highlight w:val="yellow"/>
+        </w:rPr>
+      </w:pPr>
+      <w:r>
+        <w:rPr>
+          <w:rFonts w:ascii="Verdana" w:eastAsia="Times New Roman" w:hAnsi="Verdana" w:cs="Times New Roman"/>
+          <w:color w:val="000000"/>
+          <w:highlight w:val="yellow"/>
         </w:rPr>
         <w:t>Access method  </w:t>
       </w:r>
     </w:p>
-    <w:p/>
     <w:p>
       <w:pPr>
         <w:pStyle w:val="Heading1"/>
@@ -307,16 +380,32 @@
           <w:rFonts w:eastAsia="Times New Roman"/>
         </w:rPr>
       </w:pPr>
-      <w:r>
+    </w:p>
+    <w:p>
+      <w:pPr>
+        <w:pStyle w:val="Heading1"/>
         <w:rPr>
           <w:rFonts w:eastAsia="Times New Roman"/>
         </w:rPr>
+      </w:pPr>
+      <w:r>
+        <w:rPr>
+          <w:rFonts w:eastAsia="Times New Roman"/>
+        </w:rPr>
+        <w:t>Data Sets</w:t>
+      </w:r>
+    </w:p>
+    <w:p>
+      <w:pPr>
+        <w:pStyle w:val="Heading2"/>
+      </w:pPr>
+      <w:r>
         <w:t>Data Set 1</w:t>
       </w:r>
     </w:p>
     <w:p>
       <w:pPr>
-        <w:pStyle w:val="Heading2"/>
+        <w:pStyle w:val="Heading3"/>
       </w:pPr>
       <w:r>
         <w:t>Name:</w:t>
@@ -324,7 +413,7 @@
     </w:p>
     <w:p>
       <w:pPr>
-        <w:pStyle w:val="Heading2"/>
+        <w:pStyle w:val="Heading3"/>
       </w:pPr>
       <w:r>
         <w:t>Short description</w:t>
@@ -332,7 +421,7 @@
     </w:p>
     <w:p>
       <w:pPr>
-        <w:pStyle w:val="Heading2"/>
+        <w:pStyle w:val="Heading3"/>
       </w:pPr>
       <w:r>
         <w:t>Size</w:t>
@@ -340,7 +429,7 @@
     </w:p>
     <w:p>
       <w:pPr>
-        <w:pStyle w:val="Heading2"/>
+        <w:pStyle w:val="Heading3"/>
       </w:pPr>
       <w:r>
         <w:t xml:space="preserve">Location: </w:t>
@@ -350,90 +439,143 @@
           <w:rPr>
             <w:rStyle w:val="Hyperlink"/>
             <w:rFonts w:ascii="Helvetica" w:hAnsi="Helvetica"/>
-            <w:szCs w:val="24"/>
           </w:rPr>
-          <w:t>ftp://usgodae.org/pub/outgoing/argo</w:t>
+          <w:t>ftp://usgodae.org/pu</w:t>
+        </w:r>
+        <w:r>
+          <w:rPr>
+            <w:rStyle w:val="Hyperlink"/>
+            <w:rFonts w:ascii="Helvetica" w:hAnsi="Helvetica"/>
+          </w:rPr>
+          <w:t>b</w:t>
+        </w:r>
+        <w:r>
+          <w:rPr>
+            <w:rStyle w:val="Hyperlink"/>
+            <w:rFonts w:ascii="Helvetica" w:hAnsi="Helvetica"/>
+          </w:rPr>
+          <w:t>/outgoing/argo</w:t>
         </w:r>
       </w:hyperlink>
     </w:p>
     <w:p>
       <w:pPr>
+        <w:pStyle w:val="Heading3"/>
+      </w:pPr>
+      <w:r>
+        <w:t xml:space="preserve">Format: </w:t>
+      </w:r>
+    </w:p>
+    <w:p>
+      <w:pPr>
+        <w:pStyle w:val="Heading3"/>
+      </w:pPr>
+      <w:r>
+        <w:t>Access method: FTP</w:t>
+      </w:r>
+    </w:p>
+    <w:p>
+      <w:pPr>
         <w:pStyle w:val="Heading2"/>
       </w:pPr>
       <w:r>
-        <w:t xml:space="preserve">Format: </w:t>
-      </w:r>
-    </w:p>
-    <w:p>
-      <w:pPr>
-        <w:pStyle w:val="Heading2"/>
-      </w:pPr>
-      <w:r>
-        <w:t>Access method: FTP</w:t>
-      </w:r>
-    </w:p>
-    <w:p>
-      <w:pPr>
-        <w:pStyle w:val="Heading1"/>
-        <w:rPr>
-          <w:rFonts w:eastAsia="Times New Roman"/>
-        </w:rPr>
-      </w:pPr>
-      <w:r>
-        <w:rPr>
-          <w:rFonts w:eastAsia="Times New Roman"/>
-        </w:rPr>
         <w:t>Data Set 2</w:t>
       </w:r>
     </w:p>
     <w:p>
       <w:pPr>
-        <w:pStyle w:val="Heading2"/>
+        <w:pStyle w:val="Heading3"/>
       </w:pPr>
       <w:r>
         <w:t>Name:</w:t>
       </w:r>
-    </w:p>
-    <w:p>
-      <w:pPr>
-        <w:pStyle w:val="Heading2"/>
+      <w:r>
+        <w:t xml:space="preserve"> P</w:t>
+      </w:r>
+      <w:r>
+        <w:t xml:space="preserve">elagic fish species </w:t>
+      </w:r>
+      <w:proofErr w:type="spellStart"/>
+      <w:r>
+        <w:t>abondance</w:t>
+      </w:r>
+      <w:proofErr w:type="spellEnd"/>
+      <w:r>
+        <w:t xml:space="preserve"> in the Estuary and Gulf of St. Lawrence between 2009 and 2018</w:t>
+      </w:r>
+    </w:p>
+    <w:p>
+      <w:pPr>
+        <w:pStyle w:val="Heading3"/>
       </w:pPr>
       <w:r>
         <w:t>Short Description</w:t>
       </w:r>
-    </w:p>
-    <w:p>
-      <w:pPr>
-        <w:pStyle w:val="Heading2"/>
+      <w:r>
+        <w:t xml:space="preserve">: </w:t>
+      </w:r>
+    </w:p>
+    <w:p>
+      <w:pPr>
+        <w:pStyle w:val="Heading3"/>
       </w:pPr>
       <w:r>
         <w:t>Size</w:t>
       </w:r>
-    </w:p>
-    <w:p>
-      <w:pPr>
-        <w:pStyle w:val="Heading2"/>
+      <w:r>
+        <w:t>: Roughly 1,800 lines of data</w:t>
+      </w:r>
+    </w:p>
+    <w:p>
+      <w:pPr>
+        <w:pStyle w:val="Heading3"/>
       </w:pPr>
       <w:r>
         <w:t>Location</w:t>
       </w:r>
-    </w:p>
-    <w:p>
-      <w:pPr>
-        <w:pStyle w:val="Heading2"/>
+      <w:r>
+        <w:t xml:space="preserve">: </w:t>
+      </w:r>
+      <w:hyperlink r:id="rId6" w:history="1">
+        <w:r>
+          <w:rPr>
+            <w:rStyle w:val="Hyperlink"/>
+          </w:rPr>
+          <w:t>https://open.canada.ca/data/en/dataset/f1fc359c-0ed1-4045-a421-adef2497b68d</w:t>
+        </w:r>
+      </w:hyperlink>
+      <w:r>
+        <w:t xml:space="preserve"> </w:t>
+      </w:r>
+    </w:p>
+    <w:p>
+      <w:pPr>
+        <w:pStyle w:val="Heading3"/>
       </w:pPr>
       <w:r>
         <w:t>Format</w:t>
       </w:r>
-    </w:p>
-    <w:p>
-      <w:pPr>
-        <w:pStyle w:val="Heading2"/>
+      <w:r>
+        <w:t>: csv/REST API</w:t>
+      </w:r>
+    </w:p>
+    <w:p>
+      <w:pPr>
+        <w:pStyle w:val="Heading3"/>
       </w:pPr>
       <w:r>
         <w:t>Access method:</w:t>
       </w:r>
-    </w:p>
+      <w:r>
+        <w:t xml:space="preserve"> Likely just download it via csv and import to relational database via </w:t>
+      </w:r>
+      <w:proofErr w:type="spellStart"/>
+      <w:r>
+        <w:t>pymysql</w:t>
+      </w:r>
+      <w:proofErr w:type="spellEnd"/>
+    </w:p>
+    <w:p/>
     <w:p/>
     <w:p>
       <w:pPr>
@@ -443,12 +585,14 @@
           <w:rFonts w:ascii="Times New Roman" w:eastAsia="Times New Roman" w:hAnsi="Times New Roman" w:cs="Times New Roman"/>
           <w:sz w:val="24"/>
           <w:szCs w:val="24"/>
-        </w:rPr>
-      </w:pPr>
-      <w:r>
-        <w:rPr>
-          <w:rFonts w:ascii="Verdana" w:eastAsia="Times New Roman" w:hAnsi="Verdana" w:cs="Times New Roman"/>
-          <w:color w:val="000000"/>
+          <w:highlight w:val="yellow"/>
+        </w:rPr>
+      </w:pPr>
+      <w:r>
+        <w:rPr>
+          <w:rFonts w:ascii="Verdana" w:eastAsia="Times New Roman" w:hAnsi="Verdana" w:cs="Times New Roman"/>
+          <w:color w:val="000000"/>
+          <w:highlight w:val="yellow"/>
         </w:rPr>
         <w:t>3. Describe with 1-3 sentences for each point below what data manipulation is likely to be needed: </w:t>
       </w:r>
@@ -465,12 +609,14 @@
         <w:rPr>
           <w:rFonts w:ascii="Verdana" w:eastAsia="Times New Roman" w:hAnsi="Verdana" w:cs="Times New Roman"/>
           <w:color w:val="000000"/>
-        </w:rPr>
-      </w:pPr>
-      <w:r>
-        <w:rPr>
-          <w:rFonts w:ascii="Verdana" w:eastAsia="Times New Roman" w:hAnsi="Verdana" w:cs="Times New Roman"/>
-          <w:color w:val="000000"/>
+          <w:highlight w:val="yellow"/>
+        </w:rPr>
+      </w:pPr>
+      <w:r>
+        <w:rPr>
+          <w:rFonts w:ascii="Verdana" w:eastAsia="Times New Roman" w:hAnsi="Verdana" w:cs="Times New Roman"/>
+          <w:color w:val="000000"/>
+          <w:highlight w:val="yellow"/>
         </w:rPr>
         <w:t>What initial processing will have to be done on each?  </w:t>
       </w:r>
@@ -487,12 +633,14 @@
         <w:rPr>
           <w:rFonts w:ascii="Verdana" w:eastAsia="Times New Roman" w:hAnsi="Verdana" w:cs="Times New Roman"/>
           <w:color w:val="000000"/>
-        </w:rPr>
-      </w:pPr>
-      <w:r>
-        <w:rPr>
-          <w:rFonts w:ascii="Verdana" w:eastAsia="Times New Roman" w:hAnsi="Verdana" w:cs="Times New Roman"/>
-          <w:color w:val="000000"/>
+          <w:highlight w:val="yellow"/>
+        </w:rPr>
+      </w:pPr>
+      <w:r>
+        <w:rPr>
+          <w:rFonts w:ascii="Verdana" w:eastAsia="Times New Roman" w:hAnsi="Verdana" w:cs="Times New Roman"/>
+          <w:color w:val="000000"/>
+          <w:highlight w:val="yellow"/>
         </w:rPr>
         <w:t>How will you combine the datasets, and what will be produced as output?   </w:t>
       </w:r>
@@ -509,15 +657,71 @@
         <w:rPr>
           <w:rFonts w:ascii="Verdana" w:eastAsia="Times New Roman" w:hAnsi="Verdana" w:cs="Times New Roman"/>
           <w:color w:val="000000"/>
-        </w:rPr>
-      </w:pPr>
-      <w:r>
-        <w:rPr>
-          <w:rFonts w:ascii="Verdana" w:eastAsia="Times New Roman" w:hAnsi="Verdana" w:cs="Times New Roman"/>
-          <w:color w:val="000000"/>
-        </w:rPr>
-        <w:lastRenderedPageBreak/>
+          <w:highlight w:val="yellow"/>
+        </w:rPr>
+      </w:pPr>
+      <w:r>
+        <w:rPr>
+          <w:rFonts w:ascii="Verdana" w:eastAsia="Times New Roman" w:hAnsi="Verdana" w:cs="Times New Roman"/>
+          <w:color w:val="000000"/>
+          <w:highlight w:val="yellow"/>
+        </w:rPr>
         <w:t>What new information will result from combining them?  </w:t>
+      </w:r>
+    </w:p>
+    <w:p>
+      <w:pPr>
+        <w:spacing w:after="0" w:line="240" w:lineRule="auto"/>
+        <w:jc w:val="both"/>
+        <w:textAlignment w:val="baseline"/>
+        <w:rPr>
+          <w:rFonts w:ascii="Verdana" w:eastAsia="Times New Roman" w:hAnsi="Verdana" w:cs="Times New Roman"/>
+          <w:color w:val="000000"/>
+          <w:highlight w:val="yellow"/>
+        </w:rPr>
+      </w:pPr>
+    </w:p>
+    <w:p>
+      <w:pPr>
+        <w:pStyle w:val="Heading1"/>
+        <w:rPr>
+          <w:rFonts w:eastAsia="Times New Roman"/>
+          <w:highlight w:val="yellow"/>
+        </w:rPr>
+      </w:pPr>
+      <w:r>
+        <w:rPr>
+          <w:rFonts w:eastAsia="Times New Roman"/>
+          <w:highlight w:val="yellow"/>
+        </w:rPr>
+        <w:t xml:space="preserve">Data </w:t>
+      </w:r>
+      <w:r>
+        <w:rPr>
+          <w:highlight w:val="yellow"/>
+        </w:rPr>
+        <w:t>Manipulation</w:t>
+      </w:r>
+      <w:r>
+        <w:rPr>
+          <w:rFonts w:eastAsia="Times New Roman"/>
+          <w:highlight w:val="yellow"/>
+        </w:rPr>
+        <w:t xml:space="preserve"> Needed</w:t>
+      </w:r>
+    </w:p>
+    <w:p>
+      <w:pPr>
+        <w:pStyle w:val="Heading2"/>
+        <w:rPr>
+          <w:highlight w:val="yellow"/>
+        </w:rPr>
+      </w:pPr>
+      <w:r>
+        <w:rPr>
+          <w:highlight w:val="yellow"/>
+        </w:rPr>
+        <w:t>Initial processing</w:t>
       </w:r>
     </w:p>
     <w:p>
@@ -528,12 +732,14 @@
           <w:rFonts w:ascii="Times New Roman" w:eastAsia="Times New Roman" w:hAnsi="Times New Roman" w:cs="Times New Roman"/>
           <w:sz w:val="24"/>
           <w:szCs w:val="24"/>
-        </w:rPr>
-      </w:pPr>
-      <w:r>
-        <w:rPr>
-          <w:rFonts w:ascii="Verdana" w:eastAsia="Times New Roman" w:hAnsi="Verdana" w:cs="Times New Roman"/>
-          <w:color w:val="000000"/>
+          <w:highlight w:val="yellow"/>
+        </w:rPr>
+      </w:pPr>
+      <w:r>
+        <w:rPr>
+          <w:rFonts w:ascii="Verdana" w:eastAsia="Times New Roman" w:hAnsi="Verdana" w:cs="Times New Roman"/>
+          <w:color w:val="000000"/>
+          <w:highlight w:val="yellow"/>
         </w:rPr>
         <w:t xml:space="preserve">4. Describe in 1-3 sentences </w:t>
       </w:r>
@@ -541,6 +747,7 @@
         <w:rPr>
           <w:rFonts w:ascii="Verdana" w:eastAsia="Times New Roman" w:hAnsi="Verdana" w:cs="Times New Roman"/>
           <w:color w:val="000000"/>
+          <w:highlight w:val="yellow"/>
           <w:u w:val="single"/>
         </w:rPr>
         <w:t>one</w:t>
@@ -549,6 +756,7 @@
         <w:rPr>
           <w:rFonts w:ascii="Verdana" w:eastAsia="Times New Roman" w:hAnsi="Verdana" w:cs="Times New Roman"/>
           <w:color w:val="000000"/>
+          <w:highlight w:val="yellow"/>
         </w:rPr>
         <w:t xml:space="preserve"> interesting visualization you could include in a final presentation and report that would show the value/answer a particular question in your final output dataset (that would not be possible with either of the original datasets alone).</w:t>
       </w:r>
@@ -567,6 +775,7 @@
         <w:rPr>
           <w:rFonts w:ascii="Verdana" w:eastAsia="Times New Roman" w:hAnsi="Verdana" w:cs="Times New Roman"/>
           <w:color w:val="000000"/>
+          <w:highlight w:val="yellow"/>
         </w:rPr>
         <w:t>5. Indicate the contribution that each team member will make to the project.</w:t>
       </w:r>
@@ -575,6 +784,9 @@
     <w:p/>
     <w:p>
       <w:r>
+        <w:rPr>
+          <w:noProof/>
+        </w:rPr>
         <w:drawing>
           <wp:inline distT="0" distB="0" distL="0" distR="0" wp14:anchorId="7A093FE2" wp14:editId="642A02D5">
             <wp:extent cx="5943600" cy="3780155"/>
@@ -605,7 +817,7 @@
                     </pic:cNvPicPr>
                   </pic:nvPicPr>
                   <pic:blipFill>
-                    <a:blip r:embed="rId6"/>
+                    <a:blip r:embed="rId7"/>
                     <a:stretch>
                       <a:fillRect/>
                     </a:stretch>
@@ -625,8 +837,6 @@
           </wp:inline>
         </w:drawing>
       </w:r>
-      <w:bookmarkStart w:id="0" w:name="_GoBack"/>
-      <w:bookmarkEnd w:id="0"/>
     </w:p>
     <w:sectPr>
       <w:pgSz w:w="12240" w:h="15840"/>
@@ -639,7 +849,7 @@
 </file>
 
 <file path=word/numbering.xml><?xml version="1.0" encoding="utf-8"?>
-<w:numbering xmlns:wpc="http://schemas.microsoft.com/office/word/2010/wordprocessingCanvas" xmlns:cx="http://schemas.microsoft.com/office/drawing/2014/chartex" xmlns:cx1="http://schemas.microsoft.com/office/drawing/2015/9/8/chartex" xmlns:cx2="http://schemas.microsoft.com/office/drawing/2015/10/21/chartex" xmlns:cx3="http://schemas.microsoft.com/office/drawing/2016/5/9/chartex" xmlns:cx4="http://schemas.microsoft.com/office/drawing/2016/5/10/chartex" xmlns:cx5="http://schemas.microsoft.com/office/drawing/2016/5/11/chartex" xmlns:cx6="http://schemas.microsoft.com/office/drawing/2016/5/12/chartex" xmlns:cx7="http://schemas.microsoft.com/office/drawing/2016/5/13/chartex" xmlns:cx8="http://schemas.microsoft.com/office/drawing/2016/5/14/chartex" xmlns:mc="http://schemas.openxmlformats.org/markup-compatibility/2006" xmlns:aink="http://schemas.microsoft.com/office/drawing/2016/ink" xmlns:am3d="http://schemas.microsoft.com/office/drawing/2017/model3d" xmlns:o="urn:schemas-microsoft-com:office:office" xmlns:r="http://schemas.openxmlformats.org/officeDocument/2006/relationships" xmlns:m="http://schemas.openxmlformats.org/officeDocument/2006/math" xmlns:v="urn:schemas-microsoft-com:vml" xmlns:wp14="http://schemas.microsoft.com/office/word/2010/wordprocessingDrawing" xmlns:wp="http://schemas.openxmlformats.org/drawingml/2006/wordprocessingDrawing" xmlns:w10="urn:schemas-microsoft-com:office:word" xmlns:w="http://schemas.openxmlformats.org/wordprocessingml/2006/main" xmlns:w14="http://schemas.microsoft.com/office/word/2010/wordml" xmlns:w15="http://schemas.microsoft.com/office/word/2012/wordml" xmlns:w16cid="http://schemas.microsoft.com/office/word/2016/wordml/cid" xmlns:w16se="http://schemas.microsoft.com/office/word/2015/wordml/symex" xmlns:wpg="http://schemas.microsoft.com/office/word/2010/wordprocessingGroup" xmlns:wpi="http://schemas.microsoft.com/office/word/2010/wordprocessingInk" xmlns:wne="http://schemas.microsoft.com/office/word/2006/wordml" xmlns:wps="http://schemas.microsoft.com/office/word/2010/wordprocessingShape" mc:Ignorable="w14 w15 w16se w16cid wp14">
+<w:numbering xmlns:wpc="http://schemas.microsoft.com/office/word/2010/wordprocessingCanvas" xmlns:cx="http://schemas.microsoft.com/office/drawing/2014/chartex" xmlns:cx1="http://schemas.microsoft.com/office/drawing/2015/9/8/chartex" xmlns:cx2="http://schemas.microsoft.com/office/drawing/2015/10/21/chartex" xmlns:cx3="http://schemas.microsoft.com/office/drawing/2016/5/9/chartex" xmlns:cx4="http://schemas.microsoft.com/office/drawing/2016/5/10/chartex" xmlns:cx5="http://schemas.microsoft.com/office/drawing/2016/5/11/chartex" xmlns:cx6="http://schemas.microsoft.com/office/drawing/2016/5/12/chartex" xmlns:cx7="http://schemas.microsoft.com/office/drawing/2016/5/13/chartex" xmlns:cx8="http://schemas.microsoft.com/office/drawing/2016/5/14/chartex" xmlns:mc="http://schemas.openxmlformats.org/markup-compatibility/2006" xmlns:aink="http://schemas.microsoft.com/office/drawing/2016/ink" xmlns:am3d="http://schemas.microsoft.com/office/drawing/2017/model3d" xmlns:o="urn:schemas-microsoft-com:office:office" xmlns:r="http://schemas.openxmlformats.org/officeDocument/2006/relationships" xmlns:m="http://schemas.openxmlformats.org/officeDocument/2006/math" xmlns:v="urn:schemas-microsoft-com:vml" xmlns:wp14="http://schemas.microsoft.com/office/word/2010/wordprocessingDrawing" xmlns:wp="http://schemas.openxmlformats.org/drawingml/2006/wordprocessingDrawing" xmlns:w10="urn:schemas-microsoft-com:office:word" xmlns:w="http://schemas.openxmlformats.org/wordprocessingml/2006/main" xmlns:w14="http://schemas.microsoft.com/office/word/2010/wordml" xmlns:w15="http://schemas.microsoft.com/office/word/2012/wordml" xmlns:w16cex="http://schemas.microsoft.com/office/word/2018/wordml/cex" xmlns:w16cid="http://schemas.microsoft.com/office/word/2016/wordml/cid" xmlns:w16="http://schemas.microsoft.com/office/word/2018/wordml" xmlns:w16se="http://schemas.microsoft.com/office/word/2015/wordml/symex" xmlns:wpg="http://schemas.microsoft.com/office/word/2010/wordprocessingGroup" xmlns:wpi="http://schemas.microsoft.com/office/word/2010/wordprocessingInk" xmlns:wne="http://schemas.microsoft.com/office/word/2006/wordml" xmlns:wps="http://schemas.microsoft.com/office/word/2010/wordprocessingShape" mc:Ignorable="w14 w15 w16se w16cid w16 w16cex wp14">
   <w:abstractNum w:abstractNumId="0" w15:restartNumberingAfterBreak="0">
     <w:nsid w:val="23C1629B"/>
     <w:multiLevelType w:val="multilevel"/>
@@ -790,6 +1000,184 @@
     </w:lvl>
   </w:abstractNum>
   <w:abstractNum w:abstractNumId="1" w15:restartNumberingAfterBreak="0">
+    <w:nsid w:val="2E0943BA"/>
+    <w:multiLevelType w:val="hybridMultilevel"/>
+    <w:tmpl w:val="1CB6F58C"/>
+    <w:lvl w:ilvl="0" w:tplc="AC26A36E">
+      <w:start w:val="1"/>
+      <w:numFmt w:val="decimal"/>
+      <w:lvlText w:val="%1)"/>
+      <w:lvlJc w:val="left"/>
+      <w:pPr>
+        <w:ind w:left="1080" w:hanging="360"/>
+      </w:pPr>
+      <w:rPr>
+        <w:rFonts w:hint="default"/>
+      </w:rPr>
+    </w:lvl>
+    <w:lvl w:ilvl="1" w:tplc="04090019" w:tentative="1">
+      <w:start w:val="1"/>
+      <w:numFmt w:val="lowerLetter"/>
+      <w:lvlText w:val="%2."/>
+      <w:lvlJc w:val="left"/>
+      <w:pPr>
+        <w:ind w:left="1800" w:hanging="360"/>
+      </w:pPr>
+    </w:lvl>
+    <w:lvl w:ilvl="2" w:tplc="0409001B" w:tentative="1">
+      <w:start w:val="1"/>
+      <w:numFmt w:val="lowerRoman"/>
+      <w:lvlText w:val="%3."/>
+      <w:lvlJc w:val="right"/>
+      <w:pPr>
+        <w:ind w:left="2520" w:hanging="180"/>
+      </w:pPr>
+    </w:lvl>
+    <w:lvl w:ilvl="3" w:tplc="0409000F" w:tentative="1">
+      <w:start w:val="1"/>
+      <w:numFmt w:val="decimal"/>
+      <w:lvlText w:val="%4."/>
+      <w:lvlJc w:val="left"/>
+      <w:pPr>
+        <w:ind w:left="3240" w:hanging="360"/>
+      </w:pPr>
+    </w:lvl>
+    <w:lvl w:ilvl="4" w:tplc="04090019" w:tentative="1">
+      <w:start w:val="1"/>
+      <w:numFmt w:val="lowerLetter"/>
+      <w:lvlText w:val="%5."/>
+      <w:lvlJc w:val="left"/>
+      <w:pPr>
+        <w:ind w:left="3960" w:hanging="360"/>
+      </w:pPr>
+    </w:lvl>
+    <w:lvl w:ilvl="5" w:tplc="0409001B" w:tentative="1">
+      <w:start w:val="1"/>
+      <w:numFmt w:val="lowerRoman"/>
+      <w:lvlText w:val="%6."/>
+      <w:lvlJc w:val="right"/>
+      <w:pPr>
+        <w:ind w:left="4680" w:hanging="180"/>
+      </w:pPr>
+    </w:lvl>
+    <w:lvl w:ilvl="6" w:tplc="0409000F" w:tentative="1">
+      <w:start w:val="1"/>
+      <w:numFmt w:val="decimal"/>
+      <w:lvlText w:val="%7."/>
+      <w:lvlJc w:val="left"/>
+      <w:pPr>
+        <w:ind w:left="5400" w:hanging="360"/>
+      </w:pPr>
+    </w:lvl>
+    <w:lvl w:ilvl="7" w:tplc="04090019" w:tentative="1">
+      <w:start w:val="1"/>
+      <w:numFmt w:val="lowerLetter"/>
+      <w:lvlText w:val="%8."/>
+      <w:lvlJc w:val="left"/>
+      <w:pPr>
+        <w:ind w:left="6120" w:hanging="360"/>
+      </w:pPr>
+    </w:lvl>
+    <w:lvl w:ilvl="8" w:tplc="0409001B" w:tentative="1">
+      <w:start w:val="1"/>
+      <w:numFmt w:val="lowerRoman"/>
+      <w:lvlText w:val="%9."/>
+      <w:lvlJc w:val="right"/>
+      <w:pPr>
+        <w:ind w:left="6840" w:hanging="180"/>
+      </w:pPr>
+    </w:lvl>
+  </w:abstractNum>
+  <w:abstractNum w:abstractNumId="2" w15:restartNumberingAfterBreak="0">
+    <w:nsid w:val="3FE44FBD"/>
+    <w:multiLevelType w:val="hybridMultilevel"/>
+    <w:tmpl w:val="9C4A6F5A"/>
+    <w:lvl w:ilvl="0" w:tplc="16F4F0C6">
+      <w:start w:val="1"/>
+      <w:numFmt w:val="decimal"/>
+      <w:lvlText w:val="%1)"/>
+      <w:lvlJc w:val="left"/>
+      <w:pPr>
+        <w:ind w:left="1080" w:hanging="360"/>
+      </w:pPr>
+      <w:rPr>
+        <w:rFonts w:hint="default"/>
+      </w:rPr>
+    </w:lvl>
+    <w:lvl w:ilvl="1" w:tplc="04090019" w:tentative="1">
+      <w:start w:val="1"/>
+      <w:numFmt w:val="lowerLetter"/>
+      <w:lvlText w:val="%2."/>
+      <w:lvlJc w:val="left"/>
+      <w:pPr>
+        <w:ind w:left="1800" w:hanging="360"/>
+      </w:pPr>
+    </w:lvl>
+    <w:lvl w:ilvl="2" w:tplc="0409001B" w:tentative="1">
+      <w:start w:val="1"/>
+      <w:numFmt w:val="lowerRoman"/>
+      <w:lvlText w:val="%3."/>
+      <w:lvlJc w:val="right"/>
+      <w:pPr>
+        <w:ind w:left="2520" w:hanging="180"/>
+      </w:pPr>
+    </w:lvl>
+    <w:lvl w:ilvl="3" w:tplc="0409000F" w:tentative="1">
+      <w:start w:val="1"/>
+      <w:numFmt w:val="decimal"/>
+      <w:lvlText w:val="%4."/>
+      <w:lvlJc w:val="left"/>
+      <w:pPr>
+        <w:ind w:left="3240" w:hanging="360"/>
+      </w:pPr>
+    </w:lvl>
+    <w:lvl w:ilvl="4" w:tplc="04090019" w:tentative="1">
+      <w:start w:val="1"/>
+      <w:numFmt w:val="lowerLetter"/>
+      <w:lvlText w:val="%5."/>
+      <w:lvlJc w:val="left"/>
+      <w:pPr>
+        <w:ind w:left="3960" w:hanging="360"/>
+      </w:pPr>
+    </w:lvl>
+    <w:lvl w:ilvl="5" w:tplc="0409001B" w:tentative="1">
+      <w:start w:val="1"/>
+      <w:numFmt w:val="lowerRoman"/>
+      <w:lvlText w:val="%6."/>
+      <w:lvlJc w:val="right"/>
+      <w:pPr>
+        <w:ind w:left="4680" w:hanging="180"/>
+      </w:pPr>
+    </w:lvl>
+    <w:lvl w:ilvl="6" w:tplc="0409000F" w:tentative="1">
+      <w:start w:val="1"/>
+      <w:numFmt w:val="decimal"/>
+      <w:lvlText w:val="%7."/>
+      <w:lvlJc w:val="left"/>
+      <w:pPr>
+        <w:ind w:left="5400" w:hanging="360"/>
+      </w:pPr>
+    </w:lvl>
+    <w:lvl w:ilvl="7" w:tplc="04090019" w:tentative="1">
+      <w:start w:val="1"/>
+      <w:numFmt w:val="lowerLetter"/>
+      <w:lvlText w:val="%8."/>
+      <w:lvlJc w:val="left"/>
+      <w:pPr>
+        <w:ind w:left="6120" w:hanging="360"/>
+      </w:pPr>
+    </w:lvl>
+    <w:lvl w:ilvl="8" w:tplc="0409001B" w:tentative="1">
+      <w:start w:val="1"/>
+      <w:numFmt w:val="lowerRoman"/>
+      <w:lvlText w:val="%9."/>
+      <w:lvlJc w:val="right"/>
+      <w:pPr>
+        <w:ind w:left="6840" w:hanging="180"/>
+      </w:pPr>
+    </w:lvl>
+  </w:abstractNum>
+  <w:abstractNum w:abstractNumId="3" w15:restartNumberingAfterBreak="0">
     <w:nsid w:val="40B92C9B"/>
     <w:multiLevelType w:val="multilevel"/>
     <w:tmpl w:val="D66C757E"/>
@@ -938,7 +1326,125 @@
       </w:rPr>
     </w:lvl>
   </w:abstractNum>
-  <w:abstractNum w:abstractNumId="2" w15:restartNumberingAfterBreak="0">
+  <w:abstractNum w:abstractNumId="4" w15:restartNumberingAfterBreak="0">
+    <w:nsid w:val="525724FF"/>
+    <w:multiLevelType w:val="multilevel"/>
+    <w:tmpl w:val="4C302110"/>
+    <w:lvl w:ilvl="0">
+      <w:start w:val="1"/>
+      <w:numFmt w:val="none"/>
+      <w:pStyle w:val="Heading1"/>
+      <w:lvlText w:val=""/>
+      <w:lvlJc w:val="left"/>
+      <w:pPr>
+        <w:ind w:left="0" w:firstLine="0"/>
+      </w:pPr>
+      <w:rPr>
+        <w:rFonts w:hint="default"/>
+      </w:rPr>
+    </w:lvl>
+    <w:lvl w:ilvl="1">
+      <w:start w:val="1"/>
+      <w:numFmt w:val="upperRoman"/>
+      <w:pStyle w:val="Heading2"/>
+      <w:suff w:val="space"/>
+      <w:lvlText w:val="%2)"/>
+      <w:lvlJc w:val="left"/>
+      <w:pPr>
+        <w:ind w:left="360" w:firstLine="0"/>
+      </w:pPr>
+      <w:rPr>
+        <w:rFonts w:hint="default"/>
+      </w:rPr>
+    </w:lvl>
+    <w:lvl w:ilvl="2">
+      <w:start w:val="1"/>
+      <w:numFmt w:val="lowerRoman"/>
+      <w:pStyle w:val="Heading3"/>
+      <w:suff w:val="space"/>
+      <w:lvlText w:val="%3)"/>
+      <w:lvlJc w:val="left"/>
+      <w:pPr>
+        <w:ind w:left="720" w:firstLine="0"/>
+      </w:pPr>
+      <w:rPr>
+        <w:rFonts w:hint="default"/>
+      </w:rPr>
+    </w:lvl>
+    <w:lvl w:ilvl="3">
+      <w:start w:val="1"/>
+      <w:numFmt w:val="decimal"/>
+      <w:lvlText w:val="(%4)"/>
+      <w:lvlJc w:val="left"/>
+      <w:pPr>
+        <w:ind w:left="1440" w:hanging="360"/>
+      </w:pPr>
+      <w:rPr>
+        <w:rFonts w:hint="default"/>
+      </w:rPr>
+    </w:lvl>
+    <w:lvl w:ilvl="4">
+      <w:start w:val="1"/>
+      <w:numFmt w:val="lowerLetter"/>
+      <w:lvlText w:val="(%5)"/>
+      <w:lvlJc w:val="left"/>
+      <w:pPr>
+        <w:ind w:left="1800" w:hanging="360"/>
+      </w:pPr>
+      <w:rPr>
+        <w:rFonts w:hint="default"/>
+      </w:rPr>
+    </w:lvl>
+    <w:lvl w:ilvl="5">
+      <w:start w:val="1"/>
+      <w:numFmt w:val="lowerRoman"/>
+      <w:lvlText w:val="(%6)"/>
+      <w:lvlJc w:val="left"/>
+      <w:pPr>
+        <w:ind w:left="2160" w:hanging="360"/>
+      </w:pPr>
+      <w:rPr>
+        <w:rFonts w:hint="default"/>
+      </w:rPr>
+    </w:lvl>
+    <w:lvl w:ilvl="6">
+      <w:start w:val="1"/>
+      <w:numFmt w:val="decimal"/>
+      <w:lvlText w:val="%7."/>
+      <w:lvlJc w:val="left"/>
+      <w:pPr>
+        <w:ind w:left="2520" w:hanging="360"/>
+      </w:pPr>
+      <w:rPr>
+        <w:rFonts w:hint="default"/>
+      </w:rPr>
+    </w:lvl>
+    <w:lvl w:ilvl="7">
+      <w:start w:val="1"/>
+      <w:numFmt w:val="lowerLetter"/>
+      <w:lvlText w:val="%8."/>
+      <w:lvlJc w:val="left"/>
+      <w:pPr>
+        <w:ind w:left="2880" w:hanging="360"/>
+      </w:pPr>
+      <w:rPr>
+        <w:rFonts w:hint="default"/>
+      </w:rPr>
+    </w:lvl>
+    <w:lvl w:ilvl="8">
+      <w:start w:val="1"/>
+      <w:numFmt w:val="lowerRoman"/>
+      <w:lvlText w:val="%9."/>
+      <w:lvlJc w:val="left"/>
+      <w:pPr>
+        <w:ind w:left="3240" w:hanging="360"/>
+      </w:pPr>
+      <w:rPr>
+        <w:rFonts w:hint="default"/>
+      </w:rPr>
+    </w:lvl>
+  </w:abstractNum>
+  <w:abstractNum w:abstractNumId="5" w15:restartNumberingAfterBreak="0">
     <w:nsid w:val="6550718A"/>
     <w:multiLevelType w:val="multilevel"/>
     <w:tmpl w:val="FAE81AAC"/>
@@ -1087,7 +1593,7 @@
       </w:rPr>
     </w:lvl>
   </w:abstractNum>
-  <w:abstractNum w:abstractNumId="3" w15:restartNumberingAfterBreak="0">
+  <w:abstractNum w:abstractNumId="6" w15:restartNumberingAfterBreak="0">
     <w:nsid w:val="763A5E8F"/>
     <w:multiLevelType w:val="multilevel"/>
     <w:tmpl w:val="D0FCE11A"/>
@@ -1237,22 +1743,61 @@
     </w:lvl>
   </w:abstractNum>
   <w:num w:numId="1">
-    <w:abstractNumId w:val="3"/>
+    <w:abstractNumId w:val="6"/>
   </w:num>
   <w:num w:numId="2">
     <w:abstractNumId w:val="0"/>
   </w:num>
   <w:num w:numId="3">
+    <w:abstractNumId w:val="3"/>
+  </w:num>
+  <w:num w:numId="4">
+    <w:abstractNumId w:val="5"/>
+  </w:num>
+  <w:num w:numId="5">
+    <w:abstractNumId w:val="2"/>
+  </w:num>
+  <w:num w:numId="6">
     <w:abstractNumId w:val="1"/>
   </w:num>
-  <w:num w:numId="4">
-    <w:abstractNumId w:val="2"/>
+  <w:num w:numId="7">
+    <w:abstractNumId w:val="4"/>
+  </w:num>
+  <w:num w:numId="8">
+    <w:abstractNumId w:val="4"/>
+    <w:lvlOverride w:ilvl="0">
+      <w:startOverride w:val="1"/>
+    </w:lvlOverride>
+    <w:lvlOverride w:ilvl="1">
+      <w:startOverride w:val="1"/>
+    </w:lvlOverride>
+    <w:lvlOverride w:ilvl="2">
+      <w:startOverride w:val="1"/>
+    </w:lvlOverride>
+    <w:lvlOverride w:ilvl="3">
+      <w:startOverride w:val="1"/>
+    </w:lvlOverride>
+    <w:lvlOverride w:ilvl="4">
+      <w:startOverride w:val="1"/>
+    </w:lvlOverride>
+    <w:lvlOverride w:ilvl="5">
+      <w:startOverride w:val="1"/>
+    </w:lvlOverride>
+    <w:lvlOverride w:ilvl="6">
+      <w:startOverride w:val="1"/>
+    </w:lvlOverride>
+    <w:lvlOverride w:ilvl="7">
+      <w:startOverride w:val="1"/>
+    </w:lvlOverride>
+    <w:lvlOverride w:ilvl="8">
+      <w:startOverride w:val="1"/>
+    </w:lvlOverride>
   </w:num>
 </w:numbering>
 </file>
 
 <file path=word/styles.xml><?xml version="1.0" encoding="utf-8"?>
-<w:styles xmlns:mc="http://schemas.openxmlformats.org/markup-compatibility/2006" xmlns:r="http://schemas.openxmlformats.org/officeDocument/2006/relationships" xmlns:w="http://schemas.openxmlformats.org/wordprocessingml/2006/main" xmlns:w14="http://schemas.microsoft.com/office/word/2010/wordml" xmlns:w15="http://schemas.microsoft.com/office/word/2012/wordml" xmlns:w16cid="http://schemas.microsoft.com/office/word/2016/wordml/cid" xmlns:w16se="http://schemas.microsoft.com/office/word/2015/wordml/symex" mc:Ignorable="w14 w15 w16se w16cid">
+<w:styles xmlns:mc="http://schemas.openxmlformats.org/markup-compatibility/2006" xmlns:r="http://schemas.openxmlformats.org/officeDocument/2006/relationships" xmlns:w="http://schemas.openxmlformats.org/wordprocessingml/2006/main" xmlns:w14="http://schemas.microsoft.com/office/word/2010/wordml" xmlns:w15="http://schemas.microsoft.com/office/word/2012/wordml" xmlns:w16cex="http://schemas.microsoft.com/office/word/2018/wordml/cex" xmlns:w16cid="http://schemas.microsoft.com/office/word/2016/wordml/cid" xmlns:w16="http://schemas.microsoft.com/office/word/2018/wordml" xmlns:w16se="http://schemas.microsoft.com/office/word/2015/wordml/symex" mc:Ignorable="w14 w15 w16se w16cid w16 w16cex">
   <w:docDefaults>
     <w:rPrDefault>
       <w:rPr>
@@ -1657,15 +2202,18 @@
     <w:link w:val="Heading1Char"/>
     <w:uiPriority w:val="9"/>
     <w:qFormat/>
-    <w:rsid w:val="00911D7E"/>
+    <w:rsid w:val="00396522"/>
     <w:pPr>
       <w:keepNext/>
       <w:keepLines/>
-      <w:spacing w:before="240" w:after="0"/>
+      <w:numPr>
+        <w:numId w:val="7"/>
+      </w:numPr>
+      <w:spacing w:before="240" w:after="0" w:line="360" w:lineRule="auto"/>
       <w:outlineLvl w:val="0"/>
     </w:pPr>
     <w:rPr>
-      <w:rFonts w:eastAsiaTheme="majorEastAsia" w:cstheme="majorBidi"/>
+      <w:rFonts w:asciiTheme="majorHAnsi" w:eastAsiaTheme="majorEastAsia" w:hAnsiTheme="majorHAnsi" w:cstheme="majorBidi"/>
       <w:color w:val="000000" w:themeColor="text1"/>
       <w:sz w:val="32"/>
       <w:szCs w:val="32"/>
@@ -1677,22 +2225,52 @@
     <w:link w:val="Heading2Char"/>
     <w:uiPriority w:val="9"/>
     <w:qFormat/>
-    <w:rsid w:val="00A307C3"/>
+    <w:rsid w:val="00396522"/>
     <w:pPr>
+      <w:numPr>
+        <w:ilvl w:val="1"/>
+        <w:numId w:val="7"/>
+      </w:numPr>
       <w:spacing w:after="0" w:line="240" w:lineRule="auto"/>
-      <w:ind w:left="720"/>
       <w:outlineLvl w:val="1"/>
     </w:pPr>
     <w:rPr>
-      <w:rFonts w:ascii="Times New Roman" w:eastAsia="Times New Roman" w:hAnsi="Times New Roman" w:cs="Times New Roman"/>
+      <w:rFonts w:eastAsia="Times New Roman" w:cs="Times New Roman"/>
       <w:bCs/>
       <w:sz w:val="24"/>
       <w:szCs w:val="36"/>
     </w:rPr>
   </w:style>
+  <w:style w:type="paragraph" w:styleId="Heading3">
+    <w:name w:val="heading 3"/>
+    <w:basedOn w:val="Normal"/>
+    <w:next w:val="Normal"/>
+    <w:link w:val="Heading3Char"/>
+    <w:uiPriority w:val="9"/>
+    <w:unhideWhenUsed/>
+    <w:qFormat/>
+    <w:rsid w:val="00396522"/>
+    <w:pPr>
+      <w:keepNext/>
+      <w:keepLines/>
+      <w:numPr>
+        <w:ilvl w:val="2"/>
+        <w:numId w:val="7"/>
+      </w:numPr>
+      <w:spacing w:before="40" w:after="0"/>
+      <w:outlineLvl w:val="2"/>
+    </w:pPr>
+    <w:rPr>
+      <w:rFonts w:asciiTheme="majorHAnsi" w:eastAsiaTheme="majorEastAsia" w:hAnsiTheme="majorHAnsi" w:cstheme="majorBidi"/>
+      <w:color w:val="000000" w:themeColor="text1"/>
+      <w:sz w:val="24"/>
+      <w:szCs w:val="24"/>
+    </w:rPr>
+  </w:style>
   <w:style w:type="character" w:default="1" w:styleId="DefaultParagraphFont">
     <w:name w:val="Default Paragraph Font"/>
     <w:uiPriority w:val="1"/>
+    <w:semiHidden/>
     <w:unhideWhenUsed/>
   </w:style>
   <w:style w:type="table" w:default="1" w:styleId="TableNormal">
@@ -1721,9 +2299,9 @@
     <w:basedOn w:val="DefaultParagraphFont"/>
     <w:link w:val="Heading2"/>
     <w:uiPriority w:val="9"/>
-    <w:rsid w:val="00A307C3"/>
+    <w:rsid w:val="00396522"/>
     <w:rPr>
-      <w:rFonts w:ascii="Times New Roman" w:eastAsia="Times New Roman" w:hAnsi="Times New Roman" w:cs="Times New Roman"/>
+      <w:rFonts w:eastAsia="Times New Roman" w:cs="Times New Roman"/>
       <w:bCs/>
       <w:sz w:val="24"/>
       <w:szCs w:val="36"/>
@@ -1750,9 +2328,9 @@
     <w:basedOn w:val="DefaultParagraphFont"/>
     <w:link w:val="Heading1"/>
     <w:uiPriority w:val="9"/>
-    <w:rsid w:val="00911D7E"/>
+    <w:rsid w:val="00396522"/>
     <w:rPr>
-      <w:rFonts w:eastAsiaTheme="majorEastAsia" w:cstheme="majorBidi"/>
+      <w:rFonts w:asciiTheme="majorHAnsi" w:eastAsiaTheme="majorEastAsia" w:hAnsiTheme="majorHAnsi" w:cstheme="majorBidi"/>
       <w:color w:val="000000" w:themeColor="text1"/>
       <w:sz w:val="32"/>
       <w:szCs w:val="32"/>
@@ -1791,6 +2369,19 @@
     <w:rPr>
       <w:color w:val="954F72" w:themeColor="followedHyperlink"/>
       <w:u w:val="single"/>
+    </w:rPr>
+  </w:style>
+  <w:style w:type="character" w:customStyle="1" w:styleId="Heading3Char">
+    <w:name w:val="Heading 3 Char"/>
+    <w:basedOn w:val="DefaultParagraphFont"/>
+    <w:link w:val="Heading3"/>
+    <w:uiPriority w:val="9"/>
+    <w:rsid w:val="00396522"/>
+    <w:rPr>
+      <w:rFonts w:asciiTheme="majorHAnsi" w:eastAsiaTheme="majorEastAsia" w:hAnsiTheme="majorHAnsi" w:cstheme="majorBidi"/>
+      <w:color w:val="000000" w:themeColor="text1"/>
+      <w:sz w:val="24"/>
+      <w:szCs w:val="24"/>
     </w:rPr>
   </w:style>
 </w:styles>

</xml_diff>

<commit_message>
edited draft proposal and started argo data analysis
</commit_message>
<xml_diff>
--- a/docs/draft_proposal.docx
+++ b/docs/draft_proposal.docx
@@ -1,6 +1,6 @@
 
 <file path=word/document.xml><?xml version="1.0" encoding="utf-8"?>
-<w:document xmlns:wpc="http://schemas.microsoft.com/office/word/2010/wordprocessingCanvas" xmlns:cx="http://schemas.microsoft.com/office/drawing/2014/chartex" xmlns:cx1="http://schemas.microsoft.com/office/drawing/2015/9/8/chartex" xmlns:cx2="http://schemas.microsoft.com/office/drawing/2015/10/21/chartex" xmlns:cx3="http://schemas.microsoft.com/office/drawing/2016/5/9/chartex" xmlns:cx4="http://schemas.microsoft.com/office/drawing/2016/5/10/chartex" xmlns:cx5="http://schemas.microsoft.com/office/drawing/2016/5/11/chartex" xmlns:cx6="http://schemas.microsoft.com/office/drawing/2016/5/12/chartex" xmlns:cx7="http://schemas.microsoft.com/office/drawing/2016/5/13/chartex" xmlns:cx8="http://schemas.microsoft.com/office/drawing/2016/5/14/chartex" xmlns:mc="http://schemas.openxmlformats.org/markup-compatibility/2006" xmlns:aink="http://schemas.microsoft.com/office/drawing/2016/ink" xmlns:am3d="http://schemas.microsoft.com/office/drawing/2017/model3d" xmlns:o="urn:schemas-microsoft-com:office:office" xmlns:r="http://schemas.openxmlformats.org/officeDocument/2006/relationships" xmlns:m="http://schemas.openxmlformats.org/officeDocument/2006/math" xmlns:v="urn:schemas-microsoft-com:vml" xmlns:wp14="http://schemas.microsoft.com/office/word/2010/wordprocessingDrawing" xmlns:wp="http://schemas.openxmlformats.org/drawingml/2006/wordprocessingDrawing" xmlns:w10="urn:schemas-microsoft-com:office:word" xmlns:w="http://schemas.openxmlformats.org/wordprocessingml/2006/main" xmlns:w14="http://schemas.microsoft.com/office/word/2010/wordml" xmlns:w15="http://schemas.microsoft.com/office/word/2012/wordml" xmlns:w16cex="http://schemas.microsoft.com/office/word/2018/wordml/cex" xmlns:w16cid="http://schemas.microsoft.com/office/word/2016/wordml/cid" xmlns:w16="http://schemas.microsoft.com/office/word/2018/wordml" xmlns:w16se="http://schemas.microsoft.com/office/word/2015/wordml/symex" xmlns:wpg="http://schemas.microsoft.com/office/word/2010/wordprocessingGroup" xmlns:wpi="http://schemas.microsoft.com/office/word/2010/wordprocessingInk" xmlns:wne="http://schemas.microsoft.com/office/word/2006/wordml" xmlns:wps="http://schemas.microsoft.com/office/word/2010/wordprocessingShape" mc:Ignorable="w14 w15 w16se w16cid w16 w16cex wp14">
+<w:document xmlns:wpc="http://schemas.microsoft.com/office/word/2010/wordprocessingCanvas" xmlns:cx="http://schemas.microsoft.com/office/drawing/2014/chartex" xmlns:cx1="http://schemas.microsoft.com/office/drawing/2015/9/8/chartex" xmlns:cx2="http://schemas.microsoft.com/office/drawing/2015/10/21/chartex" xmlns:cx3="http://schemas.microsoft.com/office/drawing/2016/5/9/chartex" xmlns:cx4="http://schemas.microsoft.com/office/drawing/2016/5/10/chartex" xmlns:cx5="http://schemas.microsoft.com/office/drawing/2016/5/11/chartex" xmlns:cx6="http://schemas.microsoft.com/office/drawing/2016/5/12/chartex" xmlns:cx7="http://schemas.microsoft.com/office/drawing/2016/5/13/chartex" xmlns:cx8="http://schemas.microsoft.com/office/drawing/2016/5/14/chartex" xmlns:mc="http://schemas.openxmlformats.org/markup-compatibility/2006" xmlns:aink="http://schemas.microsoft.com/office/drawing/2016/ink" xmlns:am3d="http://schemas.microsoft.com/office/drawing/2017/model3d" xmlns:o="urn:schemas-microsoft-com:office:office" xmlns:r="http://schemas.openxmlformats.org/officeDocument/2006/relationships" xmlns:m="http://schemas.openxmlformats.org/officeDocument/2006/math" xmlns:v="urn:schemas-microsoft-com:vml" xmlns:wp14="http://schemas.microsoft.com/office/word/2010/wordprocessingDrawing" xmlns:wp="http://schemas.openxmlformats.org/drawingml/2006/wordprocessingDrawing" xmlns:w10="urn:schemas-microsoft-com:office:word" xmlns:w="http://schemas.openxmlformats.org/wordprocessingml/2006/main" xmlns:w14="http://schemas.microsoft.com/office/word/2010/wordml" xmlns:w15="http://schemas.microsoft.com/office/word/2012/wordml" xmlns:w16cid="http://schemas.microsoft.com/office/word/2016/wordml/cid" xmlns:w16se="http://schemas.microsoft.com/office/word/2015/wordml/symex" xmlns:wpg="http://schemas.microsoft.com/office/word/2010/wordprocessingGroup" xmlns:wpi="http://schemas.microsoft.com/office/word/2010/wordprocessingInk" xmlns:wne="http://schemas.microsoft.com/office/word/2006/wordml" xmlns:wps="http://schemas.microsoft.com/office/word/2010/wordprocessingShape" mc:Ignorable="w14 w15 w16se w16cid wp14">
   <w:body>
     <w:p>
       <w:pPr>
@@ -123,7 +123,25 @@
           <w:color w:val="000000"/>
           <w:highlight w:val="yellow"/>
         </w:rPr>
-        <w:t>What are the question(s) you want to answer, or goal to achieve?</w:t>
+        <w:t xml:space="preserve">What </w:t>
+      </w:r>
+      <w:proofErr w:type="gramStart"/>
+      <w:r>
+        <w:rPr>
+          <w:rFonts w:ascii="Verdana" w:eastAsia="Times New Roman" w:hAnsi="Verdana" w:cs="Times New Roman"/>
+          <w:color w:val="000000"/>
+          <w:highlight w:val="yellow"/>
+        </w:rPr>
+        <w:t>are</w:t>
+      </w:r>
+      <w:proofErr w:type="gramEnd"/>
+      <w:r>
+        <w:rPr>
+          <w:rFonts w:ascii="Verdana" w:eastAsia="Times New Roman" w:hAnsi="Verdana" w:cs="Times New Roman"/>
+          <w:color w:val="000000"/>
+          <w:highlight w:val="yellow"/>
+        </w:rPr>
+        <w:t xml:space="preserve"> the question(s) you want to answer, or goal to achieve?</w:t>
       </w:r>
     </w:p>
     <w:p>
@@ -153,7 +171,25 @@
         <w:pStyle w:val="Heading3"/>
       </w:pPr>
       <w:r>
-        <w:t xml:space="preserve">Our proposed project is to use Argo data (a data set of ocean floats that collect variables such as salinity and temperature in oceans around the world) and map the change of salinity and temperature in the Estuary and Gulf of St. Lawrence, and see if there is a correlation to fish populations in the same area. </w:t>
+        <w:t xml:space="preserve">Our proposed project is to use Argo data (a data set of ocean floats that collect variables such as salinity and temperature in oceans around the world) and map the change of salinity and temperature in the Estuary and Gulf of St. Lawrence, and </w:t>
+      </w:r>
+      <w:r>
+        <w:t xml:space="preserve">identify potential </w:t>
+      </w:r>
+      <w:r>
+        <w:t>correlation</w:t>
+      </w:r>
+      <w:r>
+        <w:t>s</w:t>
+      </w:r>
+      <w:r>
+        <w:t xml:space="preserve"> to fish populations</w:t>
+      </w:r>
+      <w:r>
+        <w:t xml:space="preserve"> increase or decline</w:t>
+      </w:r>
+      <w:r>
+        <w:t xml:space="preserve"> in the same area. </w:t>
       </w:r>
     </w:p>
     <w:p/>
@@ -408,7 +444,29 @@
         <w:pStyle w:val="Heading3"/>
       </w:pPr>
       <w:r>
-        <w:t>Name:</w:t>
+        <w:rPr>
+          <w:b/>
+          <w:bCs/>
+        </w:rPr>
+        <w:t>Name</w:t>
+      </w:r>
+      <w:r>
+        <w:t>:</w:t>
+      </w:r>
+      <w:r>
+        <w:t xml:space="preserve"> </w:t>
+      </w:r>
+      <w:r>
+        <w:t>Argo floats data and metadata from Global Data Assembly Centre (Argo GDAC)</w:t>
+      </w:r>
+      <w:r>
+        <w:t xml:space="preserve"> –Atlantic </w:t>
+      </w:r>
+      <w:r>
+        <w:t>Ocean</w:t>
+      </w:r>
+      <w:r>
+        <w:t>, 2009-2019</w:t>
       </w:r>
     </w:p>
     <w:p>
@@ -416,23 +474,68 @@
         <w:pStyle w:val="Heading3"/>
       </w:pPr>
       <w:r>
+        <w:rPr>
+          <w:b/>
+          <w:bCs/>
+        </w:rPr>
         <w:t>Short description</w:t>
       </w:r>
+      <w:r>
+        <w:t xml:space="preserve">: </w:t>
+      </w:r>
+      <w:r>
+        <w:t>Argo is an international program that collects information from inside the ocean using a fleet of robotic instruments that drift with the ocean currents and move up and down between the surface and a mid-water level.</w:t>
+      </w:r>
+      <w:r>
+        <w:t xml:space="preserve"> It captures information such as salinity, temperature, oxygen levels and depth. For the scope of this project, we will use the Atlantic </w:t>
+      </w:r>
+      <w:r>
+        <w:t>O</w:t>
+      </w:r>
+      <w:r>
+        <w:t>cean</w:t>
+      </w:r>
+      <w:r>
+        <w:t xml:space="preserve"> data </w:t>
+      </w:r>
+      <w:r>
+        <w:t>from 2009 to 2019</w:t>
+      </w:r>
+      <w:r>
+        <w:t xml:space="preserve">. </w:t>
+      </w:r>
     </w:p>
     <w:p>
       <w:pPr>
         <w:pStyle w:val="Heading3"/>
       </w:pPr>
       <w:r>
+        <w:rPr>
+          <w:b/>
+          <w:bCs/>
+        </w:rPr>
         <w:t>Size</w:t>
       </w:r>
+      <w:r>
+        <w:t xml:space="preserve">: </w:t>
+      </w:r>
+      <w:r>
+        <w:t>approx. 20 GB</w:t>
+      </w:r>
     </w:p>
     <w:p>
       <w:pPr>
         <w:pStyle w:val="Heading3"/>
       </w:pPr>
       <w:r>
-        <w:t xml:space="preserve">Location: </w:t>
+        <w:rPr>
+          <w:b/>
+          <w:bCs/>
+        </w:rPr>
+        <w:t>Location</w:t>
+      </w:r>
+      <w:r>
+        <w:t xml:space="preserve">: </w:t>
       </w:r>
       <w:hyperlink r:id="rId5" w:history="1">
         <w:r>
@@ -440,21 +543,21 @@
             <w:rStyle w:val="Hyperlink"/>
             <w:rFonts w:ascii="Helvetica" w:hAnsi="Helvetica"/>
           </w:rPr>
-          <w:t>ftp://usgodae.org/pu</w:t>
+          <w:t>ftp://usgod</w:t>
         </w:r>
         <w:r>
           <w:rPr>
             <w:rStyle w:val="Hyperlink"/>
             <w:rFonts w:ascii="Helvetica" w:hAnsi="Helvetica"/>
           </w:rPr>
-          <w:t>b</w:t>
+          <w:t>a</w:t>
         </w:r>
         <w:r>
           <w:rPr>
             <w:rStyle w:val="Hyperlink"/>
             <w:rFonts w:ascii="Helvetica" w:hAnsi="Helvetica"/>
           </w:rPr>
-          <w:t>/outgoing/argo</w:t>
+          <w:t>e.org/pub/outgoing/argo</w:t>
         </w:r>
       </w:hyperlink>
     </w:p>
@@ -463,7 +566,25 @@
         <w:pStyle w:val="Heading3"/>
       </w:pPr>
       <w:r>
-        <w:t xml:space="preserve">Format: </w:t>
+        <w:rPr>
+          <w:b/>
+          <w:bCs/>
+        </w:rPr>
+        <w:t>Format</w:t>
+      </w:r>
+      <w:r>
+        <w:t xml:space="preserve">: </w:t>
+      </w:r>
+      <w:proofErr w:type="spellStart"/>
+      <w:r>
+        <w:t>netCDF</w:t>
+      </w:r>
+      <w:proofErr w:type="spellEnd"/>
+      <w:r>
+        <w:t xml:space="preserve"> files</w:t>
+      </w:r>
+      <w:r>
+        <w:t xml:space="preserve"> </w:t>
       </w:r>
     </w:p>
     <w:p>
@@ -471,7 +592,20 @@
         <w:pStyle w:val="Heading3"/>
       </w:pPr>
       <w:r>
-        <w:t>Access method: FTP</w:t>
+        <w:rPr>
+          <w:b/>
+          <w:bCs/>
+        </w:rPr>
+        <w:t>Access method</w:t>
+      </w:r>
+      <w:r>
+        <w:t>: FTP</w:t>
+      </w:r>
+      <w:r>
+        <w:t xml:space="preserve"> and import to relational database post pre-processing.</w:t>
+      </w:r>
+      <w:r>
+        <w:br/>
       </w:r>
     </w:p>
     <w:p>
@@ -487,7 +621,14 @@
         <w:pStyle w:val="Heading3"/>
       </w:pPr>
       <w:r>
-        <w:t>Name:</w:t>
+        <w:rPr>
+          <w:b/>
+          <w:bCs/>
+        </w:rPr>
+        <w:t>Name</w:t>
+      </w:r>
+      <w:r>
+        <w:t>:</w:t>
       </w:r>
       <w:r>
         <w:t xml:space="preserve"> P</w:t>
@@ -495,11 +636,9 @@
       <w:r>
         <w:t xml:space="preserve">elagic fish species </w:t>
       </w:r>
-      <w:proofErr w:type="spellStart"/>
-      <w:r>
-        <w:t>abondance</w:t>
-      </w:r>
-      <w:proofErr w:type="spellEnd"/>
+      <w:r>
+        <w:t>abundance</w:t>
+      </w:r>
       <w:r>
         <w:t xml:space="preserve"> in the Estuary and Gulf of St. Lawrence between 2009 and 2018</w:t>
       </w:r>
@@ -509,42 +648,120 @@
         <w:pStyle w:val="Heading3"/>
       </w:pPr>
       <w:r>
+        <w:rPr>
+          <w:b/>
+          <w:bCs/>
+        </w:rPr>
         <w:t>Short Description</w:t>
       </w:r>
       <w:r>
         <w:t xml:space="preserve">: </w:t>
       </w:r>
+      <w:r>
+        <w:t>The</w:t>
+      </w:r>
+      <w:r>
+        <w:t xml:space="preserve"> Canadian Department of Fisheries and Ocean has been conducting annual multidisciplinary surveys of the Northern and Southern Gulf of St. Lawrence to capture information on groundfish and invertebrates’ abundance, spatial distribution and diversity. </w:t>
+      </w:r>
+      <w:r>
+        <w:t>The pelagic species represented</w:t>
+      </w:r>
+      <w:r>
+        <w:t xml:space="preserve"> in the dataset</w:t>
+      </w:r>
+      <w:r>
+        <w:t xml:space="preserve"> are: Arctic Cod, Atlantic Argentine, Atlantic Herring, Atlantic Mackerel, Atlantic Soft Pout, Capelin, Lumpfish, Pollock, Rainbow Smelt, Sand Lances, Silver Hake, </w:t>
+      </w:r>
+      <w:r>
+        <w:t>Three spine</w:t>
+      </w:r>
+      <w:r>
+        <w:t xml:space="preserve"> Stickleback and White Barracudina</w:t>
+      </w:r>
+      <w:r>
+        <w:t>.</w:t>
+      </w:r>
     </w:p>
     <w:p>
       <w:pPr>
         <w:pStyle w:val="Heading3"/>
       </w:pPr>
       <w:r>
+        <w:rPr>
+          <w:b/>
+          <w:bCs/>
+        </w:rPr>
         <w:t>Size</w:t>
       </w:r>
       <w:r>
-        <w:t>: Roughly 1,800 lines of data</w:t>
+        <w:t xml:space="preserve">: </w:t>
+      </w:r>
+      <w:r>
+        <w:t>approx.</w:t>
+      </w:r>
+      <w:r>
+        <w:t xml:space="preserve"> 1,800 lines of data</w:t>
+      </w:r>
+      <w:r>
+        <w:t xml:space="preserve"> (0.2MB)</w:t>
       </w:r>
     </w:p>
     <w:p>
       <w:pPr>
         <w:pStyle w:val="Heading3"/>
-      </w:pPr>
-      <w:r>
+        <w:rPr>
+          <w:lang w:val="fr-FR"/>
+        </w:rPr>
+      </w:pPr>
+      <w:proofErr w:type="gramStart"/>
+      <w:r>
+        <w:rPr>
+          <w:b/>
+          <w:bCs/>
+          <w:lang w:val="fr-FR"/>
+        </w:rPr>
         <w:t>Location</w:t>
       </w:r>
       <w:r>
-        <w:t xml:space="preserve">: </w:t>
+        <w:rPr>
+          <w:lang w:val="fr-FR"/>
+        </w:rPr>
+        <w:t>:</w:t>
+      </w:r>
+      <w:proofErr w:type="gramEnd"/>
+      <w:r>
+        <w:rPr>
+          <w:lang w:val="fr-FR"/>
+        </w:rPr>
+        <w:t xml:space="preserve"> </w:t>
       </w:r>
       <w:hyperlink r:id="rId6" w:history="1">
         <w:r>
           <w:rPr>
             <w:rStyle w:val="Hyperlink"/>
+            <w:lang w:val="fr-FR"/>
           </w:rPr>
-          <w:t>https://open.canada.ca/data/en/dataset/f1fc359c-0ed1-4045-a421-adef2497b68d</w:t>
+          <w:t>https://open.can</w:t>
+        </w:r>
+        <w:r>
+          <w:rPr>
+            <w:rStyle w:val="Hyperlink"/>
+            <w:lang w:val="fr-FR"/>
+          </w:rPr>
+          <w:t>a</w:t>
+        </w:r>
+        <w:r>
+          <w:rPr>
+            <w:rStyle w:val="Hyperlink"/>
+            <w:lang w:val="fr-FR"/>
+          </w:rPr>
+          <w:t>da.ca/data/en/dataset/f1fc359c-0ed1-4045-a421-adef2497b68d</w:t>
         </w:r>
       </w:hyperlink>
       <w:r>
+        <w:rPr>
+          <w:lang w:val="fr-FR"/>
+        </w:rPr>
         <w:t xml:space="preserve"> </w:t>
       </w:r>
     </w:p>
@@ -553,10 +770,20 @@
         <w:pStyle w:val="Heading3"/>
       </w:pPr>
       <w:r>
+        <w:rPr>
+          <w:b/>
+          <w:bCs/>
+        </w:rPr>
         <w:t>Format</w:t>
       </w:r>
       <w:r>
-        <w:t>: csv/REST API</w:t>
+        <w:t xml:space="preserve">: </w:t>
+      </w:r>
+      <w:r>
+        <w:t xml:space="preserve">CSV </w:t>
+      </w:r>
+      <w:r>
+        <w:t>/REST API</w:t>
       </w:r>
     </w:p>
     <w:p>
@@ -564,10 +791,23 @@
         <w:pStyle w:val="Heading3"/>
       </w:pPr>
       <w:r>
-        <w:t>Access method:</w:t>
-      </w:r>
-      <w:r>
-        <w:t xml:space="preserve"> Likely just download it via csv and import to relational database via </w:t>
+        <w:rPr>
+          <w:b/>
+          <w:bCs/>
+        </w:rPr>
+        <w:t>Access method</w:t>
+      </w:r>
+      <w:r>
+        <w:t>:</w:t>
+      </w:r>
+      <w:r>
+        <w:t xml:space="preserve"> </w:t>
+      </w:r>
+      <w:r>
+        <w:t>Download</w:t>
+      </w:r>
+      <w:r>
+        <w:t xml:space="preserve"> and import to relational database via </w:t>
       </w:r>
       <w:proofErr w:type="spellStart"/>
       <w:r>
@@ -666,6 +906,7 @@
           <w:color w:val="000000"/>
           <w:highlight w:val="yellow"/>
         </w:rPr>
+        <w:lastRenderedPageBreak/>
         <w:t>What new information will result from combining them?  </w:t>
       </w:r>
     </w:p>
@@ -686,26 +927,20 @@
         <w:pStyle w:val="Heading1"/>
         <w:rPr>
           <w:rFonts w:eastAsia="Times New Roman"/>
-          <w:highlight w:val="yellow"/>
         </w:rPr>
       </w:pPr>
       <w:r>
         <w:rPr>
           <w:rFonts w:eastAsia="Times New Roman"/>
-          <w:highlight w:val="yellow"/>
         </w:rPr>
         <w:t xml:space="preserve">Data </w:t>
       </w:r>
       <w:r>
-        <w:rPr>
-          <w:highlight w:val="yellow"/>
-        </w:rPr>
         <w:t>Manipulation</w:t>
       </w:r>
       <w:r>
         <w:rPr>
           <w:rFonts w:eastAsia="Times New Roman"/>
-          <w:highlight w:val="yellow"/>
         </w:rPr>
         <w:t xml:space="preserve"> Needed</w:t>
       </w:r>
@@ -713,16 +948,83 @@
     <w:p>
       <w:pPr>
         <w:pStyle w:val="Heading2"/>
-        <w:rPr>
-          <w:highlight w:val="yellow"/>
-        </w:rPr>
-      </w:pPr>
-      <w:r>
-        <w:rPr>
-          <w:highlight w:val="yellow"/>
-        </w:rPr>
+      </w:pPr>
+      <w:r>
         <w:t>Initial processing</w:t>
       </w:r>
+      <w:r>
+        <w:t xml:space="preserve">: </w:t>
+      </w:r>
+    </w:p>
+    <w:p>
+      <w:pPr>
+        <w:pStyle w:val="Heading3"/>
+      </w:pPr>
+      <w:r>
+        <w:t xml:space="preserve">The Argo Atlantic Ocean data will need to be queried and filtered to retrieve data from close to the Estuary and Gulf of St. Lawrence. </w:t>
+      </w:r>
+      <w:proofErr w:type="spellStart"/>
+      <w:r>
+        <w:t>NetCDF</w:t>
+      </w:r>
+      <w:proofErr w:type="spellEnd"/>
+      <w:r>
+        <w:t xml:space="preserve"> files will need to be transformed into CSV files to be stored in </w:t>
+      </w:r>
+      <w:r>
+        <w:t xml:space="preserve">a table of </w:t>
+      </w:r>
+      <w:r>
+        <w:t>our relational database.</w:t>
+      </w:r>
+    </w:p>
+    <w:p>
+      <w:pPr>
+        <w:pStyle w:val="Heading3"/>
+      </w:pPr>
+      <w:r>
+        <w:t xml:space="preserve">The Pelagic fish data will need to be downloaded and </w:t>
+      </w:r>
+      <w:r>
+        <w:t>uploaded as a table in our relational database.</w:t>
+      </w:r>
+    </w:p>
+    <w:p>
+      <w:pPr>
+        <w:pStyle w:val="Heading2"/>
+      </w:pPr>
+      <w:r>
+        <w:t>Data manipulation:</w:t>
+      </w:r>
+    </w:p>
+    <w:p>
+      <w:pPr>
+        <w:pStyle w:val="Heading3"/>
+      </w:pPr>
+      <w:r>
+        <w:t>Since fishes and floats are not necessarily in the same exact location and depth, we will need to define shapefiles and depth bins on which we can join our datasets.</w:t>
+      </w:r>
+    </w:p>
+    <w:p>
+      <w:pPr>
+        <w:pStyle w:val="Heading3"/>
+      </w:pPr>
+      <w:r>
+        <w:t>Since the pelagic fish data is annual, we cannot compare it with our monthly ocean data. We will need to compute annual average temperature, salinity, oxygen level and their changes compared to the previous year. We can also compute the year-to-year increase/decrease of the pelagic fish data.</w:t>
+      </w:r>
+    </w:p>
+    <w:p>
+      <w:pPr>
+        <w:pStyle w:val="Heading3"/>
+      </w:pPr>
+      <w:r>
+        <w:t xml:space="preserve">Then we can join our data sets on shapefiles and depth bins. </w:t>
+      </w:r>
+      <w:r>
+        <w:br/>
+      </w:r>
+      <w:bookmarkStart w:id="0" w:name="_GoBack"/>
+      <w:bookmarkEnd w:id="0"/>
     </w:p>
     <w:p>
       <w:pPr>
@@ -787,6 +1089,7 @@
         <w:rPr>
           <w:noProof/>
         </w:rPr>
+        <w:lastRenderedPageBreak/>
         <w:drawing>
           <wp:inline distT="0" distB="0" distL="0" distR="0" wp14:anchorId="7A093FE2" wp14:editId="642A02D5">
             <wp:extent cx="5943600" cy="3780155"/>
@@ -849,7 +1152,7 @@
 </file>
 
 <file path=word/numbering.xml><?xml version="1.0" encoding="utf-8"?>
-<w:numbering xmlns:wpc="http://schemas.microsoft.com/office/word/2010/wordprocessingCanvas" xmlns:cx="http://schemas.microsoft.com/office/drawing/2014/chartex" xmlns:cx1="http://schemas.microsoft.com/office/drawing/2015/9/8/chartex" xmlns:cx2="http://schemas.microsoft.com/office/drawing/2015/10/21/chartex" xmlns:cx3="http://schemas.microsoft.com/office/drawing/2016/5/9/chartex" xmlns:cx4="http://schemas.microsoft.com/office/drawing/2016/5/10/chartex" xmlns:cx5="http://schemas.microsoft.com/office/drawing/2016/5/11/chartex" xmlns:cx6="http://schemas.microsoft.com/office/drawing/2016/5/12/chartex" xmlns:cx7="http://schemas.microsoft.com/office/drawing/2016/5/13/chartex" xmlns:cx8="http://schemas.microsoft.com/office/drawing/2016/5/14/chartex" xmlns:mc="http://schemas.openxmlformats.org/markup-compatibility/2006" xmlns:aink="http://schemas.microsoft.com/office/drawing/2016/ink" xmlns:am3d="http://schemas.microsoft.com/office/drawing/2017/model3d" xmlns:o="urn:schemas-microsoft-com:office:office" xmlns:r="http://schemas.openxmlformats.org/officeDocument/2006/relationships" xmlns:m="http://schemas.openxmlformats.org/officeDocument/2006/math" xmlns:v="urn:schemas-microsoft-com:vml" xmlns:wp14="http://schemas.microsoft.com/office/word/2010/wordprocessingDrawing" xmlns:wp="http://schemas.openxmlformats.org/drawingml/2006/wordprocessingDrawing" xmlns:w10="urn:schemas-microsoft-com:office:word" xmlns:w="http://schemas.openxmlformats.org/wordprocessingml/2006/main" xmlns:w14="http://schemas.microsoft.com/office/word/2010/wordml" xmlns:w15="http://schemas.microsoft.com/office/word/2012/wordml" xmlns:w16cex="http://schemas.microsoft.com/office/word/2018/wordml/cex" xmlns:w16cid="http://schemas.microsoft.com/office/word/2016/wordml/cid" xmlns:w16="http://schemas.microsoft.com/office/word/2018/wordml" xmlns:w16se="http://schemas.microsoft.com/office/word/2015/wordml/symex" xmlns:wpg="http://schemas.microsoft.com/office/word/2010/wordprocessingGroup" xmlns:wpi="http://schemas.microsoft.com/office/word/2010/wordprocessingInk" xmlns:wne="http://schemas.microsoft.com/office/word/2006/wordml" xmlns:wps="http://schemas.microsoft.com/office/word/2010/wordprocessingShape" mc:Ignorable="w14 w15 w16se w16cid w16 w16cex wp14">
+<w:numbering xmlns:wpc="http://schemas.microsoft.com/office/word/2010/wordprocessingCanvas" xmlns:cx="http://schemas.microsoft.com/office/drawing/2014/chartex" xmlns:cx1="http://schemas.microsoft.com/office/drawing/2015/9/8/chartex" xmlns:cx2="http://schemas.microsoft.com/office/drawing/2015/10/21/chartex" xmlns:cx3="http://schemas.microsoft.com/office/drawing/2016/5/9/chartex" xmlns:cx4="http://schemas.microsoft.com/office/drawing/2016/5/10/chartex" xmlns:cx5="http://schemas.microsoft.com/office/drawing/2016/5/11/chartex" xmlns:cx6="http://schemas.microsoft.com/office/drawing/2016/5/12/chartex" xmlns:cx7="http://schemas.microsoft.com/office/drawing/2016/5/13/chartex" xmlns:cx8="http://schemas.microsoft.com/office/drawing/2016/5/14/chartex" xmlns:mc="http://schemas.openxmlformats.org/markup-compatibility/2006" xmlns:aink="http://schemas.microsoft.com/office/drawing/2016/ink" xmlns:am3d="http://schemas.microsoft.com/office/drawing/2017/model3d" xmlns:o="urn:schemas-microsoft-com:office:office" xmlns:r="http://schemas.openxmlformats.org/officeDocument/2006/relationships" xmlns:m="http://schemas.openxmlformats.org/officeDocument/2006/math" xmlns:v="urn:schemas-microsoft-com:vml" xmlns:wp14="http://schemas.microsoft.com/office/word/2010/wordprocessingDrawing" xmlns:wp="http://schemas.openxmlformats.org/drawingml/2006/wordprocessingDrawing" xmlns:w10="urn:schemas-microsoft-com:office:word" xmlns:w="http://schemas.openxmlformats.org/wordprocessingml/2006/main" xmlns:w14="http://schemas.microsoft.com/office/word/2010/wordml" xmlns:w15="http://schemas.microsoft.com/office/word/2012/wordml" xmlns:w16cid="http://schemas.microsoft.com/office/word/2016/wordml/cid" xmlns:w16se="http://schemas.microsoft.com/office/word/2015/wordml/symex" xmlns:wpg="http://schemas.microsoft.com/office/word/2010/wordprocessingGroup" xmlns:wpi="http://schemas.microsoft.com/office/word/2010/wordprocessingInk" xmlns:wne="http://schemas.microsoft.com/office/word/2006/wordml" xmlns:wps="http://schemas.microsoft.com/office/word/2010/wordprocessingShape" mc:Ignorable="w14 w15 w16se w16cid wp14">
   <w:abstractNum w:abstractNumId="0" w15:restartNumberingAfterBreak="0">
     <w:nsid w:val="23C1629B"/>
     <w:multiLevelType w:val="multilevel"/>
@@ -1797,7 +2100,7 @@
 </file>
 
 <file path=word/styles.xml><?xml version="1.0" encoding="utf-8"?>
-<w:styles xmlns:mc="http://schemas.openxmlformats.org/markup-compatibility/2006" xmlns:r="http://schemas.openxmlformats.org/officeDocument/2006/relationships" xmlns:w="http://schemas.openxmlformats.org/wordprocessingml/2006/main" xmlns:w14="http://schemas.microsoft.com/office/word/2010/wordml" xmlns:w15="http://schemas.microsoft.com/office/word/2012/wordml" xmlns:w16cex="http://schemas.microsoft.com/office/word/2018/wordml/cex" xmlns:w16cid="http://schemas.microsoft.com/office/word/2016/wordml/cid" xmlns:w16="http://schemas.microsoft.com/office/word/2018/wordml" xmlns:w16se="http://schemas.microsoft.com/office/word/2015/wordml/symex" mc:Ignorable="w14 w15 w16se w16cid w16 w16cex">
+<w:styles xmlns:mc="http://schemas.openxmlformats.org/markup-compatibility/2006" xmlns:r="http://schemas.openxmlformats.org/officeDocument/2006/relationships" xmlns:w="http://schemas.openxmlformats.org/wordprocessingml/2006/main" xmlns:w14="http://schemas.microsoft.com/office/word/2010/wordml" xmlns:w15="http://schemas.microsoft.com/office/word/2012/wordml" xmlns:w16cid="http://schemas.microsoft.com/office/word/2016/wordml/cid" xmlns:w16se="http://schemas.microsoft.com/office/word/2015/wordml/symex" mc:Ignorable="w14 w15 w16se w16cid">
   <w:docDefaults>
     <w:rPrDefault>
       <w:rPr>

</xml_diff>

<commit_message>
added notes to section 4 of draft proposal
</commit_message>
<xml_diff>
--- a/docs/draft_proposal.docx
+++ b/docs/draft_proposal.docx
@@ -123,25 +123,7 @@
           <w:color w:val="000000"/>
           <w:highlight w:val="yellow"/>
         </w:rPr>
-        <w:t xml:space="preserve">What </w:t>
-      </w:r>
-      <w:proofErr w:type="gramStart"/>
-      <w:r>
-        <w:rPr>
-          <w:rFonts w:ascii="Verdana" w:eastAsia="Times New Roman" w:hAnsi="Verdana" w:cs="Times New Roman"/>
-          <w:color w:val="000000"/>
-          <w:highlight w:val="yellow"/>
-        </w:rPr>
-        <w:t>are</w:t>
-      </w:r>
-      <w:proofErr w:type="gramEnd"/>
-      <w:r>
-        <w:rPr>
-          <w:rFonts w:ascii="Verdana" w:eastAsia="Times New Roman" w:hAnsi="Verdana" w:cs="Times New Roman"/>
-          <w:color w:val="000000"/>
-          <w:highlight w:val="yellow"/>
-        </w:rPr>
-        <w:t xml:space="preserve"> the question(s) you want to answer, or goal to achieve?</w:t>
+        <w:t>What are the question(s) you want to answer, or goal to achieve?</w:t>
       </w:r>
     </w:p>
     <w:p>
@@ -543,21 +525,7 @@
             <w:rStyle w:val="Hyperlink"/>
             <w:rFonts w:ascii="Helvetica" w:hAnsi="Helvetica"/>
           </w:rPr>
-          <w:t>ftp://usgod</w:t>
-        </w:r>
-        <w:r>
-          <w:rPr>
-            <w:rStyle w:val="Hyperlink"/>
-            <w:rFonts w:ascii="Helvetica" w:hAnsi="Helvetica"/>
-          </w:rPr>
-          <w:t>a</w:t>
-        </w:r>
-        <w:r>
-          <w:rPr>
-            <w:rStyle w:val="Hyperlink"/>
-            <w:rFonts w:ascii="Helvetica" w:hAnsi="Helvetica"/>
-          </w:rPr>
-          <w:t>e.org/pub/outgoing/argo</w:t>
+          <w:t>ftp://usgodae.org/pub/outgoing/argo</w:t>
         </w:r>
       </w:hyperlink>
     </w:p>
@@ -575,13 +543,8 @@
       <w:r>
         <w:t xml:space="preserve">: </w:t>
       </w:r>
-      <w:proofErr w:type="spellStart"/>
-      <w:r>
-        <w:t>netCDF</w:t>
-      </w:r>
-      <w:proofErr w:type="spellEnd"/>
-      <w:r>
-        <w:t xml:space="preserve"> files</w:t>
+      <w:r>
+        <w:t>netCDF files</w:t>
       </w:r>
       <w:r>
         <w:t xml:space="preserve"> </w:t>
@@ -713,7 +676,6 @@
           <w:lang w:val="fr-FR"/>
         </w:rPr>
       </w:pPr>
-      <w:proofErr w:type="gramStart"/>
       <w:r>
         <w:rPr>
           <w:b/>
@@ -726,14 +688,7 @@
         <w:rPr>
           <w:lang w:val="fr-FR"/>
         </w:rPr>
-        <w:t>:</w:t>
-      </w:r>
-      <w:proofErr w:type="gramEnd"/>
-      <w:r>
-        <w:rPr>
-          <w:lang w:val="fr-FR"/>
-        </w:rPr>
-        <w:t xml:space="preserve"> </w:t>
+        <w:t xml:space="preserve">: </w:t>
       </w:r>
       <w:hyperlink r:id="rId6" w:history="1">
         <w:r>
@@ -741,21 +696,7 @@
             <w:rStyle w:val="Hyperlink"/>
             <w:lang w:val="fr-FR"/>
           </w:rPr>
-          <w:t>https://open.can</w:t>
-        </w:r>
-        <w:r>
-          <w:rPr>
-            <w:rStyle w:val="Hyperlink"/>
-            <w:lang w:val="fr-FR"/>
-          </w:rPr>
-          <w:t>a</w:t>
-        </w:r>
-        <w:r>
-          <w:rPr>
-            <w:rStyle w:val="Hyperlink"/>
-            <w:lang w:val="fr-FR"/>
-          </w:rPr>
-          <w:t>da.ca/data/en/dataset/f1fc359c-0ed1-4045-a421-adef2497b68d</w:t>
+          <w:t>https://open.canada.ca/data/en/dataset/f1fc359c-0ed1-4045-a421-adef2497b68d</w:t>
         </w:r>
       </w:hyperlink>
       <w:r>
@@ -807,13 +748,8 @@
         <w:t>Download</w:t>
       </w:r>
       <w:r>
-        <w:t xml:space="preserve"> and import to relational database via </w:t>
-      </w:r>
-      <w:proofErr w:type="spellStart"/>
-      <w:r>
-        <w:t>pymysql</w:t>
-      </w:r>
-      <w:proofErr w:type="spellEnd"/>
+        <w:t xml:space="preserve"> and import to relational database via pymysql</w:t>
+      </w:r>
     </w:p>
     <w:p/>
     <w:p/>
@@ -961,21 +897,19 @@
         <w:pStyle w:val="Heading3"/>
       </w:pPr>
       <w:r>
-        <w:t xml:space="preserve">The Argo Atlantic Ocean data will need to be queried and filtered to retrieve data from close to the Estuary and Gulf of St. Lawrence. </w:t>
-      </w:r>
-      <w:proofErr w:type="spellStart"/>
-      <w:r>
-        <w:t>NetCDF</w:t>
-      </w:r>
-      <w:proofErr w:type="spellEnd"/>
-      <w:r>
-        <w:t xml:space="preserve"> files will need to be transformed into CSV files to be stored in </w:t>
-      </w:r>
-      <w:r>
-        <w:t xml:space="preserve">a table of </w:t>
-      </w:r>
-      <w:r>
-        <w:t>our relational database.</w:t>
+        <w:t xml:space="preserve">The Argo Atlantic Ocean data will need to be queried and filtered to retrieve data from close to the Estuary and Gulf of St. Lawrence. NetCDF files will need to be transformed into CSV files to be stored in </w:t>
+      </w:r>
+      <w:r>
+        <w:t xml:space="preserve">a table </w:t>
+      </w:r>
+      <w:r>
+        <w:t>in a</w:t>
+      </w:r>
+      <w:r>
+        <w:t xml:space="preserve"> relational database.</w:t>
+      </w:r>
+      <w:r>
+        <w:t xml:space="preserve"> We plan on using Amazon RDS for our project.</w:t>
       </w:r>
     </w:p>
     <w:p>
@@ -1002,7 +936,10 @@
         <w:pStyle w:val="Heading3"/>
       </w:pPr>
       <w:r>
-        <w:t>Since fishes and floats are not necessarily in the same exact location and depth, we will need to define shapefiles and depth bins on which we can join our datasets.</w:t>
+        <w:t>F</w:t>
+      </w:r>
+      <w:r>
+        <w:t>ishes and floats are not necessarily in the same exact location and depth, we will need to define shapefiles and depth bins on which we can join our datasets.</w:t>
       </w:r>
     </w:p>
     <w:p>
@@ -1020,84 +957,56 @@
       <w:r>
         <w:t xml:space="preserve">Then we can join our data sets on shapefiles and depth bins. </w:t>
       </w:r>
-      <w:r>
-        <w:br/>
-      </w:r>
-      <w:bookmarkStart w:id="0" w:name="_GoBack"/>
-      <w:bookmarkEnd w:id="0"/>
-    </w:p>
-    <w:p>
-      <w:pPr>
-        <w:spacing w:before="80" w:after="0" w:line="240" w:lineRule="auto"/>
-        <w:jc w:val="both"/>
-        <w:rPr>
-          <w:rFonts w:ascii="Times New Roman" w:eastAsia="Times New Roman" w:hAnsi="Times New Roman" w:cs="Times New Roman"/>
-          <w:sz w:val="24"/>
-          <w:szCs w:val="24"/>
-          <w:highlight w:val="yellow"/>
-        </w:rPr>
-      </w:pPr>
-      <w:r>
-        <w:rPr>
-          <w:rFonts w:ascii="Verdana" w:eastAsia="Times New Roman" w:hAnsi="Verdana" w:cs="Times New Roman"/>
-          <w:color w:val="000000"/>
-          <w:highlight w:val="yellow"/>
-        </w:rPr>
-        <w:t xml:space="preserve">4. Describe in 1-3 sentences </w:t>
-      </w:r>
-      <w:r>
-        <w:rPr>
-          <w:rFonts w:ascii="Verdana" w:eastAsia="Times New Roman" w:hAnsi="Verdana" w:cs="Times New Roman"/>
-          <w:color w:val="000000"/>
-          <w:highlight w:val="yellow"/>
-          <w:u w:val="single"/>
-        </w:rPr>
-        <w:t>one</w:t>
-      </w:r>
-      <w:r>
-        <w:rPr>
-          <w:rFonts w:ascii="Verdana" w:eastAsia="Times New Roman" w:hAnsi="Verdana" w:cs="Times New Roman"/>
-          <w:color w:val="000000"/>
-          <w:highlight w:val="yellow"/>
-        </w:rPr>
-        <w:t xml:space="preserve"> interesting visualization you could include in a final presentation and report that would show the value/answer a particular question in your final output dataset (that would not be possible with either of the original datasets alone).</w:t>
-      </w:r>
-    </w:p>
-    <w:p>
-      <w:pPr>
-        <w:spacing w:before="80" w:after="0" w:line="240" w:lineRule="auto"/>
-        <w:jc w:val="both"/>
-        <w:rPr>
-          <w:rFonts w:ascii="Times New Roman" w:eastAsia="Times New Roman" w:hAnsi="Times New Roman" w:cs="Times New Roman"/>
-          <w:sz w:val="24"/>
-          <w:szCs w:val="24"/>
-        </w:rPr>
-      </w:pPr>
-      <w:r>
-        <w:rPr>
-          <w:rFonts w:ascii="Verdana" w:eastAsia="Times New Roman" w:hAnsi="Verdana" w:cs="Times New Roman"/>
-          <w:color w:val="000000"/>
-          <w:highlight w:val="yellow"/>
-        </w:rPr>
-        <w:t>5. Indicate the contribution that each team member will make to the project.</w:t>
+    </w:p>
+    <w:p>
+      <w:pPr>
+        <w:pStyle w:val="Heading2"/>
+      </w:pPr>
+      <w:r>
+        <w:t>Output:</w:t>
+      </w:r>
+    </w:p>
+    <w:p>
+      <w:pPr>
+        <w:pStyle w:val="Heading3"/>
+      </w:pPr>
+      <w:r>
+        <w:t xml:space="preserve">With the joined dataset, we can create several maps to compare variations in ocean data </w:t>
+      </w:r>
+      <w:r>
+        <w:t xml:space="preserve">at different depths </w:t>
+      </w:r>
+      <w:r>
+        <w:t xml:space="preserve">with fish </w:t>
+      </w:r>
+      <w:r>
+        <w:t>populations</w:t>
+      </w:r>
+      <w:r>
+        <w:t xml:space="preserve">. To this end, we plan on using a combination of Dask and Bokeh (or Altair) to build an interactive dashboard </w:t>
+      </w:r>
+      <w:r>
+        <w:t>to visualize the impact of ocean data variation on each fish population</w:t>
+      </w:r>
+      <w:r>
+        <w:t xml:space="preserve"> over time (i.e. do increases/decreases in temperature, salinity and oxygen level impact pelagic fish population, and if so, do they impact them in the same way?)</w:t>
+      </w:r>
+      <w:r>
+        <w:t xml:space="preserve">. This dashboard would be made publicly available via the Heroku platform. </w:t>
       </w:r>
     </w:p>
     <w:p/>
-    <w:p/>
-    <w:p>
-      <w:r>
-        <w:rPr>
-          <w:noProof/>
-        </w:rPr>
+    <w:p>
+      <w:r>
         <w:lastRenderedPageBreak/>
         <w:drawing>
-          <wp:inline distT="0" distB="0" distL="0" distR="0" wp14:anchorId="7A093FE2" wp14:editId="642A02D5">
-            <wp:extent cx="5943600" cy="3780155"/>
-            <wp:effectExtent l="0" t="0" r="0" b="0"/>
-            <wp:docPr id="29" name="Picture 28">
+          <wp:inline distT="0" distB="0" distL="0" distR="0" wp14:anchorId="76694CFC" wp14:editId="69F46575">
+            <wp:extent cx="5943600" cy="3381375"/>
+            <wp:effectExtent l="0" t="0" r="0" b="9525"/>
+            <wp:docPr id="5" name="Picture 4">
               <a:extLst xmlns:a="http://schemas.openxmlformats.org/drawingml/2006/main">
                 <a:ext uri="{FF2B5EF4-FFF2-40B4-BE49-F238E27FC236}">
-                  <a16:creationId xmlns:a16="http://schemas.microsoft.com/office/drawing/2014/main" id="{20F3D0C0-B7C9-4EA0-9D60-30FAFEF33724}"/>
+                  <a16:creationId xmlns:a16="http://schemas.microsoft.com/office/drawing/2014/main" id="{25DFAA2A-9F0D-4971-95A1-7D2E5E8A75F4}"/>
                 </a:ext>
               </a:extLst>
             </wp:docPr>
@@ -1108,10 +1017,10 @@
               <a:graphicData uri="http://schemas.openxmlformats.org/drawingml/2006/picture">
                 <pic:pic xmlns:pic="http://schemas.openxmlformats.org/drawingml/2006/picture">
                   <pic:nvPicPr>
-                    <pic:cNvPr id="29" name="Picture 28">
+                    <pic:cNvPr id="5" name="Picture 4">
                       <a:extLst>
                         <a:ext uri="{FF2B5EF4-FFF2-40B4-BE49-F238E27FC236}">
-                          <a16:creationId xmlns:a16="http://schemas.microsoft.com/office/drawing/2014/main" id="{20F3D0C0-B7C9-4EA0-9D60-30FAFEF33724}"/>
+                          <a16:creationId xmlns:a16="http://schemas.microsoft.com/office/drawing/2014/main" id="{25DFAA2A-9F0D-4971-95A1-7D2E5E8A75F4}"/>
                         </a:ext>
                       </a:extLst>
                     </pic:cNvPr>
@@ -1128,7 +1037,7 @@
                   <pic:spPr>
                     <a:xfrm>
                       <a:off x="0" y="0"/>
-                      <a:ext cx="5943600" cy="3780155"/>
+                      <a:ext cx="5943600" cy="3381375"/>
                     </a:xfrm>
                     <a:prstGeom prst="rect">
                       <a:avLst/>
@@ -1141,6 +1050,171 @@
         </w:drawing>
       </w:r>
     </w:p>
+    <w:p>
+      <w:pPr>
+        <w:spacing w:before="80" w:after="0" w:line="240" w:lineRule="auto"/>
+        <w:jc w:val="both"/>
+        <w:rPr>
+          <w:rFonts w:ascii="Verdana" w:eastAsia="Times New Roman" w:hAnsi="Verdana" w:cs="Times New Roman"/>
+          <w:color w:val="000000"/>
+          <w:highlight w:val="yellow"/>
+        </w:rPr>
+      </w:pPr>
+      <w:r>
+        <w:rPr>
+          <w:rFonts w:ascii="Verdana" w:eastAsia="Times New Roman" w:hAnsi="Verdana" w:cs="Times New Roman"/>
+          <w:color w:val="000000"/>
+          <w:highlight w:val="yellow"/>
+        </w:rPr>
+        <w:t xml:space="preserve">4. Describe in 1-3 sentences </w:t>
+      </w:r>
+      <w:r>
+        <w:rPr>
+          <w:rFonts w:ascii="Verdana" w:eastAsia="Times New Roman" w:hAnsi="Verdana" w:cs="Times New Roman"/>
+          <w:color w:val="000000"/>
+          <w:highlight w:val="yellow"/>
+          <w:u w:val="single"/>
+        </w:rPr>
+        <w:t>one</w:t>
+      </w:r>
+      <w:r>
+        <w:rPr>
+          <w:rFonts w:ascii="Verdana" w:eastAsia="Times New Roman" w:hAnsi="Verdana" w:cs="Times New Roman"/>
+          <w:color w:val="000000"/>
+          <w:highlight w:val="yellow"/>
+        </w:rPr>
+        <w:t xml:space="preserve"> interesting visualization you could include in a final presentation and report that would show the value/answer a particular question in your final output dataset (that would not be possible with either of the original datasets alone).</w:t>
+      </w:r>
+    </w:p>
+    <w:p>
+      <w:pPr>
+        <w:spacing w:before="80" w:after="0" w:line="240" w:lineRule="auto"/>
+        <w:jc w:val="both"/>
+        <w:rPr>
+          <w:rFonts w:asciiTheme="majorHAnsi" w:eastAsia="Times New Roman" w:hAnsiTheme="majorHAnsi" w:cstheme="majorHAnsi"/>
+          <w:color w:val="000000"/>
+          <w:sz w:val="24"/>
+          <w:szCs w:val="24"/>
+        </w:rPr>
+      </w:pPr>
+      <w:r>
+        <w:rPr>
+          <w:rFonts w:asciiTheme="majorHAnsi" w:eastAsia="Times New Roman" w:hAnsiTheme="majorHAnsi" w:cstheme="majorHAnsi"/>
+          <w:color w:val="000000"/>
+          <w:sz w:val="24"/>
+          <w:szCs w:val="24"/>
+        </w:rPr>
+        <w:t>Maps are a must when dealing with geographic data</w:t>
+      </w:r>
+      <w:r>
+        <w:rPr>
+          <w:rFonts w:asciiTheme="majorHAnsi" w:eastAsia="Times New Roman" w:hAnsiTheme="majorHAnsi" w:cstheme="majorHAnsi"/>
+          <w:color w:val="000000"/>
+          <w:sz w:val="24"/>
+          <w:szCs w:val="24"/>
+        </w:rPr>
+        <w:t xml:space="preserve"> and should be included in our final presentation and report.</w:t>
+      </w:r>
+      <w:r>
+        <w:rPr>
+          <w:rFonts w:asciiTheme="majorHAnsi" w:eastAsia="Times New Roman" w:hAnsiTheme="majorHAnsi" w:cstheme="majorHAnsi"/>
+          <w:color w:val="000000"/>
+          <w:sz w:val="24"/>
+          <w:szCs w:val="24"/>
+        </w:rPr>
+        <w:t xml:space="preserve"> </w:t>
+      </w:r>
+      <w:r>
+        <w:rPr>
+          <w:rFonts w:asciiTheme="majorHAnsi" w:eastAsia="Times New Roman" w:hAnsiTheme="majorHAnsi" w:cstheme="majorHAnsi"/>
+          <w:color w:val="000000"/>
+          <w:sz w:val="24"/>
+          <w:szCs w:val="24"/>
+        </w:rPr>
+        <w:t>An interesting visualization would be to map overall changes in temperature and salinity over the 10-year period our dataset covers (2009-2019) with overall changes in fish population to visualize potential correlations and identify potential thresholds that can endanger specific fishes. For example, a one-year variation of +0.01</w:t>
+      </w:r>
+      <w:r>
+        <w:rPr>
+          <w:rFonts w:asciiTheme="majorHAnsi" w:eastAsia="Times New Roman" w:hAnsiTheme="majorHAnsi" w:cstheme="majorHAnsi"/>
+          <w:color w:val="000000"/>
+          <w:sz w:val="24"/>
+          <w:szCs w:val="24"/>
+        </w:rPr>
+        <w:t>°C</w:t>
+      </w:r>
+      <w:r>
+        <w:rPr>
+          <w:rFonts w:asciiTheme="majorHAnsi" w:eastAsia="Times New Roman" w:hAnsiTheme="majorHAnsi" w:cstheme="majorHAnsi"/>
+          <w:color w:val="000000"/>
+          <w:sz w:val="24"/>
+          <w:szCs w:val="24"/>
+        </w:rPr>
+        <w:t xml:space="preserve"> may not have a significant impact, but an overall increase of +0.5</w:t>
+      </w:r>
+      <w:r>
+        <w:rPr>
+          <w:rFonts w:asciiTheme="majorHAnsi" w:eastAsia="Times New Roman" w:hAnsiTheme="majorHAnsi" w:cstheme="majorHAnsi"/>
+          <w:color w:val="000000"/>
+          <w:sz w:val="24"/>
+          <w:szCs w:val="24"/>
+        </w:rPr>
+        <w:t>°C</w:t>
+      </w:r>
+      <w:r>
+        <w:rPr>
+          <w:rFonts w:asciiTheme="majorHAnsi" w:eastAsia="Times New Roman" w:hAnsiTheme="majorHAnsi" w:cstheme="majorHAnsi"/>
+          <w:color w:val="000000"/>
+          <w:sz w:val="24"/>
+          <w:szCs w:val="24"/>
+        </w:rPr>
+        <w:t xml:space="preserve"> over 10 years may drastically impact the Arctic Cod population. </w:t>
+      </w:r>
+    </w:p>
+    <w:p>
+      <w:pPr>
+        <w:spacing w:before="80" w:after="0" w:line="240" w:lineRule="auto"/>
+        <w:jc w:val="both"/>
+        <w:rPr>
+          <w:rFonts w:ascii="Times New Roman" w:eastAsia="Times New Roman" w:hAnsi="Times New Roman" w:cs="Times New Roman"/>
+          <w:sz w:val="24"/>
+          <w:szCs w:val="24"/>
+          <w:highlight w:val="yellow"/>
+        </w:rPr>
+      </w:pPr>
+    </w:p>
+    <w:p>
+      <w:pPr>
+        <w:spacing w:before="80" w:after="0" w:line="240" w:lineRule="auto"/>
+        <w:jc w:val="both"/>
+        <w:rPr>
+          <w:rFonts w:ascii="Times New Roman" w:eastAsia="Times New Roman" w:hAnsi="Times New Roman" w:cs="Times New Roman"/>
+          <w:sz w:val="24"/>
+          <w:szCs w:val="24"/>
+        </w:rPr>
+      </w:pPr>
+      <w:r>
+        <w:rPr>
+          <w:rFonts w:ascii="Verdana" w:eastAsia="Times New Roman" w:hAnsi="Verdana" w:cs="Times New Roman"/>
+          <w:color w:val="000000"/>
+          <w:highlight w:val="yellow"/>
+        </w:rPr>
+        <w:t>5. Indicate the contribution that each team member will make to the project.</w:t>
+      </w:r>
+    </w:p>
+    <w:p>
+      <w:r>
+        <w:t>Sharon Sung:</w:t>
+      </w:r>
+    </w:p>
+    <w:p>
+      <w:r>
+        <w:t>Claire-Isabelle Carlier:</w:t>
+      </w:r>
+      <w:bookmarkStart w:id="0" w:name="_GoBack"/>
+      <w:bookmarkEnd w:id="0"/>
+    </w:p>
+    <w:p/>
+    <w:p/>
     <w:sectPr>
       <w:pgSz w:w="12240" w:h="15840"/>
       <w:pgMar w:top="1440" w:right="1440" w:bottom="1440" w:left="1440" w:header="720" w:footer="720" w:gutter="0"/>
@@ -2095,6 +2169,9 @@
     <w:lvlOverride w:ilvl="8">
       <w:startOverride w:val="1"/>
     </w:lvlOverride>
+  </w:num>
+  <w:num w:numId="9">
+    <w:abstractNumId w:val="4"/>
   </w:num>
 </w:numbering>
 </file>
@@ -2573,7 +2650,6 @@
   <w:style w:type="character" w:default="1" w:styleId="DefaultParagraphFont">
     <w:name w:val="Default Paragraph Font"/>
     <w:uiPriority w:val="1"/>
-    <w:semiHidden/>
     <w:unhideWhenUsed/>
   </w:style>
   <w:style w:type="table" w:default="1" w:styleId="TableNormal">

</xml_diff>

<commit_message>
Cleaned up draft proposal, imported spkly just for display purposes for the pelagic analysis, hahaha.
</commit_message>
<xml_diff>
--- a/docs/draft_proposal.docx
+++ b/docs/draft_proposal.docx
@@ -1,134 +1,14 @@
 
 <file path=word/document.xml><?xml version="1.0" encoding="utf-8"?>
-<w:document xmlns:wpc="http://schemas.microsoft.com/office/word/2010/wordprocessingCanvas" xmlns:cx="http://schemas.microsoft.com/office/drawing/2014/chartex" xmlns:cx1="http://schemas.microsoft.com/office/drawing/2015/9/8/chartex" xmlns:cx2="http://schemas.microsoft.com/office/drawing/2015/10/21/chartex" xmlns:cx3="http://schemas.microsoft.com/office/drawing/2016/5/9/chartex" xmlns:cx4="http://schemas.microsoft.com/office/drawing/2016/5/10/chartex" xmlns:cx5="http://schemas.microsoft.com/office/drawing/2016/5/11/chartex" xmlns:cx6="http://schemas.microsoft.com/office/drawing/2016/5/12/chartex" xmlns:cx7="http://schemas.microsoft.com/office/drawing/2016/5/13/chartex" xmlns:cx8="http://schemas.microsoft.com/office/drawing/2016/5/14/chartex" xmlns:mc="http://schemas.openxmlformats.org/markup-compatibility/2006" xmlns:aink="http://schemas.microsoft.com/office/drawing/2016/ink" xmlns:am3d="http://schemas.microsoft.com/office/drawing/2017/model3d" xmlns:o="urn:schemas-microsoft-com:office:office" xmlns:r="http://schemas.openxmlformats.org/officeDocument/2006/relationships" xmlns:m="http://schemas.openxmlformats.org/officeDocument/2006/math" xmlns:v="urn:schemas-microsoft-com:vml" xmlns:wp14="http://schemas.microsoft.com/office/word/2010/wordprocessingDrawing" xmlns:wp="http://schemas.openxmlformats.org/drawingml/2006/wordprocessingDrawing" xmlns:w10="urn:schemas-microsoft-com:office:word" xmlns:w="http://schemas.openxmlformats.org/wordprocessingml/2006/main" xmlns:w14="http://schemas.microsoft.com/office/word/2010/wordml" xmlns:w15="http://schemas.microsoft.com/office/word/2012/wordml" xmlns:w16cid="http://schemas.microsoft.com/office/word/2016/wordml/cid" xmlns:w16se="http://schemas.microsoft.com/office/word/2015/wordml/symex" xmlns:wpg="http://schemas.microsoft.com/office/word/2010/wordprocessingGroup" xmlns:wpi="http://schemas.microsoft.com/office/word/2010/wordprocessingInk" xmlns:wne="http://schemas.microsoft.com/office/word/2006/wordml" xmlns:wps="http://schemas.microsoft.com/office/word/2010/wordprocessingShape" mc:Ignorable="w14 w15 w16se w16cid wp14">
+<w:document xmlns:wpc="http://schemas.microsoft.com/office/word/2010/wordprocessingCanvas" xmlns:cx="http://schemas.microsoft.com/office/drawing/2014/chartex" xmlns:cx1="http://schemas.microsoft.com/office/drawing/2015/9/8/chartex" xmlns:cx2="http://schemas.microsoft.com/office/drawing/2015/10/21/chartex" xmlns:cx3="http://schemas.microsoft.com/office/drawing/2016/5/9/chartex" xmlns:cx4="http://schemas.microsoft.com/office/drawing/2016/5/10/chartex" xmlns:cx5="http://schemas.microsoft.com/office/drawing/2016/5/11/chartex" xmlns:cx6="http://schemas.microsoft.com/office/drawing/2016/5/12/chartex" xmlns:cx7="http://schemas.microsoft.com/office/drawing/2016/5/13/chartex" xmlns:cx8="http://schemas.microsoft.com/office/drawing/2016/5/14/chartex" xmlns:mc="http://schemas.openxmlformats.org/markup-compatibility/2006" xmlns:aink="http://schemas.microsoft.com/office/drawing/2016/ink" xmlns:am3d="http://schemas.microsoft.com/office/drawing/2017/model3d" xmlns:o="urn:schemas-microsoft-com:office:office" xmlns:r="http://schemas.openxmlformats.org/officeDocument/2006/relationships" xmlns:m="http://schemas.openxmlformats.org/officeDocument/2006/math" xmlns:v="urn:schemas-microsoft-com:vml" xmlns:wp14="http://schemas.microsoft.com/office/word/2010/wordprocessingDrawing" xmlns:wp="http://schemas.openxmlformats.org/drawingml/2006/wordprocessingDrawing" xmlns:w10="urn:schemas-microsoft-com:office:word" xmlns:w="http://schemas.openxmlformats.org/wordprocessingml/2006/main" xmlns:w14="http://schemas.microsoft.com/office/word/2010/wordml" xmlns:w15="http://schemas.microsoft.com/office/word/2012/wordml" xmlns:w16cex="http://schemas.microsoft.com/office/word/2018/wordml/cex" xmlns:w16cid="http://schemas.microsoft.com/office/word/2016/wordml/cid" xmlns:w16="http://schemas.microsoft.com/office/word/2018/wordml" xmlns:w16se="http://schemas.microsoft.com/office/word/2015/wordml/symex" xmlns:wpg="http://schemas.microsoft.com/office/word/2010/wordprocessingGroup" xmlns:wpi="http://schemas.microsoft.com/office/word/2010/wordprocessingInk" xmlns:wne="http://schemas.microsoft.com/office/word/2006/wordml" xmlns:wps="http://schemas.microsoft.com/office/word/2010/wordprocessingShape" mc:Ignorable="w14 w15 w16se w16cid w16 w16cex wp14">
   <w:body>
     <w:p>
       <w:pPr>
-        <w:spacing w:before="100" w:after="120" w:line="240" w:lineRule="auto"/>
-        <w:jc w:val="both"/>
-        <w:outlineLvl w:val="1"/>
-        <w:rPr>
-          <w:rFonts w:ascii="Times New Roman" w:eastAsia="Times New Roman" w:hAnsi="Times New Roman" w:cs="Times New Roman"/>
-          <w:b/>
-          <w:bCs/>
-          <w:sz w:val="36"/>
-          <w:szCs w:val="36"/>
-          <w:highlight w:val="yellow"/>
-        </w:rPr>
-      </w:pPr>
-      <w:r>
-        <w:rPr>
-          <w:rFonts w:ascii="Verdana" w:eastAsia="Times New Roman" w:hAnsi="Verdana" w:cs="Times New Roman"/>
-          <w:color w:val="000000"/>
-          <w:sz w:val="32"/>
-          <w:szCs w:val="32"/>
-          <w:highlight w:val="yellow"/>
-        </w:rPr>
-        <w:t>Draft Proposal Guidelines</w:t>
-      </w:r>
-    </w:p>
-    <w:p>
-      <w:pPr>
-        <w:spacing w:before="100" w:after="0" w:line="240" w:lineRule="auto"/>
-        <w:jc w:val="both"/>
-        <w:rPr>
-          <w:rFonts w:ascii="Times New Roman" w:eastAsia="Times New Roman" w:hAnsi="Times New Roman" w:cs="Times New Roman"/>
-          <w:sz w:val="24"/>
-          <w:szCs w:val="24"/>
-          <w:highlight w:val="yellow"/>
-        </w:rPr>
-      </w:pPr>
-      <w:r>
-        <w:rPr>
-          <w:rFonts w:ascii="Verdana" w:eastAsia="Times New Roman" w:hAnsi="Verdana" w:cs="Times New Roman"/>
-          <w:color w:val="000000"/>
-          <w:highlight w:val="yellow"/>
-        </w:rPr>
-        <w:t>You should use the following outline for your proposal, which shouldn't need more than about one page.  The proposal draft (which will be reviewed by your peers; see below) is worth up to 10 points; the revised proposal (which will be reviewed by the course instructors; also see below) is also worth up to 10 points.</w:t>
-      </w:r>
-    </w:p>
-    <w:p>
-      <w:pPr>
-        <w:spacing w:after="0" w:line="240" w:lineRule="auto"/>
-        <w:rPr>
-          <w:rFonts w:ascii="Times New Roman" w:eastAsia="Times New Roman" w:hAnsi="Times New Roman" w:cs="Times New Roman"/>
-          <w:sz w:val="24"/>
-          <w:szCs w:val="24"/>
-          <w:highlight w:val="yellow"/>
-        </w:rPr>
-      </w:pPr>
-    </w:p>
-    <w:p>
-      <w:pPr>
-        <w:spacing w:before="80" w:after="0" w:line="240" w:lineRule="auto"/>
-        <w:jc w:val="both"/>
-        <w:rPr>
-          <w:rFonts w:ascii="Times New Roman" w:eastAsia="Times New Roman" w:hAnsi="Times New Roman" w:cs="Times New Roman"/>
-          <w:sz w:val="24"/>
-          <w:szCs w:val="24"/>
-          <w:highlight w:val="yellow"/>
-        </w:rPr>
-      </w:pPr>
-      <w:r>
-        <w:rPr>
-          <w:rFonts w:ascii="Verdana" w:eastAsia="Times New Roman" w:hAnsi="Verdana" w:cs="Times New Roman"/>
-          <w:color w:val="000000"/>
-          <w:highlight w:val="yellow"/>
-        </w:rPr>
-        <w:t>1. Summarize your proposed project in a few sentences.</w:t>
-      </w:r>
-    </w:p>
-    <w:p>
-      <w:pPr>
+        <w:pStyle w:val="Heading1"/>
         <w:numPr>
           <w:ilvl w:val="0"/>
-          <w:numId w:val="1"/>
+          <w:numId w:val="0"/>
         </w:numPr>
-        <w:spacing w:before="80" w:after="0" w:line="240" w:lineRule="auto"/>
-        <w:jc w:val="both"/>
-        <w:textAlignment w:val="baseline"/>
-        <w:rPr>
-          <w:rFonts w:ascii="Verdana" w:eastAsia="Times New Roman" w:hAnsi="Verdana" w:cs="Times New Roman"/>
-          <w:color w:val="000000"/>
-          <w:highlight w:val="yellow"/>
-        </w:rPr>
-      </w:pPr>
-      <w:r>
-        <w:rPr>
-          <w:rFonts w:ascii="Verdana" w:eastAsia="Times New Roman" w:hAnsi="Verdana" w:cs="Times New Roman"/>
-          <w:color w:val="000000"/>
-          <w:highlight w:val="yellow"/>
-        </w:rPr>
-        <w:t>What is your proposed project and why are you proposing it? </w:t>
-      </w:r>
-    </w:p>
-    <w:p>
-      <w:pPr>
-        <w:numPr>
-          <w:ilvl w:val="0"/>
-          <w:numId w:val="1"/>
-        </w:numPr>
-        <w:spacing w:after="0" w:line="240" w:lineRule="auto"/>
-        <w:jc w:val="both"/>
-        <w:textAlignment w:val="baseline"/>
-        <w:rPr>
-          <w:rFonts w:ascii="Verdana" w:eastAsia="Times New Roman" w:hAnsi="Verdana" w:cs="Times New Roman"/>
-          <w:color w:val="000000"/>
-          <w:highlight w:val="yellow"/>
-        </w:rPr>
-      </w:pPr>
-      <w:r>
-        <w:rPr>
-          <w:rFonts w:ascii="Verdana" w:eastAsia="Times New Roman" w:hAnsi="Verdana" w:cs="Times New Roman"/>
-          <w:color w:val="000000"/>
-          <w:highlight w:val="yellow"/>
-        </w:rPr>
-        <w:t>What are the question(s) you want to answer, or goal to achieve?</w:t>
-      </w:r>
-    </w:p>
-    <w:p>
-      <w:pPr>
-        <w:pStyle w:val="Heading1"/>
         <w:rPr>
           <w:rFonts w:eastAsia="Times New Roman"/>
         </w:rPr>
@@ -188,7 +68,25 @@
         <w:pStyle w:val="Heading3"/>
       </w:pPr>
       <w:r>
-        <w:t>How has ocean temperatures and salinity changed over a period of ten years in the Estuary and Gulf of St. Lawrence?</w:t>
+        <w:t xml:space="preserve">How has ocean </w:t>
+      </w:r>
+      <w:r>
+        <w:t xml:space="preserve">properties such as </w:t>
+      </w:r>
+      <w:r>
+        <w:t>temperature</w:t>
+      </w:r>
+      <w:r>
+        <w:t xml:space="preserve">, </w:t>
+      </w:r>
+      <w:r>
+        <w:t>salinity</w:t>
+      </w:r>
+      <w:r>
+        <w:t>, etc.,</w:t>
+      </w:r>
+      <w:r>
+        <w:t xml:space="preserve"> changed over a period of ten years in the Estuary and Gulf of St. Lawrence?</w:t>
       </w:r>
     </w:p>
     <w:p>
@@ -196,7 +94,19 @@
         <w:pStyle w:val="Heading3"/>
       </w:pPr>
       <w:r>
-        <w:t>How has the fish populations (pelagic primarily, but also possibly demersal fish populations as well) changed in the Estuary and Gulf of St. Lawrence in the same time period?</w:t>
+        <w:t xml:space="preserve">How </w:t>
+      </w:r>
+      <w:r>
+        <w:t xml:space="preserve">have </w:t>
+      </w:r>
+      <w:r>
+        <w:t>fish populations (pelagic primarily, but also possibly demersal fish populations as well) changed in the Estuary and Gulf of St. Lawrence</w:t>
+      </w:r>
+      <w:r>
+        <w:t xml:space="preserve"> within </w:t>
+      </w:r>
+      <w:r>
+        <w:t>the same time period?</w:t>
       </w:r>
     </w:p>
     <w:p>
@@ -204,200 +114,11 @@
         <w:pStyle w:val="Heading3"/>
       </w:pPr>
       <w:r>
-        <w:t xml:space="preserve">Is there a meaningful correlation between temperatures/salinity/other factors and population to further study? </w:t>
-      </w:r>
-    </w:p>
-    <w:p>
-      <w:pPr>
-        <w:spacing w:before="80" w:after="0" w:line="240" w:lineRule="auto"/>
-        <w:jc w:val="both"/>
-        <w:rPr>
-          <w:rFonts w:ascii="Times New Roman" w:eastAsia="Times New Roman" w:hAnsi="Times New Roman" w:cs="Times New Roman"/>
-          <w:sz w:val="24"/>
-          <w:szCs w:val="24"/>
-          <w:highlight w:val="yellow"/>
-        </w:rPr>
-      </w:pPr>
-      <w:r>
-        <w:rPr>
-          <w:rFonts w:ascii="Verdana" w:eastAsia="Times New Roman" w:hAnsi="Verdana" w:cs="Times New Roman"/>
-          <w:color w:val="000000"/>
-          <w:highlight w:val="yellow"/>
-        </w:rPr>
-        <w:t>2. Describe two different data sources you plan to access, manipulate and bring together.  The data sources must require different access mechanisms and/or use different data formats. (For example, you might pick one data source that uses a Web API that returns JSON, and the second might use SQL to query a database, or fetch and parse an HTML page.)</w:t>
-      </w:r>
-    </w:p>
-    <w:p>
-      <w:pPr>
-        <w:spacing w:before="80" w:after="0" w:line="240" w:lineRule="auto"/>
-        <w:jc w:val="both"/>
-        <w:rPr>
-          <w:rFonts w:ascii="Times New Roman" w:eastAsia="Times New Roman" w:hAnsi="Times New Roman" w:cs="Times New Roman"/>
-          <w:sz w:val="24"/>
-          <w:szCs w:val="24"/>
-          <w:highlight w:val="yellow"/>
-        </w:rPr>
-      </w:pPr>
-      <w:r>
-        <w:rPr>
-          <w:rFonts w:ascii="Verdana" w:eastAsia="Times New Roman" w:hAnsi="Verdana" w:cs="Times New Roman"/>
-          <w:color w:val="000000"/>
-          <w:highlight w:val="yellow"/>
-        </w:rPr>
-        <w:t>For each data set, you should summarize these properties: </w:t>
-      </w:r>
-    </w:p>
-    <w:p>
-      <w:pPr>
-        <w:numPr>
-          <w:ilvl w:val="0"/>
-          <w:numId w:val="2"/>
-        </w:numPr>
-        <w:spacing w:before="80" w:after="0" w:line="240" w:lineRule="auto"/>
-        <w:jc w:val="both"/>
-        <w:textAlignment w:val="baseline"/>
-        <w:rPr>
-          <w:rFonts w:ascii="Verdana" w:eastAsia="Times New Roman" w:hAnsi="Verdana" w:cs="Times New Roman"/>
-          <w:color w:val="000000"/>
-          <w:highlight w:val="yellow"/>
-        </w:rPr>
-      </w:pPr>
-      <w:r>
-        <w:rPr>
-          <w:rFonts w:ascii="Verdana" w:eastAsia="Times New Roman" w:hAnsi="Verdana" w:cs="Times New Roman"/>
-          <w:color w:val="000000"/>
-          <w:highlight w:val="yellow"/>
-        </w:rPr>
-        <w:t>Name</w:t>
-      </w:r>
-    </w:p>
-    <w:p>
-      <w:pPr>
-        <w:numPr>
-          <w:ilvl w:val="0"/>
-          <w:numId w:val="2"/>
-        </w:numPr>
-        <w:spacing w:after="0" w:line="240" w:lineRule="auto"/>
-        <w:jc w:val="both"/>
-        <w:textAlignment w:val="baseline"/>
-        <w:rPr>
-          <w:rFonts w:ascii="Verdana" w:eastAsia="Times New Roman" w:hAnsi="Verdana" w:cs="Times New Roman"/>
-          <w:color w:val="000000"/>
-          <w:highlight w:val="yellow"/>
-        </w:rPr>
-      </w:pPr>
-      <w:r>
-        <w:rPr>
-          <w:rFonts w:ascii="Verdana" w:eastAsia="Times New Roman" w:hAnsi="Verdana" w:cs="Times New Roman"/>
-          <w:color w:val="000000"/>
-          <w:highlight w:val="yellow"/>
-        </w:rPr>
-        <w:t>Short description (i.e., 1-3 sentences)</w:t>
-      </w:r>
-    </w:p>
-    <w:p>
-      <w:pPr>
-        <w:numPr>
-          <w:ilvl w:val="0"/>
-          <w:numId w:val="2"/>
-        </w:numPr>
-        <w:spacing w:after="0" w:line="240" w:lineRule="auto"/>
-        <w:jc w:val="both"/>
-        <w:textAlignment w:val="baseline"/>
-        <w:rPr>
-          <w:rFonts w:ascii="Verdana" w:eastAsia="Times New Roman" w:hAnsi="Verdana" w:cs="Times New Roman"/>
-          <w:color w:val="000000"/>
-          <w:highlight w:val="yellow"/>
-        </w:rPr>
-      </w:pPr>
-      <w:r>
-        <w:rPr>
-          <w:rFonts w:ascii="Verdana" w:eastAsia="Times New Roman" w:hAnsi="Verdana" w:cs="Times New Roman"/>
-          <w:color w:val="000000"/>
-          <w:highlight w:val="yellow"/>
-        </w:rPr>
-        <w:t>Size (in records and/or bytes)</w:t>
-      </w:r>
-    </w:p>
-    <w:p>
-      <w:pPr>
-        <w:numPr>
-          <w:ilvl w:val="0"/>
-          <w:numId w:val="2"/>
-        </w:numPr>
-        <w:spacing w:after="0" w:line="240" w:lineRule="auto"/>
-        <w:jc w:val="both"/>
-        <w:textAlignment w:val="baseline"/>
-        <w:rPr>
-          <w:rFonts w:ascii="Verdana" w:eastAsia="Times New Roman" w:hAnsi="Verdana" w:cs="Times New Roman"/>
-          <w:color w:val="000000"/>
-          <w:highlight w:val="yellow"/>
-        </w:rPr>
-      </w:pPr>
-      <w:r>
-        <w:rPr>
-          <w:rFonts w:ascii="Verdana" w:eastAsia="Times New Roman" w:hAnsi="Verdana" w:cs="Times New Roman"/>
-          <w:color w:val="000000"/>
-          <w:highlight w:val="yellow"/>
-        </w:rPr>
-        <w:t>Location (give the URL or other access method)</w:t>
-      </w:r>
-    </w:p>
-    <w:p>
-      <w:pPr>
-        <w:numPr>
-          <w:ilvl w:val="0"/>
-          <w:numId w:val="2"/>
-        </w:numPr>
-        <w:spacing w:after="0" w:line="240" w:lineRule="auto"/>
-        <w:jc w:val="both"/>
-        <w:textAlignment w:val="baseline"/>
-        <w:rPr>
-          <w:rFonts w:ascii="Verdana" w:eastAsia="Times New Roman" w:hAnsi="Verdana" w:cs="Times New Roman"/>
-          <w:color w:val="000000"/>
-          <w:highlight w:val="yellow"/>
-        </w:rPr>
-      </w:pPr>
-      <w:r>
-        <w:rPr>
-          <w:rFonts w:ascii="Verdana" w:eastAsia="Times New Roman" w:hAnsi="Verdana" w:cs="Times New Roman"/>
-          <w:color w:val="000000"/>
-          <w:highlight w:val="yellow"/>
-        </w:rPr>
-        <w:t>Format</w:t>
-      </w:r>
-    </w:p>
-    <w:p>
-      <w:pPr>
-        <w:numPr>
-          <w:ilvl w:val="0"/>
-          <w:numId w:val="2"/>
-        </w:numPr>
-        <w:spacing w:after="0" w:line="240" w:lineRule="auto"/>
-        <w:jc w:val="both"/>
-        <w:textAlignment w:val="baseline"/>
-        <w:rPr>
-          <w:rFonts w:ascii="Verdana" w:eastAsia="Times New Roman" w:hAnsi="Verdana" w:cs="Times New Roman"/>
-          <w:color w:val="000000"/>
-          <w:highlight w:val="yellow"/>
-        </w:rPr>
-      </w:pPr>
-      <w:r>
-        <w:rPr>
-          <w:rFonts w:ascii="Verdana" w:eastAsia="Times New Roman" w:hAnsi="Verdana" w:cs="Times New Roman"/>
-          <w:color w:val="000000"/>
-          <w:highlight w:val="yellow"/>
-        </w:rPr>
-        <w:t>Access method  </w:t>
-      </w:r>
-    </w:p>
-    <w:p>
-      <w:pPr>
-        <w:pStyle w:val="Heading1"/>
-        <w:rPr>
-          <w:rFonts w:eastAsia="Times New Roman"/>
-        </w:rPr>
-      </w:pPr>
+        <w:t xml:space="preserve">Is there a meaningful correlation between temperatures/salinity/other factors and population </w:t>
+      </w:r>
+      <w:r>
+        <w:t xml:space="preserve">that merits further study? </w:t>
+      </w:r>
     </w:p>
     <w:p>
       <w:pPr>
@@ -519,7 +240,7 @@
       <w:r>
         <w:t xml:space="preserve">: </w:t>
       </w:r>
-      <w:hyperlink r:id="rId5" w:history="1">
+      <w:hyperlink r:id="rId6" w:history="1">
         <w:r>
           <w:rPr>
             <w:rStyle w:val="Hyperlink"/>
@@ -543,8 +264,13 @@
       <w:r>
         <w:t xml:space="preserve">: </w:t>
       </w:r>
-      <w:r>
-        <w:t>netCDF files</w:t>
+      <w:proofErr w:type="spellStart"/>
+      <w:r>
+        <w:t>netCDF</w:t>
+      </w:r>
+      <w:proofErr w:type="spellEnd"/>
+      <w:r>
+        <w:t xml:space="preserve"> files</w:t>
       </w:r>
       <w:r>
         <w:t xml:space="preserve"> </w:t>
@@ -588,6 +314,7 @@
           <w:b/>
           <w:bCs/>
         </w:rPr>
+        <w:lastRenderedPageBreak/>
         <w:t>Name</w:t>
       </w:r>
       <w:r>
@@ -676,6 +403,7 @@
           <w:lang w:val="fr-FR"/>
         </w:rPr>
       </w:pPr>
+      <w:proofErr w:type="gramStart"/>
       <w:r>
         <w:rPr>
           <w:b/>
@@ -688,9 +416,16 @@
         <w:rPr>
           <w:lang w:val="fr-FR"/>
         </w:rPr>
-        <w:t xml:space="preserve">: </w:t>
-      </w:r>
-      <w:hyperlink r:id="rId6" w:history="1">
+        <w:t>:</w:t>
+      </w:r>
+      <w:proofErr w:type="gramEnd"/>
+      <w:r>
+        <w:rPr>
+          <w:lang w:val="fr-FR"/>
+        </w:rPr>
+        <w:t xml:space="preserve"> </w:t>
+      </w:r>
+      <w:hyperlink r:id="rId7" w:history="1">
         <w:r>
           <w:rPr>
             <w:rStyle w:val="Hyperlink"/>
@@ -748,119 +483,28 @@
         <w:t>Download</w:t>
       </w:r>
       <w:r>
-        <w:t xml:space="preserve"> and import to relational database via pymysql</w:t>
+        <w:t xml:space="preserve"> and import to relational </w:t>
+      </w:r>
+      <w:proofErr w:type="gramStart"/>
+      <w:r>
+        <w:t xml:space="preserve">database </w:t>
+      </w:r>
+      <w:r>
+        <w:t xml:space="preserve"> post</w:t>
+      </w:r>
+      <w:proofErr w:type="gramEnd"/>
+      <w:r>
+        <w:t xml:space="preserve"> pre-processing.</w:t>
       </w:r>
     </w:p>
     <w:p/>
-    <w:p/>
-    <w:p>
-      <w:pPr>
-        <w:spacing w:before="80" w:after="0" w:line="240" w:lineRule="auto"/>
-        <w:jc w:val="both"/>
-        <w:rPr>
-          <w:rFonts w:ascii="Times New Roman" w:eastAsia="Times New Roman" w:hAnsi="Times New Roman" w:cs="Times New Roman"/>
-          <w:sz w:val="24"/>
-          <w:szCs w:val="24"/>
-          <w:highlight w:val="yellow"/>
-        </w:rPr>
-      </w:pPr>
-      <w:r>
-        <w:rPr>
-          <w:rFonts w:ascii="Verdana" w:eastAsia="Times New Roman" w:hAnsi="Verdana" w:cs="Times New Roman"/>
-          <w:color w:val="000000"/>
-          <w:highlight w:val="yellow"/>
-        </w:rPr>
-        <w:t>3. Describe with 1-3 sentences for each point below what data manipulation is likely to be needed: </w:t>
-      </w:r>
-    </w:p>
-    <w:p>
-      <w:pPr>
+    <w:p>
+      <w:pPr>
+        <w:pStyle w:val="Heading1"/>
         <w:numPr>
           <w:ilvl w:val="0"/>
-          <w:numId w:val="3"/>
+          <w:numId w:val="0"/>
         </w:numPr>
-        <w:spacing w:before="80" w:after="0" w:line="240" w:lineRule="auto"/>
-        <w:jc w:val="both"/>
-        <w:textAlignment w:val="baseline"/>
-        <w:rPr>
-          <w:rFonts w:ascii="Verdana" w:eastAsia="Times New Roman" w:hAnsi="Verdana" w:cs="Times New Roman"/>
-          <w:color w:val="000000"/>
-          <w:highlight w:val="yellow"/>
-        </w:rPr>
-      </w:pPr>
-      <w:r>
-        <w:rPr>
-          <w:rFonts w:ascii="Verdana" w:eastAsia="Times New Roman" w:hAnsi="Verdana" w:cs="Times New Roman"/>
-          <w:color w:val="000000"/>
-          <w:highlight w:val="yellow"/>
-        </w:rPr>
-        <w:t>What initial processing will have to be done on each?  </w:t>
-      </w:r>
-    </w:p>
-    <w:p>
-      <w:pPr>
-        <w:numPr>
-          <w:ilvl w:val="0"/>
-          <w:numId w:val="3"/>
-        </w:numPr>
-        <w:spacing w:after="0" w:line="240" w:lineRule="auto"/>
-        <w:jc w:val="both"/>
-        <w:textAlignment w:val="baseline"/>
-        <w:rPr>
-          <w:rFonts w:ascii="Verdana" w:eastAsia="Times New Roman" w:hAnsi="Verdana" w:cs="Times New Roman"/>
-          <w:color w:val="000000"/>
-          <w:highlight w:val="yellow"/>
-        </w:rPr>
-      </w:pPr>
-      <w:r>
-        <w:rPr>
-          <w:rFonts w:ascii="Verdana" w:eastAsia="Times New Roman" w:hAnsi="Verdana" w:cs="Times New Roman"/>
-          <w:color w:val="000000"/>
-          <w:highlight w:val="yellow"/>
-        </w:rPr>
-        <w:t>How will you combine the datasets, and what will be produced as output?   </w:t>
-      </w:r>
-    </w:p>
-    <w:p>
-      <w:pPr>
-        <w:numPr>
-          <w:ilvl w:val="0"/>
-          <w:numId w:val="3"/>
-        </w:numPr>
-        <w:spacing w:after="0" w:line="240" w:lineRule="auto"/>
-        <w:jc w:val="both"/>
-        <w:textAlignment w:val="baseline"/>
-        <w:rPr>
-          <w:rFonts w:ascii="Verdana" w:eastAsia="Times New Roman" w:hAnsi="Verdana" w:cs="Times New Roman"/>
-          <w:color w:val="000000"/>
-          <w:highlight w:val="yellow"/>
-        </w:rPr>
-      </w:pPr>
-      <w:r>
-        <w:rPr>
-          <w:rFonts w:ascii="Verdana" w:eastAsia="Times New Roman" w:hAnsi="Verdana" w:cs="Times New Roman"/>
-          <w:color w:val="000000"/>
-          <w:highlight w:val="yellow"/>
-        </w:rPr>
-        <w:lastRenderedPageBreak/>
-        <w:t>What new information will result from combining them?  </w:t>
-      </w:r>
-    </w:p>
-    <w:p>
-      <w:pPr>
-        <w:spacing w:after="0" w:line="240" w:lineRule="auto"/>
-        <w:jc w:val="both"/>
-        <w:textAlignment w:val="baseline"/>
-        <w:rPr>
-          <w:rFonts w:ascii="Verdana" w:eastAsia="Times New Roman" w:hAnsi="Verdana" w:cs="Times New Roman"/>
-          <w:color w:val="000000"/>
-          <w:highlight w:val="yellow"/>
-        </w:rPr>
-      </w:pPr>
-    </w:p>
-    <w:p>
-      <w:pPr>
-        <w:pStyle w:val="Heading1"/>
         <w:rPr>
           <w:rFonts w:eastAsia="Times New Roman"/>
         </w:rPr>
@@ -874,131 +518,186 @@
       <w:r>
         <w:t>Manipulation</w:t>
       </w:r>
+    </w:p>
+    <w:p>
+      <w:pPr>
+        <w:pStyle w:val="Heading2"/>
+      </w:pPr>
+      <w:r>
+        <w:t>Initial processing</w:t>
+      </w:r>
+      <w:r>
+        <w:t xml:space="preserve">: </w:t>
+      </w:r>
+    </w:p>
+    <w:p>
+      <w:pPr>
+        <w:pStyle w:val="Heading3"/>
+      </w:pPr>
+      <w:r>
+        <w:t xml:space="preserve">The Argo Atlantic Ocean data will need to be queried and filtered to retrieve data from close to the Estuary and Gulf of St. Lawrence. </w:t>
+      </w:r>
+      <w:proofErr w:type="spellStart"/>
+      <w:r>
+        <w:t>NetCDF</w:t>
+      </w:r>
+      <w:proofErr w:type="spellEnd"/>
+      <w:r>
+        <w:t xml:space="preserve"> files will need to be transformed into CSV files to be stored in </w:t>
+      </w:r>
+      <w:r>
+        <w:t xml:space="preserve">a table </w:t>
+      </w:r>
+      <w:r>
+        <w:t>in a</w:t>
+      </w:r>
+      <w:r>
+        <w:t xml:space="preserve"> relational database.</w:t>
+      </w:r>
+      <w:r>
+        <w:t xml:space="preserve"> We plan on using Amazon RDS for our project.</w:t>
+      </w:r>
+    </w:p>
+    <w:p>
+      <w:pPr>
+        <w:pStyle w:val="Heading3"/>
+      </w:pPr>
+      <w:r>
+        <w:t xml:space="preserve">The </w:t>
+      </w:r>
+      <w:r>
+        <w:t>p</w:t>
+      </w:r>
+      <w:r>
+        <w:t xml:space="preserve">elagic fish data will need to be downloaded </w:t>
+      </w:r>
+      <w:r>
+        <w:t xml:space="preserve">(as a zip file) </w:t>
+      </w:r>
+      <w:r>
+        <w:t xml:space="preserve">and </w:t>
+      </w:r>
+      <w:r>
+        <w:t>uploaded as a table in our relational database.</w:t>
+      </w:r>
+      <w:r>
+        <w:t xml:space="preserve"> </w:t>
+      </w:r>
+    </w:p>
+    <w:p>
+      <w:pPr>
+        <w:pStyle w:val="Heading2"/>
+      </w:pPr>
+      <w:r>
+        <w:t>Data manipulation:</w:t>
+      </w:r>
+    </w:p>
+    <w:p>
+      <w:pPr>
+        <w:pStyle w:val="Heading3"/>
+      </w:pPr>
+      <w:r>
+        <w:t xml:space="preserve">We will first need to define an outer boundary to our dataset as Argo data set is not limited to the Estuary and Gulf of St. Lawrence. Once that is defined, we can filter both Argo and fish data within these boundaries and further </w:t>
+      </w:r>
+      <w:proofErr w:type="gramStart"/>
+      <w:r>
+        <w:t>subdivide</w:t>
+      </w:r>
+      <w:proofErr w:type="gramEnd"/>
+      <w:r>
+        <w:t xml:space="preserve"> as necessary.</w:t>
+      </w:r>
+    </w:p>
+    <w:p>
+      <w:pPr>
+        <w:pStyle w:val="Heading3"/>
+      </w:pPr>
+      <w:r>
+        <w:t>F</w:t>
+      </w:r>
+      <w:r>
+        <w:t>ishes and floats are not necessarily in the same exact location and depth, we will need to define shapefiles and depth bins on which we can join our datasets.</w:t>
+      </w:r>
+    </w:p>
+    <w:p>
+      <w:pPr>
+        <w:pStyle w:val="Heading3"/>
+      </w:pPr>
+      <w:r>
+        <w:t xml:space="preserve">Since the pelagic fish data is annual, we cannot compare it with our monthly ocean data. We will need to compute annual average temperature, salinity, oxygen level and their changes compared to the previous year. We can also compute the year-to-year increase/decrease of </w:t>
+      </w:r>
+      <w:r>
+        <w:t xml:space="preserve">populations in </w:t>
+      </w:r>
+      <w:r>
+        <w:t>the pelagic fish data.</w:t>
+      </w:r>
+    </w:p>
+    <w:p>
+      <w:pPr>
+        <w:pStyle w:val="Heading3"/>
+      </w:pPr>
+      <w:r>
+        <w:t>Since we may have areas where we have fish data but no ocean property data or vice versa, we may also need to interpolate data for these areas based on data values from adjacent areas.</w:t>
+      </w:r>
+    </w:p>
+    <w:p>
+      <w:pPr>
+        <w:pStyle w:val="Heading3"/>
+      </w:pPr>
+      <w:r>
+        <w:t xml:space="preserve">Then we can join our data sets on shapefiles and depth bins. </w:t>
+      </w:r>
+    </w:p>
+    <w:p>
+      <w:pPr>
+        <w:pStyle w:val="Heading2"/>
+      </w:pPr>
+      <w:r>
+        <w:t>Output:</w:t>
+      </w:r>
+    </w:p>
+    <w:p>
+      <w:pPr>
+        <w:pStyle w:val="Heading3"/>
+      </w:pPr>
+      <w:r>
+        <w:lastRenderedPageBreak/>
+        <w:t xml:space="preserve">With the joined dataset, we can create several maps to compare variations in ocean data </w:t>
+      </w:r>
+      <w:r>
+        <w:t xml:space="preserve">at different depths </w:t>
+      </w:r>
+      <w:r>
+        <w:t xml:space="preserve">with fish </w:t>
+      </w:r>
+      <w:r>
+        <w:t>populations</w:t>
+      </w:r>
+      <w:r>
+        <w:t xml:space="preserve">. To this end, we plan on using a combination of </w:t>
+      </w:r>
+      <w:proofErr w:type="spellStart"/>
+      <w:r>
+        <w:t>Dask</w:t>
+      </w:r>
+      <w:proofErr w:type="spellEnd"/>
+      <w:r>
+        <w:t xml:space="preserve"> and Bokeh (or Altair) to build an interactive dashboard to visualize the impact of ocean data variation on each fish population</w:t>
+      </w:r>
+      <w:r>
+        <w:t xml:space="preserve"> over time (i.e. do increases/decreases in temperature, salinity and oxygen level impact pelagic fish population, and if so, do they impact them in the same way?)</w:t>
+      </w:r>
+      <w:r>
+        <w:t xml:space="preserve">. This dashboard would be made publicly available via the Heroku platform. </w:t>
+      </w:r>
+    </w:p>
+    <w:p/>
+    <w:p>
       <w:r>
         <w:rPr>
-          <w:rFonts w:eastAsia="Times New Roman"/>
+          <w:noProof/>
         </w:rPr>
-        <w:t xml:space="preserve"> Needed</w:t>
-      </w:r>
-    </w:p>
-    <w:p>
-      <w:pPr>
-        <w:pStyle w:val="Heading2"/>
-      </w:pPr>
-      <w:r>
-        <w:t>Initial processing</w:t>
-      </w:r>
-      <w:r>
-        <w:t xml:space="preserve">: </w:t>
-      </w:r>
-    </w:p>
-    <w:p>
-      <w:pPr>
-        <w:pStyle w:val="Heading3"/>
-      </w:pPr>
-      <w:r>
-        <w:t xml:space="preserve">The Argo Atlantic Ocean data will need to be queried and filtered to retrieve data from close to the Estuary and Gulf of St. Lawrence. NetCDF files will need to be transformed into CSV files to be stored in </w:t>
-      </w:r>
-      <w:r>
-        <w:t xml:space="preserve">a table </w:t>
-      </w:r>
-      <w:r>
-        <w:t>in a</w:t>
-      </w:r>
-      <w:r>
-        <w:t xml:space="preserve"> relational database.</w:t>
-      </w:r>
-      <w:r>
-        <w:t xml:space="preserve"> We plan on using Amazon RDS for our project.</w:t>
-      </w:r>
-    </w:p>
-    <w:p>
-      <w:pPr>
-        <w:pStyle w:val="Heading3"/>
-      </w:pPr>
-      <w:r>
-        <w:t xml:space="preserve">The Pelagic fish data will need to be downloaded and </w:t>
-      </w:r>
-      <w:r>
-        <w:t>uploaded as a table in our relational database.</w:t>
-      </w:r>
-    </w:p>
-    <w:p>
-      <w:pPr>
-        <w:pStyle w:val="Heading2"/>
-      </w:pPr>
-      <w:r>
-        <w:t>Data manipulation:</w:t>
-      </w:r>
-    </w:p>
-    <w:p>
-      <w:pPr>
-        <w:pStyle w:val="Heading3"/>
-      </w:pPr>
-      <w:r>
-        <w:t>F</w:t>
-      </w:r>
-      <w:r>
-        <w:t>ishes and floats are not necessarily in the same exact location and depth, we will need to define shapefiles and depth bins on which we can join our datasets.</w:t>
-      </w:r>
-    </w:p>
-    <w:p>
-      <w:pPr>
-        <w:pStyle w:val="Heading3"/>
-      </w:pPr>
-      <w:r>
-        <w:t>Since the pelagic fish data is annual, we cannot compare it with our monthly ocean data. We will need to compute annual average temperature, salinity, oxygen level and their changes compared to the previous year. We can also compute the year-to-year increase/decrease of the pelagic fish data.</w:t>
-      </w:r>
-    </w:p>
-    <w:p>
-      <w:pPr>
-        <w:pStyle w:val="Heading3"/>
-      </w:pPr>
-      <w:r>
-        <w:t xml:space="preserve">Then we can join our data sets on shapefiles and depth bins. </w:t>
-      </w:r>
-    </w:p>
-    <w:p>
-      <w:pPr>
-        <w:pStyle w:val="Heading2"/>
-      </w:pPr>
-      <w:r>
-        <w:t>Output:</w:t>
-      </w:r>
-    </w:p>
-    <w:p>
-      <w:pPr>
-        <w:pStyle w:val="Heading3"/>
-      </w:pPr>
-      <w:r>
-        <w:t xml:space="preserve">With the joined dataset, we can create several maps to compare variations in ocean data </w:t>
-      </w:r>
-      <w:r>
-        <w:t xml:space="preserve">at different depths </w:t>
-      </w:r>
-      <w:r>
-        <w:t xml:space="preserve">with fish </w:t>
-      </w:r>
-      <w:r>
-        <w:t>populations</w:t>
-      </w:r>
-      <w:r>
-        <w:t xml:space="preserve">. To this end, we plan on using a combination of Dask and Bokeh (or Altair) to build an interactive dashboard </w:t>
-      </w:r>
-      <w:r>
-        <w:t>to visualize the impact of ocean data variation on each fish population</w:t>
-      </w:r>
-      <w:r>
-        <w:t xml:space="preserve"> over time (i.e. do increases/decreases in temperature, salinity and oxygen level impact pelagic fish population, and if so, do they impact them in the same way?)</w:t>
-      </w:r>
-      <w:r>
-        <w:t xml:space="preserve">. This dashboard would be made publicly available via the Heroku platform. </w:t>
-      </w:r>
-    </w:p>
-    <w:p/>
-    <w:p>
-      <w:r>
-        <w:lastRenderedPageBreak/>
         <w:drawing>
           <wp:inline distT="0" distB="0" distL="0" distR="0" wp14:anchorId="76694CFC" wp14:editId="69F46575">
             <wp:extent cx="5943600" cy="3381375"/>
@@ -1029,7 +728,7 @@
                     </pic:cNvPicPr>
                   </pic:nvPicPr>
                   <pic:blipFill>
-                    <a:blip r:embed="rId7"/>
+                    <a:blip r:embed="rId8"/>
                     <a:stretch>
                       <a:fillRect/>
                     </a:stretch>
@@ -1052,168 +751,111 @@
     </w:p>
     <w:p>
       <w:pPr>
-        <w:spacing w:before="80" w:after="0" w:line="240" w:lineRule="auto"/>
-        <w:jc w:val="both"/>
+        <w:pStyle w:val="Heading1"/>
         <w:rPr>
-          <w:rFonts w:ascii="Verdana" w:eastAsia="Times New Roman" w:hAnsi="Verdana" w:cs="Times New Roman"/>
-          <w:color w:val="000000"/>
-          <w:highlight w:val="yellow"/>
+          <w:rFonts w:eastAsia="Times New Roman"/>
         </w:rPr>
       </w:pPr>
       <w:r>
         <w:rPr>
-          <w:rFonts w:ascii="Verdana" w:eastAsia="Times New Roman" w:hAnsi="Verdana" w:cs="Times New Roman"/>
-          <w:color w:val="000000"/>
-          <w:highlight w:val="yellow"/>
+          <w:rFonts w:eastAsia="Times New Roman"/>
         </w:rPr>
-        <w:t xml:space="preserve">4. Describe in 1-3 sentences </w:t>
-      </w:r>
-      <w:r>
-        <w:rPr>
-          <w:rFonts w:ascii="Verdana" w:eastAsia="Times New Roman" w:hAnsi="Verdana" w:cs="Times New Roman"/>
-          <w:color w:val="000000"/>
-          <w:highlight w:val="yellow"/>
-          <w:u w:val="single"/>
-        </w:rPr>
-        <w:t>one</w:t>
-      </w:r>
-      <w:r>
-        <w:rPr>
-          <w:rFonts w:ascii="Verdana" w:eastAsia="Times New Roman" w:hAnsi="Verdana" w:cs="Times New Roman"/>
-          <w:color w:val="000000"/>
-          <w:highlight w:val="yellow"/>
-        </w:rPr>
-        <w:t xml:space="preserve"> interesting visualization you could include in a final presentation and report that would show the value/answer a particular question in your final output dataset (that would not be possible with either of the original datasets alone).</w:t>
-      </w:r>
-    </w:p>
-    <w:p>
-      <w:pPr>
-        <w:spacing w:before="80" w:after="0" w:line="240" w:lineRule="auto"/>
-        <w:jc w:val="both"/>
-        <w:rPr>
-          <w:rFonts w:asciiTheme="majorHAnsi" w:eastAsia="Times New Roman" w:hAnsiTheme="majorHAnsi" w:cstheme="majorHAnsi"/>
-          <w:color w:val="000000"/>
-          <w:sz w:val="24"/>
-          <w:szCs w:val="24"/>
-        </w:rPr>
-      </w:pPr>
-      <w:r>
-        <w:rPr>
-          <w:rFonts w:asciiTheme="majorHAnsi" w:eastAsia="Times New Roman" w:hAnsiTheme="majorHAnsi" w:cstheme="majorHAnsi"/>
-          <w:color w:val="000000"/>
-          <w:sz w:val="24"/>
-          <w:szCs w:val="24"/>
-        </w:rPr>
+        <w:t>Visualizations</w:t>
+      </w:r>
+    </w:p>
+    <w:p>
+      <w:pPr>
+        <w:pStyle w:val="BodyText"/>
+      </w:pPr>
+      <w:r>
         <w:t>Maps are a must when dealing with geographic data</w:t>
       </w:r>
       <w:r>
-        <w:rPr>
-          <w:rFonts w:asciiTheme="majorHAnsi" w:eastAsia="Times New Roman" w:hAnsiTheme="majorHAnsi" w:cstheme="majorHAnsi"/>
-          <w:color w:val="000000"/>
-          <w:sz w:val="24"/>
-          <w:szCs w:val="24"/>
-        </w:rPr>
-        <w:t xml:space="preserve"> and should be included in our final presentation and report.</w:t>
-      </w:r>
-      <w:r>
-        <w:rPr>
-          <w:rFonts w:asciiTheme="majorHAnsi" w:eastAsia="Times New Roman" w:hAnsiTheme="majorHAnsi" w:cstheme="majorHAnsi"/>
-          <w:color w:val="000000"/>
-          <w:sz w:val="24"/>
-          <w:szCs w:val="24"/>
-        </w:rPr>
+        <w:t xml:space="preserve"> and </w:t>
+      </w:r>
+      <w:r>
+        <w:t xml:space="preserve">would </w:t>
+      </w:r>
+      <w:r>
+        <w:t>be included in our final presentation and report.</w:t>
+      </w:r>
+      <w:r>
         <w:t xml:space="preserve"> </w:t>
       </w:r>
       <w:r>
-        <w:rPr>
-          <w:rFonts w:asciiTheme="majorHAnsi" w:eastAsia="Times New Roman" w:hAnsiTheme="majorHAnsi" w:cstheme="majorHAnsi"/>
-          <w:color w:val="000000"/>
-          <w:sz w:val="24"/>
-          <w:szCs w:val="24"/>
-        </w:rPr>
-        <w:t>An interesting visualization would be to map overall changes in temperature and salinity over the 10-year period our dataset covers (2009-2019) with overall changes in fish population to visualize potential correlations and identify potential thresholds that can endanger specific fishes. For example, a one-year variation of +0.01</w:t>
-      </w:r>
-      <w:r>
-        <w:rPr>
-          <w:rFonts w:asciiTheme="majorHAnsi" w:eastAsia="Times New Roman" w:hAnsiTheme="majorHAnsi" w:cstheme="majorHAnsi"/>
-          <w:color w:val="000000"/>
-          <w:sz w:val="24"/>
-          <w:szCs w:val="24"/>
-        </w:rPr>
+        <w:t xml:space="preserve">An interesting visualization would be to map overall changes in temperature and salinity over the 10-year period </w:t>
+      </w:r>
+      <w:r>
+        <w:t xml:space="preserve">(2009-2019) </w:t>
+      </w:r>
+      <w:r>
+        <w:t xml:space="preserve">our dataset covers with overall changes in fish population to </w:t>
+      </w:r>
+      <w:r>
+        <w:t xml:space="preserve">visualize trends and </w:t>
+      </w:r>
+      <w:r>
+        <w:t xml:space="preserve">provide </w:t>
+      </w:r>
+      <w:r>
+        <w:t xml:space="preserve">correlation coefficients. </w:t>
+      </w:r>
+      <w:r>
+        <w:t>For example, a one-year variation of +0.01</w:t>
+      </w:r>
+      <w:r>
         <w:t>°C</w:t>
       </w:r>
       <w:r>
-        <w:rPr>
-          <w:rFonts w:asciiTheme="majorHAnsi" w:eastAsia="Times New Roman" w:hAnsiTheme="majorHAnsi" w:cstheme="majorHAnsi"/>
-          <w:color w:val="000000"/>
-          <w:sz w:val="24"/>
-          <w:szCs w:val="24"/>
-        </w:rPr>
         <w:t xml:space="preserve"> may not have a significant impact, but an overall increase of +0.5</w:t>
       </w:r>
       <w:r>
-        <w:rPr>
-          <w:rFonts w:asciiTheme="majorHAnsi" w:eastAsia="Times New Roman" w:hAnsiTheme="majorHAnsi" w:cstheme="majorHAnsi"/>
-          <w:color w:val="000000"/>
-          <w:sz w:val="24"/>
-          <w:szCs w:val="24"/>
-        </w:rPr>
         <w:t>°C</w:t>
       </w:r>
       <w:r>
-        <w:rPr>
-          <w:rFonts w:asciiTheme="majorHAnsi" w:eastAsia="Times New Roman" w:hAnsiTheme="majorHAnsi" w:cstheme="majorHAnsi"/>
-          <w:color w:val="000000"/>
-          <w:sz w:val="24"/>
-          <w:szCs w:val="24"/>
-        </w:rPr>
         <w:t xml:space="preserve"> over 10 years may drastically impact the Arctic Cod population. </w:t>
       </w:r>
-    </w:p>
-    <w:p>
-      <w:pPr>
-        <w:spacing w:before="80" w:after="0" w:line="240" w:lineRule="auto"/>
-        <w:jc w:val="both"/>
-        <w:rPr>
-          <w:rFonts w:ascii="Times New Roman" w:eastAsia="Times New Roman" w:hAnsi="Times New Roman" w:cs="Times New Roman"/>
-          <w:sz w:val="24"/>
-          <w:szCs w:val="24"/>
-          <w:highlight w:val="yellow"/>
-        </w:rPr>
-      </w:pPr>
-    </w:p>
-    <w:p>
-      <w:pPr>
-        <w:spacing w:before="80" w:after="0" w:line="240" w:lineRule="auto"/>
-        <w:jc w:val="both"/>
-        <w:rPr>
-          <w:rFonts w:ascii="Times New Roman" w:eastAsia="Times New Roman" w:hAnsi="Times New Roman" w:cs="Times New Roman"/>
-          <w:sz w:val="24"/>
-          <w:szCs w:val="24"/>
-        </w:rPr>
-      </w:pPr>
-      <w:r>
-        <w:rPr>
-          <w:rFonts w:ascii="Verdana" w:eastAsia="Times New Roman" w:hAnsi="Verdana" w:cs="Times New Roman"/>
-          <w:color w:val="000000"/>
-          <w:highlight w:val="yellow"/>
-        </w:rPr>
-        <w:t>5. Indicate the contribution that each team member will make to the project.</w:t>
-      </w:r>
-    </w:p>
-    <w:p>
-      <w:r>
-        <w:t>Sharon Sung:</w:t>
-      </w:r>
-    </w:p>
-    <w:p>
-      <w:r>
-        <w:t>Claire-Isabelle Carlier:</w:t>
-      </w:r>
-      <w:bookmarkStart w:id="0" w:name="_GoBack"/>
-      <w:bookmarkEnd w:id="0"/>
-    </w:p>
-    <w:p/>
+      <w:r>
+        <w:t xml:space="preserve">This would answer one question we have, whether fish populations are correlated to specific ocean variables, and if so, how strong the correlation may be. </w:t>
+      </w:r>
+    </w:p>
+    <w:p>
+      <w:pPr>
+        <w:pStyle w:val="Heading1"/>
+      </w:pPr>
+      <w:r>
+        <w:t>Contributions</w:t>
+      </w:r>
+    </w:p>
+    <w:p>
+      <w:pPr>
+        <w:pStyle w:val="BodyText"/>
+      </w:pPr>
+      <w:r>
+        <w:t xml:space="preserve">Team members will split the work evenly across all portions of the project – both Claire-Isabelle </w:t>
+      </w:r>
+      <w:proofErr w:type="spellStart"/>
+      <w:r>
+        <w:t>Carlier</w:t>
+      </w:r>
+      <w:proofErr w:type="spellEnd"/>
+      <w:r>
+        <w:t xml:space="preserve"> and Sharon Sung have approximately the same level of experience with all parts of the </w:t>
+      </w:r>
+      <w:r>
+        <w:lastRenderedPageBreak/>
+        <w:t>project</w:t>
+      </w:r>
+      <w:r>
+        <w:t xml:space="preserve"> and will employ an asynchronous pair-programming setup where </w:t>
+      </w:r>
+      <w:r>
+        <w:t xml:space="preserve"> </w:t>
+      </w:r>
+      <w:r>
+        <w:t xml:space="preserve">we will jointly work and review all project parts together. </w:t>
+      </w:r>
+    </w:p>
     <w:p/>
     <w:sectPr>
       <w:pgSz w:w="12240" w:h="15840"/>
@@ -1226,7 +868,7 @@
 </file>
 
 <file path=word/numbering.xml><?xml version="1.0" encoding="utf-8"?>
-<w:numbering xmlns:wpc="http://schemas.microsoft.com/office/word/2010/wordprocessingCanvas" xmlns:cx="http://schemas.microsoft.com/office/drawing/2014/chartex" xmlns:cx1="http://schemas.microsoft.com/office/drawing/2015/9/8/chartex" xmlns:cx2="http://schemas.microsoft.com/office/drawing/2015/10/21/chartex" xmlns:cx3="http://schemas.microsoft.com/office/drawing/2016/5/9/chartex" xmlns:cx4="http://schemas.microsoft.com/office/drawing/2016/5/10/chartex" xmlns:cx5="http://schemas.microsoft.com/office/drawing/2016/5/11/chartex" xmlns:cx6="http://schemas.microsoft.com/office/drawing/2016/5/12/chartex" xmlns:cx7="http://schemas.microsoft.com/office/drawing/2016/5/13/chartex" xmlns:cx8="http://schemas.microsoft.com/office/drawing/2016/5/14/chartex" xmlns:mc="http://schemas.openxmlformats.org/markup-compatibility/2006" xmlns:aink="http://schemas.microsoft.com/office/drawing/2016/ink" xmlns:am3d="http://schemas.microsoft.com/office/drawing/2017/model3d" xmlns:o="urn:schemas-microsoft-com:office:office" xmlns:r="http://schemas.openxmlformats.org/officeDocument/2006/relationships" xmlns:m="http://schemas.openxmlformats.org/officeDocument/2006/math" xmlns:v="urn:schemas-microsoft-com:vml" xmlns:wp14="http://schemas.microsoft.com/office/word/2010/wordprocessingDrawing" xmlns:wp="http://schemas.openxmlformats.org/drawingml/2006/wordprocessingDrawing" xmlns:w10="urn:schemas-microsoft-com:office:word" xmlns:w="http://schemas.openxmlformats.org/wordprocessingml/2006/main" xmlns:w14="http://schemas.microsoft.com/office/word/2010/wordml" xmlns:w15="http://schemas.microsoft.com/office/word/2012/wordml" xmlns:w16cid="http://schemas.microsoft.com/office/word/2016/wordml/cid" xmlns:w16se="http://schemas.microsoft.com/office/word/2015/wordml/symex" xmlns:wpg="http://schemas.microsoft.com/office/word/2010/wordprocessingGroup" xmlns:wpi="http://schemas.microsoft.com/office/word/2010/wordprocessingInk" xmlns:wne="http://schemas.microsoft.com/office/word/2006/wordml" xmlns:wps="http://schemas.microsoft.com/office/word/2010/wordprocessingShape" mc:Ignorable="w14 w15 w16se w16cid wp14">
+<w:numbering xmlns:wpc="http://schemas.microsoft.com/office/word/2010/wordprocessingCanvas" xmlns:cx="http://schemas.microsoft.com/office/drawing/2014/chartex" xmlns:cx1="http://schemas.microsoft.com/office/drawing/2015/9/8/chartex" xmlns:cx2="http://schemas.microsoft.com/office/drawing/2015/10/21/chartex" xmlns:cx3="http://schemas.microsoft.com/office/drawing/2016/5/9/chartex" xmlns:cx4="http://schemas.microsoft.com/office/drawing/2016/5/10/chartex" xmlns:cx5="http://schemas.microsoft.com/office/drawing/2016/5/11/chartex" xmlns:cx6="http://schemas.microsoft.com/office/drawing/2016/5/12/chartex" xmlns:cx7="http://schemas.microsoft.com/office/drawing/2016/5/13/chartex" xmlns:cx8="http://schemas.microsoft.com/office/drawing/2016/5/14/chartex" xmlns:mc="http://schemas.openxmlformats.org/markup-compatibility/2006" xmlns:aink="http://schemas.microsoft.com/office/drawing/2016/ink" xmlns:am3d="http://schemas.microsoft.com/office/drawing/2017/model3d" xmlns:o="urn:schemas-microsoft-com:office:office" xmlns:r="http://schemas.openxmlformats.org/officeDocument/2006/relationships" xmlns:m="http://schemas.openxmlformats.org/officeDocument/2006/math" xmlns:v="urn:schemas-microsoft-com:vml" xmlns:wp14="http://schemas.microsoft.com/office/word/2010/wordprocessingDrawing" xmlns:wp="http://schemas.openxmlformats.org/drawingml/2006/wordprocessingDrawing" xmlns:w10="urn:schemas-microsoft-com:office:word" xmlns:w="http://schemas.openxmlformats.org/wordprocessingml/2006/main" xmlns:w14="http://schemas.microsoft.com/office/word/2010/wordml" xmlns:w15="http://schemas.microsoft.com/office/word/2012/wordml" xmlns:w16cex="http://schemas.microsoft.com/office/word/2018/wordml/cex" xmlns:w16cid="http://schemas.microsoft.com/office/word/2016/wordml/cid" xmlns:w16="http://schemas.microsoft.com/office/word/2018/wordml" xmlns:w16se="http://schemas.microsoft.com/office/word/2015/wordml/symex" xmlns:wpg="http://schemas.microsoft.com/office/word/2010/wordprocessingGroup" xmlns:wpi="http://schemas.microsoft.com/office/word/2010/wordprocessingInk" xmlns:wne="http://schemas.microsoft.com/office/word/2006/wordml" xmlns:wps="http://schemas.microsoft.com/office/word/2010/wordprocessingShape" mc:Ignorable="w14 w15 w16se w16cid w16 w16cex wp14">
   <w:abstractNum w:abstractNumId="0" w15:restartNumberingAfterBreak="0">
     <w:nsid w:val="23C1629B"/>
     <w:multiLevelType w:val="multilevel"/>
@@ -2177,7 +1819,7 @@
 </file>
 
 <file path=word/styles.xml><?xml version="1.0" encoding="utf-8"?>
-<w:styles xmlns:mc="http://schemas.openxmlformats.org/markup-compatibility/2006" xmlns:r="http://schemas.openxmlformats.org/officeDocument/2006/relationships" xmlns:w="http://schemas.openxmlformats.org/wordprocessingml/2006/main" xmlns:w14="http://schemas.microsoft.com/office/word/2010/wordml" xmlns:w15="http://schemas.microsoft.com/office/word/2012/wordml" xmlns:w16cid="http://schemas.microsoft.com/office/word/2016/wordml/cid" xmlns:w16se="http://schemas.microsoft.com/office/word/2015/wordml/symex" mc:Ignorable="w14 w15 w16se w16cid">
+<w:styles xmlns:mc="http://schemas.openxmlformats.org/markup-compatibility/2006" xmlns:r="http://schemas.openxmlformats.org/officeDocument/2006/relationships" xmlns:w="http://schemas.openxmlformats.org/wordprocessingml/2006/main" xmlns:w14="http://schemas.microsoft.com/office/word/2010/wordml" xmlns:w15="http://schemas.microsoft.com/office/word/2012/wordml" xmlns:w16cex="http://schemas.microsoft.com/office/word/2018/wordml/cex" xmlns:w16cid="http://schemas.microsoft.com/office/word/2016/wordml/cid" xmlns:w16="http://schemas.microsoft.com/office/word/2018/wordml" xmlns:w16se="http://schemas.microsoft.com/office/word/2015/wordml/symex" mc:Ignorable="w14 w15 w16se w16cid w16 w16cex">
   <w:docDefaults>
     <w:rPrDefault>
       <w:rPr>
@@ -2650,6 +2292,7 @@
   <w:style w:type="character" w:default="1" w:styleId="DefaultParagraphFont">
     <w:name w:val="Default Paragraph Font"/>
     <w:uiPriority w:val="1"/>
+    <w:semiHidden/>
     <w:unhideWhenUsed/>
   </w:style>
   <w:style w:type="table" w:default="1" w:styleId="TableNormal">
@@ -2761,6 +2404,30 @@
       <w:color w:val="000000" w:themeColor="text1"/>
       <w:sz w:val="24"/>
       <w:szCs w:val="24"/>
+    </w:rPr>
+  </w:style>
+  <w:style w:type="paragraph" w:styleId="BodyText">
+    <w:name w:val="Body Text"/>
+    <w:basedOn w:val="Normal"/>
+    <w:link w:val="BodyTextChar"/>
+    <w:uiPriority w:val="99"/>
+    <w:unhideWhenUsed/>
+    <w:rsid w:val="00DC1C13"/>
+    <w:pPr>
+      <w:spacing w:after="120"/>
+    </w:pPr>
+    <w:rPr>
+      <w:sz w:val="24"/>
+    </w:rPr>
+  </w:style>
+  <w:style w:type="character" w:customStyle="1" w:styleId="BodyTextChar">
+    <w:name w:val="Body Text Char"/>
+    <w:basedOn w:val="DefaultParagraphFont"/>
+    <w:link w:val="BodyText"/>
+    <w:uiPriority w:val="99"/>
+    <w:rsid w:val="00DC1C13"/>
+    <w:rPr>
+      <w:sz w:val="24"/>
     </w:rPr>
   </w:style>
 </w:styles>
@@ -3059,4 +2726,16 @@
     </a:ext>
   </a:extLst>
 </a:theme>
+</file>
+
+<file path=customXml/item1.xml><?xml version="1.0" encoding="utf-8"?>
+<b:Sources xmlns:b="http://schemas.openxmlformats.org/officeDocument/2006/bibliography" xmlns="http://schemas.openxmlformats.org/officeDocument/2006/bibliography" SelectedStyle="\APASixthEditionOfficeOnline.xsl" StyleName="APA" Version="6"/>
+</file>
+
+<file path=customXml/itemProps1.xml><?xml version="1.0" encoding="utf-8"?>
+<ds:datastoreItem xmlns:ds="http://schemas.openxmlformats.org/officeDocument/2006/customXml" ds:itemID="{EC48F428-CC14-49BE-976F-1F9B7CB56D6D}">
+  <ds:schemaRefs>
+    <ds:schemaRef ds:uri="http://schemas.openxmlformats.org/officeDocument/2006/bibliography"/>
+  </ds:schemaRefs>
+</ds:datastoreItem>
 </file>
</xml_diff>

<commit_message>
Edited the doc, added the architecture pptx file to our docs folder.
</commit_message>
<xml_diff>
--- a/docs/draft_proposal.docx
+++ b/docs/draft_proposal.docx
@@ -1,6 +1,6 @@
 
 <file path=word/document.xml><?xml version="1.0" encoding="utf-8"?>
-<w:document xmlns:wpc="http://schemas.microsoft.com/office/word/2010/wordprocessingCanvas" xmlns:cx="http://schemas.microsoft.com/office/drawing/2014/chartex" xmlns:cx1="http://schemas.microsoft.com/office/drawing/2015/9/8/chartex" xmlns:cx2="http://schemas.microsoft.com/office/drawing/2015/10/21/chartex" xmlns:cx3="http://schemas.microsoft.com/office/drawing/2016/5/9/chartex" xmlns:cx4="http://schemas.microsoft.com/office/drawing/2016/5/10/chartex" xmlns:cx5="http://schemas.microsoft.com/office/drawing/2016/5/11/chartex" xmlns:cx6="http://schemas.microsoft.com/office/drawing/2016/5/12/chartex" xmlns:cx7="http://schemas.microsoft.com/office/drawing/2016/5/13/chartex" xmlns:cx8="http://schemas.microsoft.com/office/drawing/2016/5/14/chartex" xmlns:mc="http://schemas.openxmlformats.org/markup-compatibility/2006" xmlns:aink="http://schemas.microsoft.com/office/drawing/2016/ink" xmlns:am3d="http://schemas.microsoft.com/office/drawing/2017/model3d" xmlns:o="urn:schemas-microsoft-com:office:office" xmlns:r="http://schemas.openxmlformats.org/officeDocument/2006/relationships" xmlns:m="http://schemas.openxmlformats.org/officeDocument/2006/math" xmlns:v="urn:schemas-microsoft-com:vml" xmlns:wp14="http://schemas.microsoft.com/office/word/2010/wordprocessingDrawing" xmlns:wp="http://schemas.openxmlformats.org/drawingml/2006/wordprocessingDrawing" xmlns:w10="urn:schemas-microsoft-com:office:word" xmlns:w="http://schemas.openxmlformats.org/wordprocessingml/2006/main" xmlns:w14="http://schemas.microsoft.com/office/word/2010/wordml" xmlns:w15="http://schemas.microsoft.com/office/word/2012/wordml" xmlns:w16cid="http://schemas.microsoft.com/office/word/2016/wordml/cid" xmlns:w16se="http://schemas.microsoft.com/office/word/2015/wordml/symex" xmlns:wpg="http://schemas.microsoft.com/office/word/2010/wordprocessingGroup" xmlns:wpi="http://schemas.microsoft.com/office/word/2010/wordprocessingInk" xmlns:wne="http://schemas.microsoft.com/office/word/2006/wordml" xmlns:wps="http://schemas.microsoft.com/office/word/2010/wordprocessingShape" mc:Ignorable="w14 w15 w16se w16cid wp14">
+<w:document xmlns:wpc="http://schemas.microsoft.com/office/word/2010/wordprocessingCanvas" xmlns:cx="http://schemas.microsoft.com/office/drawing/2014/chartex" xmlns:cx1="http://schemas.microsoft.com/office/drawing/2015/9/8/chartex" xmlns:cx2="http://schemas.microsoft.com/office/drawing/2015/10/21/chartex" xmlns:cx3="http://schemas.microsoft.com/office/drawing/2016/5/9/chartex" xmlns:cx4="http://schemas.microsoft.com/office/drawing/2016/5/10/chartex" xmlns:cx5="http://schemas.microsoft.com/office/drawing/2016/5/11/chartex" xmlns:cx6="http://schemas.microsoft.com/office/drawing/2016/5/12/chartex" xmlns:cx7="http://schemas.microsoft.com/office/drawing/2016/5/13/chartex" xmlns:cx8="http://schemas.microsoft.com/office/drawing/2016/5/14/chartex" xmlns:mc="http://schemas.openxmlformats.org/markup-compatibility/2006" xmlns:aink="http://schemas.microsoft.com/office/drawing/2016/ink" xmlns:am3d="http://schemas.microsoft.com/office/drawing/2017/model3d" xmlns:o="urn:schemas-microsoft-com:office:office" xmlns:r="http://schemas.openxmlformats.org/officeDocument/2006/relationships" xmlns:m="http://schemas.openxmlformats.org/officeDocument/2006/math" xmlns:v="urn:schemas-microsoft-com:vml" xmlns:wp14="http://schemas.microsoft.com/office/word/2010/wordprocessingDrawing" xmlns:wp="http://schemas.openxmlformats.org/drawingml/2006/wordprocessingDrawing" xmlns:w10="urn:schemas-microsoft-com:office:word" xmlns:w="http://schemas.openxmlformats.org/wordprocessingml/2006/main" xmlns:w14="http://schemas.microsoft.com/office/word/2010/wordml" xmlns:w15="http://schemas.microsoft.com/office/word/2012/wordml" xmlns:w16cex="http://schemas.microsoft.com/office/word/2018/wordml/cex" xmlns:w16cid="http://schemas.microsoft.com/office/word/2016/wordml/cid" xmlns:w16="http://schemas.microsoft.com/office/word/2018/wordml" xmlns:w16se="http://schemas.microsoft.com/office/word/2015/wordml/symex" xmlns:wpg="http://schemas.microsoft.com/office/word/2010/wordprocessingGroup" xmlns:wpi="http://schemas.microsoft.com/office/word/2010/wordprocessingInk" xmlns:wne="http://schemas.microsoft.com/office/word/2006/wordml" xmlns:wps="http://schemas.microsoft.com/office/word/2010/wordprocessingShape" mc:Ignorable="w14 w15 w16se w16cid w16 w16cex wp14">
   <w:body>
     <w:p>
       <w:pPr>
@@ -38,8 +38,6 @@
       <w:r>
         <w:t xml:space="preserve">, </w:t>
       </w:r>
-      <w:bookmarkStart w:id="0" w:name="_GoBack"/>
-      <w:bookmarkEnd w:id="0"/>
       <w:r>
         <w:t xml:space="preserve">map the change of salinity and temperature in the Estuary and Gulf of St. Lawrence, and </w:t>
       </w:r>
@@ -56,10 +54,13 @@
         <w:t xml:space="preserve"> to fish populations</w:t>
       </w:r>
       <w:r>
-        <w:t xml:space="preserve"> increase or decline</w:t>
-      </w:r>
-      <w:r>
-        <w:t xml:space="preserve"> in the same area. </w:t>
+        <w:t xml:space="preserve"> </w:t>
+      </w:r>
+      <w:r>
+        <w:t xml:space="preserve">totals </w:t>
+      </w:r>
+      <w:r>
+        <w:t xml:space="preserve">in the same area. </w:t>
       </w:r>
     </w:p>
     <w:p/>
@@ -168,7 +169,7 @@
         <w:t xml:space="preserve"> </w:t>
       </w:r>
       <w:r>
-        <w:t>Argo floats data and metadata from Global Data Assembly Centre (Argo GDAC)</w:t>
+        <w:t>Argo float data and metadata from Global Data Assembly Centre (Argo GDAC)</w:t>
       </w:r>
       <w:r>
         <w:t xml:space="preserve"> –Atlantic </w:t>
@@ -195,10 +196,28 @@
         <w:t xml:space="preserve">: </w:t>
       </w:r>
       <w:r>
-        <w:t>Argo is an international program that collects information from inside the ocean using a fleet of robotic instruments that drift with the ocean currents and move up and down between the surface and a mid-water level.</w:t>
-      </w:r>
-      <w:r>
-        <w:t xml:space="preserve"> It captures information such as salinity, temperature, oxygen levels and depth. For the scope of this project, we will use the Atlantic </w:t>
+        <w:t xml:space="preserve">Argo is an international program that collects information </w:t>
+      </w:r>
+      <w:r>
+        <w:t xml:space="preserve">about Earth’s </w:t>
+      </w:r>
+      <w:r>
+        <w:t>ocean</w:t>
+      </w:r>
+      <w:r>
+        <w:t>s</w:t>
+      </w:r>
+      <w:r>
+        <w:t xml:space="preserve"> using a fleet of robotic instruments that drift with the ocean currents and move between the surface and mid-water level.</w:t>
+      </w:r>
+      <w:r>
+        <w:t xml:space="preserve"> </w:t>
+      </w:r>
+      <w:r>
+        <w:t xml:space="preserve">These floats </w:t>
+      </w:r>
+      <w:r>
+        <w:t xml:space="preserve">capture information such as salinity, temperature, oxygen levels and depth. For the scope of this project, we will use the Atlantic </w:t>
       </w:r>
       <w:r>
         <w:t>O</w:t>
@@ -207,7 +226,13 @@
         <w:t>cean</w:t>
       </w:r>
       <w:r>
-        <w:t xml:space="preserve"> data </w:t>
+        <w:t xml:space="preserve"> data</w:t>
+      </w:r>
+      <w:r>
+        <w:t>set</w:t>
+      </w:r>
+      <w:r>
+        <w:t xml:space="preserve"> </w:t>
       </w:r>
       <w:r>
         <w:t>from 2009 to 2019</w:t>
@@ -299,7 +324,10 @@
         <w:t>: FTP</w:t>
       </w:r>
       <w:r>
-        <w:t xml:space="preserve"> and import to relational database post pre-processing.</w:t>
+        <w:t xml:space="preserve"> and from </w:t>
+      </w:r>
+      <w:r>
+        <w:t>relational database post processing.</w:t>
       </w:r>
       <w:r>
         <w:br/>
@@ -370,9 +398,17 @@
       <w:r>
         <w:t xml:space="preserve"> are: Arctic Cod, Atlantic Argentine, Atlantic Herring, Atlantic Mackerel, Atlantic Soft Pout, Capelin, Lumpfish, Pollock, Rainbow Smelt, Sand Lances, Silver Hake, </w:t>
       </w:r>
-      <w:r>
-        <w:t>Three spine</w:t>
-      </w:r>
+      <w:proofErr w:type="spellStart"/>
+      <w:r>
+        <w:t>Three</w:t>
+      </w:r>
+      <w:r>
+        <w:t>s</w:t>
+      </w:r>
+      <w:r>
+        <w:t>pine</w:t>
+      </w:r>
+      <w:proofErr w:type="spellEnd"/>
       <w:r>
         <w:t xml:space="preserve"> Stickleback and White Barracudina</w:t>
       </w:r>
@@ -456,7 +492,7 @@
         <w:t xml:space="preserve">: </w:t>
       </w:r>
       <w:r>
-        <w:t xml:space="preserve">CSV </w:t>
+        <w:t>CSV</w:t>
       </w:r>
       <w:r>
         <w:t>/REST API</w:t>
@@ -480,13 +516,25 @@
         <w:t xml:space="preserve"> </w:t>
       </w:r>
       <w:r>
-        <w:t>Download</w:t>
-      </w:r>
-      <w:r>
-        <w:t xml:space="preserve"> and import to relational database </w:t>
-      </w:r>
-      <w:r>
-        <w:t xml:space="preserve"> post pre-processing.</w:t>
+        <w:t>HTTP d</w:t>
+      </w:r>
+      <w:r>
+        <w:t>ownload</w:t>
+      </w:r>
+      <w:r>
+        <w:t xml:space="preserve"> </w:t>
+      </w:r>
+      <w:r>
+        <w:t xml:space="preserve">and </w:t>
+      </w:r>
+      <w:r>
+        <w:t xml:space="preserve">from </w:t>
+      </w:r>
+      <w:r>
+        <w:t xml:space="preserve">relational database </w:t>
+      </w:r>
+      <w:r>
+        <w:t>post processing.</w:t>
       </w:r>
     </w:p>
     <w:p/>
@@ -547,7 +595,27 @@
         <w:t xml:space="preserve"> relational database.</w:t>
       </w:r>
       <w:r>
-        <w:t xml:space="preserve"> We plan on using Amazon RDS for our project.</w:t>
+        <w:t xml:space="preserve"> We plan on using Amazon RDS </w:t>
+      </w:r>
+      <w:r>
+        <w:t xml:space="preserve">(Postgres) </w:t>
+      </w:r>
+      <w:r>
+        <w:t>for our project</w:t>
+      </w:r>
+      <w:r>
+        <w:t xml:space="preserve">, with Heroku </w:t>
+      </w:r>
+      <w:proofErr w:type="spellStart"/>
+      <w:r>
+        <w:t>postgres</w:t>
+      </w:r>
+      <w:proofErr w:type="spellEnd"/>
+      <w:r>
+        <w:t xml:space="preserve"> as a backup if RDS does not meet our needs</w:t>
+      </w:r>
+      <w:r>
+        <w:t>.</w:t>
       </w:r>
     </w:p>
     <w:p>
@@ -564,10 +632,10 @@
         <w:t xml:space="preserve">elagic fish data will need to be downloaded </w:t>
       </w:r>
       <w:r>
-        <w:t xml:space="preserve">(as a zip file) </w:t>
-      </w:r>
-      <w:r>
-        <w:t xml:space="preserve">and </w:t>
+        <w:t>(as a zip file)</w:t>
+      </w:r>
+      <w:r>
+        <w:t xml:space="preserve">, cleaned, and then </w:t>
       </w:r>
       <w:r>
         <w:t>uploaded as a table in our relational database.</w:t>
@@ -589,7 +657,14 @@
         <w:pStyle w:val="Heading3"/>
       </w:pPr>
       <w:r>
-        <w:t>We will first need to define an outer boundary to our dataset as Argo data set is not limited to the Estuary and Gulf of St. Lawrence. Once that is defined, we can filter both Argo and fish data within these boundaries and further subdivide as necessary.</w:t>
+        <w:lastRenderedPageBreak/>
+        <w:t xml:space="preserve">We will first need to define an outer boundary to our dataset as </w:t>
+      </w:r>
+      <w:r>
+        <w:t xml:space="preserve">the </w:t>
+      </w:r>
+      <w:r>
+        <w:t>Argo data set is not limited to the Estuary and Gulf of St. Lawrence. Once that is defined, we can filter both Argo and fish data within these boundaries and further subdivide as necessary.</w:t>
       </w:r>
     </w:p>
     <w:p>
@@ -600,7 +675,19 @@
         <w:t>F</w:t>
       </w:r>
       <w:r>
-        <w:t>ishes and floats are not necessarily in the same exact location and depth, we will need to define shapefiles and depth bins on which we can join our datasets.</w:t>
+        <w:t>ish and float</w:t>
+      </w:r>
+      <w:r>
+        <w:t xml:space="preserve"> data </w:t>
+      </w:r>
+      <w:r>
+        <w:t>are not necessarily in the same exact location and depth</w:t>
+      </w:r>
+      <w:r>
+        <w:t>, so</w:t>
+      </w:r>
+      <w:r>
+        <w:t xml:space="preserve"> we will need to define shapefiles and depth bins on which we can join our datasets.</w:t>
       </w:r>
     </w:p>
     <w:p>
@@ -608,7 +695,25 @@
         <w:pStyle w:val="Heading3"/>
       </w:pPr>
       <w:r>
-        <w:t xml:space="preserve">Since the pelagic fish data is annual, we cannot compare it with our monthly ocean data. We will need to compute annual average temperature, salinity, oxygen level and their changes compared to the previous year. We can also compute the year-to-year increase/decrease of </w:t>
+        <w:t>Since the fish data</w:t>
+      </w:r>
+      <w:r>
+        <w:t xml:space="preserve"> is only provided for a subset of a year</w:t>
+      </w:r>
+      <w:r>
+        <w:t xml:space="preserve">, we cannot compare it with </w:t>
+      </w:r>
+      <w:r>
+        <w:t xml:space="preserve">the entirety of </w:t>
+      </w:r>
+      <w:r>
+        <w:t>our ocean data</w:t>
+      </w:r>
+      <w:r>
+        <w:t xml:space="preserve"> for the same given year</w:t>
+      </w:r>
+      <w:r>
+        <w:t xml:space="preserve">. We will need to compute annual average temperature, salinity, oxygen level and their changes compared to the previous year. We can also compute the year-to-year increase/decrease of </w:t>
       </w:r>
       <w:r>
         <w:t xml:space="preserve">populations in </w:t>
@@ -646,7 +751,6 @@
         <w:pStyle w:val="Heading3"/>
       </w:pPr>
       <w:r>
-        <w:lastRenderedPageBreak/>
         <w:t xml:space="preserve">With the joined dataset, we can create several maps to compare variations in ocean data </w:t>
       </w:r>
       <w:r>
@@ -744,6 +848,7 @@
         <w:rPr>
           <w:rFonts w:eastAsia="Times New Roman"/>
         </w:rPr>
+        <w:lastRenderedPageBreak/>
         <w:t>Visualizations</w:t>
       </w:r>
     </w:p>
@@ -800,7 +905,13 @@
         <w:t xml:space="preserve"> over 10 years may drastically impact the Arctic Cod population. </w:t>
       </w:r>
       <w:r>
-        <w:t xml:space="preserve">This would answer one question we have, whether fish populations are correlated to specific ocean variables, and if so, how strong the correlation may be. </w:t>
+        <w:t>This would answer one question</w:t>
+      </w:r>
+      <w:r>
+        <w:t xml:space="preserve"> - </w:t>
+      </w:r>
+      <w:r>
+        <w:t xml:space="preserve">whether fish populations are correlated to specific ocean variables, and if so, how strong the correlation may be. </w:t>
       </w:r>
     </w:p>
     <w:p>
@@ -816,11 +927,15 @@
         <w:pStyle w:val="BodyText"/>
       </w:pPr>
       <w:r>
-        <w:t xml:space="preserve">Team members will split the work evenly across all portions of the project – both Claire-Isabelle Carlier and Sharon Sung have approximately the same level of experience with all parts of the </w:t>
-      </w:r>
-      <w:r>
-        <w:lastRenderedPageBreak/>
-        <w:t>project</w:t>
+        <w:t xml:space="preserve">Team members will split the work evenly across all portions of the project – both Claire-Isabelle </w:t>
+      </w:r>
+      <w:proofErr w:type="spellStart"/>
+      <w:r>
+        <w:t>Carlier</w:t>
+      </w:r>
+      <w:proofErr w:type="spellEnd"/>
+      <w:r>
+        <w:t xml:space="preserve"> and Sharon Sung have approximately the same level of experience with all parts of the project</w:t>
       </w:r>
       <w:r>
         <w:t xml:space="preserve"> and will employ an asynchronous pair-programming setup where </w:t>
@@ -831,8 +946,32 @@
       <w:r>
         <w:t xml:space="preserve">we will jointly work and review all project parts together. </w:t>
       </w:r>
-    </w:p>
-    <w:p/>
+      <w:r>
+        <w:t xml:space="preserve">Work is shared via a </w:t>
+      </w:r>
+      <w:proofErr w:type="spellStart"/>
+      <w:r>
+        <w:t>github</w:t>
+      </w:r>
+      <w:proofErr w:type="spellEnd"/>
+      <w:r>
+        <w:t xml:space="preserve"> project folder (located here: </w:t>
+      </w:r>
+      <w:hyperlink r:id="rId9" w:history="1">
+        <w:r>
+          <w:rPr>
+            <w:rStyle w:val="Hyperlink"/>
+          </w:rPr>
+          <w:t>https://github.com/CICarlier/argo_ocean_data_analysis</w:t>
+        </w:r>
+      </w:hyperlink>
+      <w:r>
+        <w:t>)</w:t>
+      </w:r>
+      <w:r>
+        <w:t xml:space="preserve">. </w:t>
+      </w:r>
+    </w:p>
     <w:sectPr>
       <w:pgSz w:w="12240" w:h="15840"/>
       <w:pgMar w:top="1440" w:right="1440" w:bottom="1440" w:left="1440" w:header="720" w:footer="720" w:gutter="0"/>
@@ -844,7 +983,7 @@
 </file>
 
 <file path=word/numbering.xml><?xml version="1.0" encoding="utf-8"?>
-<w:numbering xmlns:wpc="http://schemas.microsoft.com/office/word/2010/wordprocessingCanvas" xmlns:cx="http://schemas.microsoft.com/office/drawing/2014/chartex" xmlns:cx1="http://schemas.microsoft.com/office/drawing/2015/9/8/chartex" xmlns:cx2="http://schemas.microsoft.com/office/drawing/2015/10/21/chartex" xmlns:cx3="http://schemas.microsoft.com/office/drawing/2016/5/9/chartex" xmlns:cx4="http://schemas.microsoft.com/office/drawing/2016/5/10/chartex" xmlns:cx5="http://schemas.microsoft.com/office/drawing/2016/5/11/chartex" xmlns:cx6="http://schemas.microsoft.com/office/drawing/2016/5/12/chartex" xmlns:cx7="http://schemas.microsoft.com/office/drawing/2016/5/13/chartex" xmlns:cx8="http://schemas.microsoft.com/office/drawing/2016/5/14/chartex" xmlns:mc="http://schemas.openxmlformats.org/markup-compatibility/2006" xmlns:aink="http://schemas.microsoft.com/office/drawing/2016/ink" xmlns:am3d="http://schemas.microsoft.com/office/drawing/2017/model3d" xmlns:o="urn:schemas-microsoft-com:office:office" xmlns:r="http://schemas.openxmlformats.org/officeDocument/2006/relationships" xmlns:m="http://schemas.openxmlformats.org/officeDocument/2006/math" xmlns:v="urn:schemas-microsoft-com:vml" xmlns:wp14="http://schemas.microsoft.com/office/word/2010/wordprocessingDrawing" xmlns:wp="http://schemas.openxmlformats.org/drawingml/2006/wordprocessingDrawing" xmlns:w10="urn:schemas-microsoft-com:office:word" xmlns:w="http://schemas.openxmlformats.org/wordprocessingml/2006/main" xmlns:w14="http://schemas.microsoft.com/office/word/2010/wordml" xmlns:w15="http://schemas.microsoft.com/office/word/2012/wordml" xmlns:w16cid="http://schemas.microsoft.com/office/word/2016/wordml/cid" xmlns:w16se="http://schemas.microsoft.com/office/word/2015/wordml/symex" xmlns:wpg="http://schemas.microsoft.com/office/word/2010/wordprocessingGroup" xmlns:wpi="http://schemas.microsoft.com/office/word/2010/wordprocessingInk" xmlns:wne="http://schemas.microsoft.com/office/word/2006/wordml" xmlns:wps="http://schemas.microsoft.com/office/word/2010/wordprocessingShape" mc:Ignorable="w14 w15 w16se w16cid wp14">
+<w:numbering xmlns:wpc="http://schemas.microsoft.com/office/word/2010/wordprocessingCanvas" xmlns:cx="http://schemas.microsoft.com/office/drawing/2014/chartex" xmlns:cx1="http://schemas.microsoft.com/office/drawing/2015/9/8/chartex" xmlns:cx2="http://schemas.microsoft.com/office/drawing/2015/10/21/chartex" xmlns:cx3="http://schemas.microsoft.com/office/drawing/2016/5/9/chartex" xmlns:cx4="http://schemas.microsoft.com/office/drawing/2016/5/10/chartex" xmlns:cx5="http://schemas.microsoft.com/office/drawing/2016/5/11/chartex" xmlns:cx6="http://schemas.microsoft.com/office/drawing/2016/5/12/chartex" xmlns:cx7="http://schemas.microsoft.com/office/drawing/2016/5/13/chartex" xmlns:cx8="http://schemas.microsoft.com/office/drawing/2016/5/14/chartex" xmlns:mc="http://schemas.openxmlformats.org/markup-compatibility/2006" xmlns:aink="http://schemas.microsoft.com/office/drawing/2016/ink" xmlns:am3d="http://schemas.microsoft.com/office/drawing/2017/model3d" xmlns:o="urn:schemas-microsoft-com:office:office" xmlns:r="http://schemas.openxmlformats.org/officeDocument/2006/relationships" xmlns:m="http://schemas.openxmlformats.org/officeDocument/2006/math" xmlns:v="urn:schemas-microsoft-com:vml" xmlns:wp14="http://schemas.microsoft.com/office/word/2010/wordprocessingDrawing" xmlns:wp="http://schemas.openxmlformats.org/drawingml/2006/wordprocessingDrawing" xmlns:w10="urn:schemas-microsoft-com:office:word" xmlns:w="http://schemas.openxmlformats.org/wordprocessingml/2006/main" xmlns:w14="http://schemas.microsoft.com/office/word/2010/wordml" xmlns:w15="http://schemas.microsoft.com/office/word/2012/wordml" xmlns:w16cex="http://schemas.microsoft.com/office/word/2018/wordml/cex" xmlns:w16cid="http://schemas.microsoft.com/office/word/2016/wordml/cid" xmlns:w16="http://schemas.microsoft.com/office/word/2018/wordml" xmlns:w16se="http://schemas.microsoft.com/office/word/2015/wordml/symex" xmlns:wpg="http://schemas.microsoft.com/office/word/2010/wordprocessingGroup" xmlns:wpi="http://schemas.microsoft.com/office/word/2010/wordprocessingInk" xmlns:wne="http://schemas.microsoft.com/office/word/2006/wordml" xmlns:wps="http://schemas.microsoft.com/office/word/2010/wordprocessingShape" mc:Ignorable="w14 w15 w16se w16cid w16 w16cex wp14">
   <w:abstractNum w:abstractNumId="0" w15:restartNumberingAfterBreak="0">
     <w:nsid w:val="23C1629B"/>
     <w:multiLevelType w:val="multilevel"/>
@@ -1795,7 +1934,7 @@
 </file>
 
 <file path=word/styles.xml><?xml version="1.0" encoding="utf-8"?>
-<w:styles xmlns:mc="http://schemas.openxmlformats.org/markup-compatibility/2006" xmlns:r="http://schemas.openxmlformats.org/officeDocument/2006/relationships" xmlns:w="http://schemas.openxmlformats.org/wordprocessingml/2006/main" xmlns:w14="http://schemas.microsoft.com/office/word/2010/wordml" xmlns:w15="http://schemas.microsoft.com/office/word/2012/wordml" xmlns:w16cid="http://schemas.microsoft.com/office/word/2016/wordml/cid" xmlns:w16se="http://schemas.microsoft.com/office/word/2015/wordml/symex" mc:Ignorable="w14 w15 w16se w16cid">
+<w:styles xmlns:mc="http://schemas.openxmlformats.org/markup-compatibility/2006" xmlns:r="http://schemas.openxmlformats.org/officeDocument/2006/relationships" xmlns:w="http://schemas.openxmlformats.org/wordprocessingml/2006/main" xmlns:w14="http://schemas.microsoft.com/office/word/2010/wordml" xmlns:w15="http://schemas.microsoft.com/office/word/2012/wordml" xmlns:w16cex="http://schemas.microsoft.com/office/word/2018/wordml/cex" xmlns:w16cid="http://schemas.microsoft.com/office/word/2016/wordml/cid" xmlns:w16="http://schemas.microsoft.com/office/word/2018/wordml" xmlns:w16se="http://schemas.microsoft.com/office/word/2015/wordml/symex" mc:Ignorable="w14 w15 w16se w16cid w16 w16cex">
   <w:docDefaults>
     <w:rPrDefault>
       <w:rPr>

</xml_diff>

<commit_message>
looked into argo data variables and documentation
</commit_message>
<xml_diff>
--- a/docs/draft_proposal.docx
+++ b/docs/draft_proposal.docx
@@ -1,6 +1,6 @@
 
 <file path=word/document.xml><?xml version="1.0" encoding="utf-8"?>
-<w:document xmlns:wpc="http://schemas.microsoft.com/office/word/2010/wordprocessingCanvas" xmlns:cx="http://schemas.microsoft.com/office/drawing/2014/chartex" xmlns:cx1="http://schemas.microsoft.com/office/drawing/2015/9/8/chartex" xmlns:cx2="http://schemas.microsoft.com/office/drawing/2015/10/21/chartex" xmlns:cx3="http://schemas.microsoft.com/office/drawing/2016/5/9/chartex" xmlns:cx4="http://schemas.microsoft.com/office/drawing/2016/5/10/chartex" xmlns:cx5="http://schemas.microsoft.com/office/drawing/2016/5/11/chartex" xmlns:cx6="http://schemas.microsoft.com/office/drawing/2016/5/12/chartex" xmlns:cx7="http://schemas.microsoft.com/office/drawing/2016/5/13/chartex" xmlns:cx8="http://schemas.microsoft.com/office/drawing/2016/5/14/chartex" xmlns:mc="http://schemas.openxmlformats.org/markup-compatibility/2006" xmlns:aink="http://schemas.microsoft.com/office/drawing/2016/ink" xmlns:am3d="http://schemas.microsoft.com/office/drawing/2017/model3d" xmlns:o="urn:schemas-microsoft-com:office:office" xmlns:r="http://schemas.openxmlformats.org/officeDocument/2006/relationships" xmlns:m="http://schemas.openxmlformats.org/officeDocument/2006/math" xmlns:v="urn:schemas-microsoft-com:vml" xmlns:wp14="http://schemas.microsoft.com/office/word/2010/wordprocessingDrawing" xmlns:wp="http://schemas.openxmlformats.org/drawingml/2006/wordprocessingDrawing" xmlns:w10="urn:schemas-microsoft-com:office:word" xmlns:w="http://schemas.openxmlformats.org/wordprocessingml/2006/main" xmlns:w14="http://schemas.microsoft.com/office/word/2010/wordml" xmlns:w15="http://schemas.microsoft.com/office/word/2012/wordml" xmlns:w16cex="http://schemas.microsoft.com/office/word/2018/wordml/cex" xmlns:w16cid="http://schemas.microsoft.com/office/word/2016/wordml/cid" xmlns:w16="http://schemas.microsoft.com/office/word/2018/wordml" xmlns:w16se="http://schemas.microsoft.com/office/word/2015/wordml/symex" xmlns:wpg="http://schemas.microsoft.com/office/word/2010/wordprocessingGroup" xmlns:wpi="http://schemas.microsoft.com/office/word/2010/wordprocessingInk" xmlns:wne="http://schemas.microsoft.com/office/word/2006/wordml" xmlns:wps="http://schemas.microsoft.com/office/word/2010/wordprocessingShape" mc:Ignorable="w14 w15 w16se w16cid w16 w16cex wp14">
+<w:document xmlns:wpc="http://schemas.microsoft.com/office/word/2010/wordprocessingCanvas" xmlns:cx="http://schemas.microsoft.com/office/drawing/2014/chartex" xmlns:cx1="http://schemas.microsoft.com/office/drawing/2015/9/8/chartex" xmlns:cx2="http://schemas.microsoft.com/office/drawing/2015/10/21/chartex" xmlns:cx3="http://schemas.microsoft.com/office/drawing/2016/5/9/chartex" xmlns:cx4="http://schemas.microsoft.com/office/drawing/2016/5/10/chartex" xmlns:cx5="http://schemas.microsoft.com/office/drawing/2016/5/11/chartex" xmlns:cx6="http://schemas.microsoft.com/office/drawing/2016/5/12/chartex" xmlns:cx7="http://schemas.microsoft.com/office/drawing/2016/5/13/chartex" xmlns:cx8="http://schemas.microsoft.com/office/drawing/2016/5/14/chartex" xmlns:mc="http://schemas.openxmlformats.org/markup-compatibility/2006" xmlns:aink="http://schemas.microsoft.com/office/drawing/2016/ink" xmlns:am3d="http://schemas.microsoft.com/office/drawing/2017/model3d" xmlns:o="urn:schemas-microsoft-com:office:office" xmlns:r="http://schemas.openxmlformats.org/officeDocument/2006/relationships" xmlns:m="http://schemas.openxmlformats.org/officeDocument/2006/math" xmlns:v="urn:schemas-microsoft-com:vml" xmlns:wp14="http://schemas.microsoft.com/office/word/2010/wordprocessingDrawing" xmlns:wp="http://schemas.openxmlformats.org/drawingml/2006/wordprocessingDrawing" xmlns:w10="urn:schemas-microsoft-com:office:word" xmlns:w="http://schemas.openxmlformats.org/wordprocessingml/2006/main" xmlns:w14="http://schemas.microsoft.com/office/word/2010/wordml" xmlns:w15="http://schemas.microsoft.com/office/word/2012/wordml" xmlns:w16cid="http://schemas.microsoft.com/office/word/2016/wordml/cid" xmlns:w16se="http://schemas.microsoft.com/office/word/2015/wordml/symex" xmlns:wpg="http://schemas.microsoft.com/office/word/2010/wordprocessingGroup" xmlns:wpi="http://schemas.microsoft.com/office/word/2010/wordprocessingInk" xmlns:wne="http://schemas.microsoft.com/office/word/2006/wordml" xmlns:wps="http://schemas.microsoft.com/office/word/2010/wordprocessingShape" mc:Ignorable="w14 w15 w16se w16cid wp14">
   <w:body>
     <w:p>
       <w:pPr>
@@ -13,6 +13,8 @@
           <w:rFonts w:eastAsia="Times New Roman"/>
         </w:rPr>
       </w:pPr>
+      <w:bookmarkStart w:id="0" w:name="_Hlk47985966"/>
+      <w:bookmarkStart w:id="1" w:name="_GoBack"/>
       <w:r>
         <w:rPr>
           <w:rFonts w:eastAsia="Times New Roman"/>
@@ -23,6 +25,11 @@
     <w:p>
       <w:pPr>
         <w:pStyle w:val="Heading2"/>
+        <w:numPr>
+          <w:ilvl w:val="0"/>
+          <w:numId w:val="13"/>
+        </w:numPr>
+        <w:ind w:left="851" w:hanging="131"/>
       </w:pPr>
       <w:r>
         <w:t>Summary</w:t>
@@ -67,6 +74,11 @@
     <w:p>
       <w:pPr>
         <w:pStyle w:val="Heading2"/>
+        <w:numPr>
+          <w:ilvl w:val="0"/>
+          <w:numId w:val="13"/>
+        </w:numPr>
+        <w:ind w:left="851" w:hanging="131"/>
       </w:pPr>
       <w:r>
         <w:t>Questions</w:t>
@@ -129,6 +141,10 @@
         <w:t xml:space="preserve">that merits further study? </w:t>
       </w:r>
     </w:p>
+    <w:p/>
+    <w:p/>
+    <w:p/>
+    <w:p/>
     <w:p>
       <w:pPr>
         <w:pStyle w:val="Heading1"/>
@@ -146,6 +162,11 @@
     <w:p>
       <w:pPr>
         <w:pStyle w:val="Heading2"/>
+        <w:numPr>
+          <w:ilvl w:val="1"/>
+          <w:numId w:val="15"/>
+        </w:numPr>
+        <w:ind w:left="426" w:hanging="66"/>
       </w:pPr>
       <w:r>
         <w:t>Data Set 1</w:t>
@@ -273,7 +294,7 @@
       <w:r>
         <w:t xml:space="preserve">: </w:t>
       </w:r>
-      <w:hyperlink r:id="rId6" w:history="1">
+      <w:hyperlink r:id="rId8" w:history="1">
         <w:r>
           <w:rPr>
             <w:rStyle w:val="Hyperlink"/>
@@ -333,11 +354,18 @@
         <w:br/>
       </w:r>
     </w:p>
+    <w:p/>
     <w:p>
       <w:pPr>
         <w:pStyle w:val="Heading2"/>
-      </w:pPr>
-      <w:r>
+        <w:numPr>
+          <w:ilvl w:val="1"/>
+          <w:numId w:val="15"/>
+        </w:numPr>
+        <w:ind w:left="426" w:hanging="66"/>
+      </w:pPr>
+      <w:r>
+        <w:lastRenderedPageBreak/>
         <w:t>Data Set 2</w:t>
       </w:r>
     </w:p>
@@ -350,7 +378,6 @@
           <w:b/>
           <w:bCs/>
         </w:rPr>
-        <w:lastRenderedPageBreak/>
         <w:t>Name</w:t>
       </w:r>
       <w:r>
@@ -447,6 +474,7 @@
           <w:lang w:val="fr-FR"/>
         </w:rPr>
       </w:pPr>
+      <w:proofErr w:type="gramStart"/>
       <w:r>
         <w:rPr>
           <w:b/>
@@ -459,9 +487,16 @@
         <w:rPr>
           <w:lang w:val="fr-FR"/>
         </w:rPr>
-        <w:t xml:space="preserve">: </w:t>
-      </w:r>
-      <w:hyperlink r:id="rId7" w:history="1">
+        <w:t>:</w:t>
+      </w:r>
+      <w:proofErr w:type="gramEnd"/>
+      <w:r>
+        <w:rPr>
+          <w:lang w:val="fr-FR"/>
+        </w:rPr>
+        <w:t xml:space="preserve"> </w:t>
+      </w:r>
+      <w:hyperlink r:id="rId9" w:history="1">
         <w:r>
           <w:rPr>
             <w:rStyle w:val="Hyperlink"/>
@@ -538,6 +573,8 @@
       </w:r>
     </w:p>
     <w:p/>
+    <w:p/>
+    <w:p/>
     <w:p>
       <w:pPr>
         <w:pStyle w:val="Heading1"/>
@@ -562,6 +599,11 @@
     <w:p>
       <w:pPr>
         <w:pStyle w:val="Heading2"/>
+        <w:numPr>
+          <w:ilvl w:val="1"/>
+          <w:numId w:val="10"/>
+        </w:numPr>
+        <w:ind w:left="426" w:hanging="66"/>
       </w:pPr>
       <w:r>
         <w:t>Initial processing</w:t>
@@ -647,6 +689,11 @@
     <w:p>
       <w:pPr>
         <w:pStyle w:val="Heading2"/>
+        <w:numPr>
+          <w:ilvl w:val="1"/>
+          <w:numId w:val="10"/>
+        </w:numPr>
+        <w:ind w:left="426" w:hanging="66"/>
       </w:pPr>
       <w:r>
         <w:t>Data manipulation:</w:t>
@@ -741,6 +788,11 @@
     <w:p>
       <w:pPr>
         <w:pStyle w:val="Heading2"/>
+        <w:numPr>
+          <w:ilvl w:val="1"/>
+          <w:numId w:val="10"/>
+        </w:numPr>
+        <w:ind w:left="426" w:hanging="66"/>
       </w:pPr>
       <w:r>
         <w:t>Output:</w:t>
@@ -816,7 +868,7 @@
                     </pic:cNvPicPr>
                   </pic:nvPicPr>
                   <pic:blipFill>
-                    <a:blip r:embed="rId8"/>
+                    <a:blip r:embed="rId10"/>
                     <a:stretch>
                       <a:fillRect/>
                     </a:stretch>
@@ -927,15 +979,7 @@
         <w:pStyle w:val="BodyText"/>
       </w:pPr>
       <w:r>
-        <w:t xml:space="preserve">Team members will split the work evenly across all portions of the project – both Claire-Isabelle </w:t>
-      </w:r>
-      <w:proofErr w:type="spellStart"/>
-      <w:r>
-        <w:t>Carlier</w:t>
-      </w:r>
-      <w:proofErr w:type="spellEnd"/>
-      <w:r>
-        <w:t xml:space="preserve"> and Sharon Sung have approximately the same level of experience with all parts of the project</w:t>
+        <w:t>Team members will split the work evenly across all portions of the project – both Claire-Isabelle Carlier and Sharon Sung have approximately the same level of experience with all parts of the project</w:t>
       </w:r>
       <w:r>
         <w:t xml:space="preserve"> and will employ an asynchronous pair-programming setup where </w:t>
@@ -949,15 +993,13 @@
       <w:r>
         <w:t xml:space="preserve">Work is shared via a </w:t>
       </w:r>
-      <w:proofErr w:type="spellStart"/>
-      <w:r>
-        <w:t>github</w:t>
-      </w:r>
-      <w:proofErr w:type="spellEnd"/>
+      <w:r>
+        <w:t>GitHub</w:t>
+      </w:r>
       <w:r>
         <w:t xml:space="preserve"> project folder (located here: </w:t>
       </w:r>
-      <w:hyperlink r:id="rId9" w:history="1">
+      <w:hyperlink r:id="rId11" w:history="1">
         <w:r>
           <w:rPr>
             <w:rStyle w:val="Hyperlink"/>
@@ -971,6 +1013,8 @@
       <w:r>
         <w:t xml:space="preserve">. </w:t>
       </w:r>
+      <w:bookmarkEnd w:id="0"/>
+      <w:bookmarkEnd w:id="1"/>
     </w:p>
     <w:sectPr>
       <w:pgSz w:w="12240" w:h="15840"/>
@@ -982,8 +1026,58 @@
 </w:document>
 </file>
 
+<file path=word/endnotes.xml><?xml version="1.0" encoding="utf-8"?>
+<w:endnotes xmlns:wpc="http://schemas.microsoft.com/office/word/2010/wordprocessingCanvas" xmlns:cx="http://schemas.microsoft.com/office/drawing/2014/chartex" xmlns:cx1="http://schemas.microsoft.com/office/drawing/2015/9/8/chartex" xmlns:cx2="http://schemas.microsoft.com/office/drawing/2015/10/21/chartex" xmlns:cx3="http://schemas.microsoft.com/office/drawing/2016/5/9/chartex" xmlns:cx4="http://schemas.microsoft.com/office/drawing/2016/5/10/chartex" xmlns:cx5="http://schemas.microsoft.com/office/drawing/2016/5/11/chartex" xmlns:cx6="http://schemas.microsoft.com/office/drawing/2016/5/12/chartex" xmlns:cx7="http://schemas.microsoft.com/office/drawing/2016/5/13/chartex" xmlns:cx8="http://schemas.microsoft.com/office/drawing/2016/5/14/chartex" xmlns:mc="http://schemas.openxmlformats.org/markup-compatibility/2006" xmlns:aink="http://schemas.microsoft.com/office/drawing/2016/ink" xmlns:am3d="http://schemas.microsoft.com/office/drawing/2017/model3d" xmlns:o="urn:schemas-microsoft-com:office:office" xmlns:r="http://schemas.openxmlformats.org/officeDocument/2006/relationships" xmlns:m="http://schemas.openxmlformats.org/officeDocument/2006/math" xmlns:v="urn:schemas-microsoft-com:vml" xmlns:wp14="http://schemas.microsoft.com/office/word/2010/wordprocessingDrawing" xmlns:wp="http://schemas.openxmlformats.org/drawingml/2006/wordprocessingDrawing" xmlns:w10="urn:schemas-microsoft-com:office:word" xmlns:w="http://schemas.openxmlformats.org/wordprocessingml/2006/main" xmlns:w14="http://schemas.microsoft.com/office/word/2010/wordml" xmlns:w15="http://schemas.microsoft.com/office/word/2012/wordml" xmlns:w16cid="http://schemas.microsoft.com/office/word/2016/wordml/cid" xmlns:w16se="http://schemas.microsoft.com/office/word/2015/wordml/symex" xmlns:wpg="http://schemas.microsoft.com/office/word/2010/wordprocessingGroup" xmlns:wpi="http://schemas.microsoft.com/office/word/2010/wordprocessingInk" xmlns:wne="http://schemas.microsoft.com/office/word/2006/wordml" xmlns:wps="http://schemas.microsoft.com/office/word/2010/wordprocessingShape" mc:Ignorable="w14 w15 w16se w16cid wp14">
+  <w:endnote w:type="separator" w:id="-1">
+    <w:p>
+      <w:pPr>
+        <w:spacing w:after="0" w:line="240" w:lineRule="auto"/>
+      </w:pPr>
+      <w:r>
+        <w:separator/>
+      </w:r>
+    </w:p>
+  </w:endnote>
+  <w:endnote w:type="continuationSeparator" w:id="0">
+    <w:p>
+      <w:pPr>
+        <w:spacing w:after="0" w:line="240" w:lineRule="auto"/>
+      </w:pPr>
+      <w:r>
+        <w:continuationSeparator/>
+      </w:r>
+    </w:p>
+  </w:endnote>
+</w:endnotes>
+</file>
+
+<file path=word/footnotes.xml><?xml version="1.0" encoding="utf-8"?>
+<w:footnotes xmlns:wpc="http://schemas.microsoft.com/office/word/2010/wordprocessingCanvas" xmlns:cx="http://schemas.microsoft.com/office/drawing/2014/chartex" xmlns:cx1="http://schemas.microsoft.com/office/drawing/2015/9/8/chartex" xmlns:cx2="http://schemas.microsoft.com/office/drawing/2015/10/21/chartex" xmlns:cx3="http://schemas.microsoft.com/office/drawing/2016/5/9/chartex" xmlns:cx4="http://schemas.microsoft.com/office/drawing/2016/5/10/chartex" xmlns:cx5="http://schemas.microsoft.com/office/drawing/2016/5/11/chartex" xmlns:cx6="http://schemas.microsoft.com/office/drawing/2016/5/12/chartex" xmlns:cx7="http://schemas.microsoft.com/office/drawing/2016/5/13/chartex" xmlns:cx8="http://schemas.microsoft.com/office/drawing/2016/5/14/chartex" xmlns:mc="http://schemas.openxmlformats.org/markup-compatibility/2006" xmlns:aink="http://schemas.microsoft.com/office/drawing/2016/ink" xmlns:am3d="http://schemas.microsoft.com/office/drawing/2017/model3d" xmlns:o="urn:schemas-microsoft-com:office:office" xmlns:r="http://schemas.openxmlformats.org/officeDocument/2006/relationships" xmlns:m="http://schemas.openxmlformats.org/officeDocument/2006/math" xmlns:v="urn:schemas-microsoft-com:vml" xmlns:wp14="http://schemas.microsoft.com/office/word/2010/wordprocessingDrawing" xmlns:wp="http://schemas.openxmlformats.org/drawingml/2006/wordprocessingDrawing" xmlns:w10="urn:schemas-microsoft-com:office:word" xmlns:w="http://schemas.openxmlformats.org/wordprocessingml/2006/main" xmlns:w14="http://schemas.microsoft.com/office/word/2010/wordml" xmlns:w15="http://schemas.microsoft.com/office/word/2012/wordml" xmlns:w16cid="http://schemas.microsoft.com/office/word/2016/wordml/cid" xmlns:w16se="http://schemas.microsoft.com/office/word/2015/wordml/symex" xmlns:wpg="http://schemas.microsoft.com/office/word/2010/wordprocessingGroup" xmlns:wpi="http://schemas.microsoft.com/office/word/2010/wordprocessingInk" xmlns:wne="http://schemas.microsoft.com/office/word/2006/wordml" xmlns:wps="http://schemas.microsoft.com/office/word/2010/wordprocessingShape" mc:Ignorable="w14 w15 w16se w16cid wp14">
+  <w:footnote w:type="separator" w:id="-1">
+    <w:p>
+      <w:pPr>
+        <w:spacing w:after="0" w:line="240" w:lineRule="auto"/>
+      </w:pPr>
+      <w:r>
+        <w:separator/>
+      </w:r>
+    </w:p>
+  </w:footnote>
+  <w:footnote w:type="continuationSeparator" w:id="0">
+    <w:p>
+      <w:pPr>
+        <w:spacing w:after="0" w:line="240" w:lineRule="auto"/>
+      </w:pPr>
+      <w:r>
+        <w:continuationSeparator/>
+      </w:r>
+    </w:p>
+  </w:footnote>
+</w:footnotes>
+</file>
+
 <file path=word/numbering.xml><?xml version="1.0" encoding="utf-8"?>
-<w:numbering xmlns:wpc="http://schemas.microsoft.com/office/word/2010/wordprocessingCanvas" xmlns:cx="http://schemas.microsoft.com/office/drawing/2014/chartex" xmlns:cx1="http://schemas.microsoft.com/office/drawing/2015/9/8/chartex" xmlns:cx2="http://schemas.microsoft.com/office/drawing/2015/10/21/chartex" xmlns:cx3="http://schemas.microsoft.com/office/drawing/2016/5/9/chartex" xmlns:cx4="http://schemas.microsoft.com/office/drawing/2016/5/10/chartex" xmlns:cx5="http://schemas.microsoft.com/office/drawing/2016/5/11/chartex" xmlns:cx6="http://schemas.microsoft.com/office/drawing/2016/5/12/chartex" xmlns:cx7="http://schemas.microsoft.com/office/drawing/2016/5/13/chartex" xmlns:cx8="http://schemas.microsoft.com/office/drawing/2016/5/14/chartex" xmlns:mc="http://schemas.openxmlformats.org/markup-compatibility/2006" xmlns:aink="http://schemas.microsoft.com/office/drawing/2016/ink" xmlns:am3d="http://schemas.microsoft.com/office/drawing/2017/model3d" xmlns:o="urn:schemas-microsoft-com:office:office" xmlns:r="http://schemas.openxmlformats.org/officeDocument/2006/relationships" xmlns:m="http://schemas.openxmlformats.org/officeDocument/2006/math" xmlns:v="urn:schemas-microsoft-com:vml" xmlns:wp14="http://schemas.microsoft.com/office/word/2010/wordprocessingDrawing" xmlns:wp="http://schemas.openxmlformats.org/drawingml/2006/wordprocessingDrawing" xmlns:w10="urn:schemas-microsoft-com:office:word" xmlns:w="http://schemas.openxmlformats.org/wordprocessingml/2006/main" xmlns:w14="http://schemas.microsoft.com/office/word/2010/wordml" xmlns:w15="http://schemas.microsoft.com/office/word/2012/wordml" xmlns:w16cex="http://schemas.microsoft.com/office/word/2018/wordml/cex" xmlns:w16cid="http://schemas.microsoft.com/office/word/2016/wordml/cid" xmlns:w16="http://schemas.microsoft.com/office/word/2018/wordml" xmlns:w16se="http://schemas.microsoft.com/office/word/2015/wordml/symex" xmlns:wpg="http://schemas.microsoft.com/office/word/2010/wordprocessingGroup" xmlns:wpi="http://schemas.microsoft.com/office/word/2010/wordprocessingInk" xmlns:wne="http://schemas.microsoft.com/office/word/2006/wordml" xmlns:wps="http://schemas.microsoft.com/office/word/2010/wordprocessingShape" mc:Ignorable="w14 w15 w16se w16cid w16 w16cex wp14">
+<w:numbering xmlns:wpc="http://schemas.microsoft.com/office/word/2010/wordprocessingCanvas" xmlns:cx="http://schemas.microsoft.com/office/drawing/2014/chartex" xmlns:cx1="http://schemas.microsoft.com/office/drawing/2015/9/8/chartex" xmlns:cx2="http://schemas.microsoft.com/office/drawing/2015/10/21/chartex" xmlns:cx3="http://schemas.microsoft.com/office/drawing/2016/5/9/chartex" xmlns:cx4="http://schemas.microsoft.com/office/drawing/2016/5/10/chartex" xmlns:cx5="http://schemas.microsoft.com/office/drawing/2016/5/11/chartex" xmlns:cx6="http://schemas.microsoft.com/office/drawing/2016/5/12/chartex" xmlns:cx7="http://schemas.microsoft.com/office/drawing/2016/5/13/chartex" xmlns:cx8="http://schemas.microsoft.com/office/drawing/2016/5/14/chartex" xmlns:mc="http://schemas.openxmlformats.org/markup-compatibility/2006" xmlns:aink="http://schemas.microsoft.com/office/drawing/2016/ink" xmlns:am3d="http://schemas.microsoft.com/office/drawing/2017/model3d" xmlns:o="urn:schemas-microsoft-com:office:office" xmlns:r="http://schemas.openxmlformats.org/officeDocument/2006/relationships" xmlns:m="http://schemas.openxmlformats.org/officeDocument/2006/math" xmlns:v="urn:schemas-microsoft-com:vml" xmlns:wp14="http://schemas.microsoft.com/office/word/2010/wordprocessingDrawing" xmlns:wp="http://schemas.openxmlformats.org/drawingml/2006/wordprocessingDrawing" xmlns:w10="urn:schemas-microsoft-com:office:word" xmlns:w="http://schemas.openxmlformats.org/wordprocessingml/2006/main" xmlns:w14="http://schemas.microsoft.com/office/word/2010/wordml" xmlns:w15="http://schemas.microsoft.com/office/word/2012/wordml" xmlns:w16cid="http://schemas.microsoft.com/office/word/2016/wordml/cid" xmlns:w16se="http://schemas.microsoft.com/office/word/2015/wordml/symex" xmlns:wpg="http://schemas.microsoft.com/office/word/2010/wordprocessingGroup" xmlns:wpi="http://schemas.microsoft.com/office/word/2010/wordprocessingInk" xmlns:wne="http://schemas.microsoft.com/office/word/2006/wordml" xmlns:wps="http://schemas.microsoft.com/office/word/2010/wordprocessingShape" mc:Ignorable="w14 w15 w16se w16cid wp14">
   <w:abstractNum w:abstractNumId="0" w15:restartNumberingAfterBreak="0">
     <w:nsid w:val="23C1629B"/>
     <w:multiLevelType w:val="multilevel"/>
@@ -1579,6 +1673,120 @@
     </w:lvl>
   </w:abstractNum>
   <w:abstractNum w:abstractNumId="5" w15:restartNumberingAfterBreak="0">
+    <w:nsid w:val="618868CD"/>
+    <w:multiLevelType w:val="multilevel"/>
+    <w:tmpl w:val="A4CCA586"/>
+    <w:lvl w:ilvl="0">
+      <w:start w:val="1"/>
+      <w:numFmt w:val="none"/>
+      <w:lvlText w:val=""/>
+      <w:lvlJc w:val="left"/>
+      <w:pPr>
+        <w:ind w:left="0" w:firstLine="0"/>
+      </w:pPr>
+      <w:rPr>
+        <w:rFonts w:hint="default"/>
+      </w:rPr>
+    </w:lvl>
+    <w:lvl w:ilvl="1">
+      <w:start w:val="1"/>
+      <w:numFmt w:val="upperRoman"/>
+      <w:lvlText w:val="%2."/>
+      <w:lvlJc w:val="right"/>
+      <w:pPr>
+        <w:ind w:left="360" w:firstLine="0"/>
+      </w:pPr>
+      <w:rPr>
+        <w:rFonts w:hint="default"/>
+      </w:rPr>
+    </w:lvl>
+    <w:lvl w:ilvl="2">
+      <w:start w:val="1"/>
+      <w:numFmt w:val="lowerRoman"/>
+      <w:suff w:val="space"/>
+      <w:lvlText w:val="%3)"/>
+      <w:lvlJc w:val="left"/>
+      <w:pPr>
+        <w:ind w:left="720" w:firstLine="0"/>
+      </w:pPr>
+      <w:rPr>
+        <w:rFonts w:hint="default"/>
+      </w:rPr>
+    </w:lvl>
+    <w:lvl w:ilvl="3">
+      <w:start w:val="1"/>
+      <w:numFmt w:val="decimal"/>
+      <w:lvlText w:val="(%4)"/>
+      <w:lvlJc w:val="left"/>
+      <w:pPr>
+        <w:ind w:left="1440" w:hanging="360"/>
+      </w:pPr>
+      <w:rPr>
+        <w:rFonts w:hint="default"/>
+      </w:rPr>
+    </w:lvl>
+    <w:lvl w:ilvl="4">
+      <w:start w:val="1"/>
+      <w:numFmt w:val="lowerLetter"/>
+      <w:lvlText w:val="(%5)"/>
+      <w:lvlJc w:val="left"/>
+      <w:pPr>
+        <w:ind w:left="1800" w:hanging="360"/>
+      </w:pPr>
+      <w:rPr>
+        <w:rFonts w:hint="default"/>
+      </w:rPr>
+    </w:lvl>
+    <w:lvl w:ilvl="5">
+      <w:start w:val="1"/>
+      <w:numFmt w:val="lowerRoman"/>
+      <w:lvlText w:val="(%6)"/>
+      <w:lvlJc w:val="left"/>
+      <w:pPr>
+        <w:ind w:left="2160" w:hanging="360"/>
+      </w:pPr>
+      <w:rPr>
+        <w:rFonts w:hint="default"/>
+      </w:rPr>
+    </w:lvl>
+    <w:lvl w:ilvl="6">
+      <w:start w:val="1"/>
+      <w:numFmt w:val="decimal"/>
+      <w:lvlText w:val="%7."/>
+      <w:lvlJc w:val="left"/>
+      <w:pPr>
+        <w:ind w:left="2520" w:hanging="360"/>
+      </w:pPr>
+      <w:rPr>
+        <w:rFonts w:hint="default"/>
+      </w:rPr>
+    </w:lvl>
+    <w:lvl w:ilvl="7">
+      <w:start w:val="1"/>
+      <w:numFmt w:val="lowerLetter"/>
+      <w:lvlText w:val="%8."/>
+      <w:lvlJc w:val="left"/>
+      <w:pPr>
+        <w:ind w:left="2880" w:hanging="360"/>
+      </w:pPr>
+      <w:rPr>
+        <w:rFonts w:hint="default"/>
+      </w:rPr>
+    </w:lvl>
+    <w:lvl w:ilvl="8">
+      <w:start w:val="1"/>
+      <w:numFmt w:val="lowerRoman"/>
+      <w:lvlText w:val="%9."/>
+      <w:lvlJc w:val="left"/>
+      <w:pPr>
+        <w:ind w:left="3240" w:hanging="360"/>
+      </w:pPr>
+      <w:rPr>
+        <w:rFonts w:hint="default"/>
+      </w:rPr>
+    </w:lvl>
+  </w:abstractNum>
+  <w:abstractNum w:abstractNumId="6" w15:restartNumberingAfterBreak="0">
     <w:nsid w:val="6550718A"/>
     <w:multiLevelType w:val="multilevel"/>
     <w:tmpl w:val="FAE81AAC"/>
@@ -1727,7 +1935,207 @@
       </w:rPr>
     </w:lvl>
   </w:abstractNum>
-  <w:abstractNum w:abstractNumId="6" w15:restartNumberingAfterBreak="0">
+  <w:abstractNum w:abstractNumId="7" w15:restartNumberingAfterBreak="0">
+    <w:nsid w:val="6A146053"/>
+    <w:multiLevelType w:val="hybridMultilevel"/>
+    <w:tmpl w:val="1F66069E"/>
+    <w:lvl w:ilvl="0" w:tplc="10090013">
+      <w:start w:val="1"/>
+      <w:numFmt w:val="upperRoman"/>
+      <w:lvlText w:val="%1."/>
+      <w:lvlJc w:val="right"/>
+      <w:pPr>
+        <w:ind w:left="1080" w:hanging="360"/>
+      </w:pPr>
+    </w:lvl>
+    <w:lvl w:ilvl="1" w:tplc="10090019" w:tentative="1">
+      <w:start w:val="1"/>
+      <w:numFmt w:val="lowerLetter"/>
+      <w:lvlText w:val="%2."/>
+      <w:lvlJc w:val="left"/>
+      <w:pPr>
+        <w:ind w:left="1800" w:hanging="360"/>
+      </w:pPr>
+    </w:lvl>
+    <w:lvl w:ilvl="2" w:tplc="1009001B" w:tentative="1">
+      <w:start w:val="1"/>
+      <w:numFmt w:val="lowerRoman"/>
+      <w:lvlText w:val="%3."/>
+      <w:lvlJc w:val="right"/>
+      <w:pPr>
+        <w:ind w:left="2520" w:hanging="180"/>
+      </w:pPr>
+    </w:lvl>
+    <w:lvl w:ilvl="3" w:tplc="1009000F" w:tentative="1">
+      <w:start w:val="1"/>
+      <w:numFmt w:val="decimal"/>
+      <w:lvlText w:val="%4."/>
+      <w:lvlJc w:val="left"/>
+      <w:pPr>
+        <w:ind w:left="3240" w:hanging="360"/>
+      </w:pPr>
+    </w:lvl>
+    <w:lvl w:ilvl="4" w:tplc="10090019" w:tentative="1">
+      <w:start w:val="1"/>
+      <w:numFmt w:val="lowerLetter"/>
+      <w:lvlText w:val="%5."/>
+      <w:lvlJc w:val="left"/>
+      <w:pPr>
+        <w:ind w:left="3960" w:hanging="360"/>
+      </w:pPr>
+    </w:lvl>
+    <w:lvl w:ilvl="5" w:tplc="1009001B" w:tentative="1">
+      <w:start w:val="1"/>
+      <w:numFmt w:val="lowerRoman"/>
+      <w:lvlText w:val="%6."/>
+      <w:lvlJc w:val="right"/>
+      <w:pPr>
+        <w:ind w:left="4680" w:hanging="180"/>
+      </w:pPr>
+    </w:lvl>
+    <w:lvl w:ilvl="6" w:tplc="1009000F" w:tentative="1">
+      <w:start w:val="1"/>
+      <w:numFmt w:val="decimal"/>
+      <w:lvlText w:val="%7."/>
+      <w:lvlJc w:val="left"/>
+      <w:pPr>
+        <w:ind w:left="5400" w:hanging="360"/>
+      </w:pPr>
+    </w:lvl>
+    <w:lvl w:ilvl="7" w:tplc="10090019" w:tentative="1">
+      <w:start w:val="1"/>
+      <w:numFmt w:val="lowerLetter"/>
+      <w:lvlText w:val="%8."/>
+      <w:lvlJc w:val="left"/>
+      <w:pPr>
+        <w:ind w:left="6120" w:hanging="360"/>
+      </w:pPr>
+    </w:lvl>
+    <w:lvl w:ilvl="8" w:tplc="1009001B" w:tentative="1">
+      <w:start w:val="1"/>
+      <w:numFmt w:val="lowerRoman"/>
+      <w:lvlText w:val="%9."/>
+      <w:lvlJc w:val="right"/>
+      <w:pPr>
+        <w:ind w:left="6840" w:hanging="180"/>
+      </w:pPr>
+    </w:lvl>
+  </w:abstractNum>
+  <w:abstractNum w:abstractNumId="8" w15:restartNumberingAfterBreak="0">
+    <w:nsid w:val="75242F01"/>
+    <w:multiLevelType w:val="multilevel"/>
+    <w:tmpl w:val="10DE9BF2"/>
+    <w:lvl w:ilvl="0">
+      <w:start w:val="1"/>
+      <w:numFmt w:val="none"/>
+      <w:lvlText w:val=""/>
+      <w:lvlJc w:val="left"/>
+      <w:pPr>
+        <w:ind w:left="0" w:firstLine="0"/>
+      </w:pPr>
+      <w:rPr>
+        <w:rFonts w:hint="default"/>
+      </w:rPr>
+    </w:lvl>
+    <w:lvl w:ilvl="1">
+      <w:start w:val="1"/>
+      <w:numFmt w:val="upperRoman"/>
+      <w:lvlText w:val="%2."/>
+      <w:lvlJc w:val="right"/>
+      <w:pPr>
+        <w:ind w:left="360" w:firstLine="0"/>
+      </w:pPr>
+      <w:rPr>
+        <w:rFonts w:hint="default"/>
+      </w:rPr>
+    </w:lvl>
+    <w:lvl w:ilvl="2">
+      <w:start w:val="1"/>
+      <w:numFmt w:val="lowerRoman"/>
+      <w:suff w:val="space"/>
+      <w:lvlText w:val="%3)"/>
+      <w:lvlJc w:val="left"/>
+      <w:pPr>
+        <w:ind w:left="720" w:firstLine="0"/>
+      </w:pPr>
+      <w:rPr>
+        <w:rFonts w:hint="default"/>
+      </w:rPr>
+    </w:lvl>
+    <w:lvl w:ilvl="3">
+      <w:start w:val="1"/>
+      <w:numFmt w:val="decimal"/>
+      <w:lvlText w:val="(%4)"/>
+      <w:lvlJc w:val="left"/>
+      <w:pPr>
+        <w:ind w:left="1440" w:hanging="360"/>
+      </w:pPr>
+      <w:rPr>
+        <w:rFonts w:hint="default"/>
+      </w:rPr>
+    </w:lvl>
+    <w:lvl w:ilvl="4">
+      <w:start w:val="1"/>
+      <w:numFmt w:val="lowerLetter"/>
+      <w:lvlText w:val="(%5)"/>
+      <w:lvlJc w:val="left"/>
+      <w:pPr>
+        <w:ind w:left="1800" w:hanging="360"/>
+      </w:pPr>
+      <w:rPr>
+        <w:rFonts w:hint="default"/>
+      </w:rPr>
+    </w:lvl>
+    <w:lvl w:ilvl="5">
+      <w:start w:val="1"/>
+      <w:numFmt w:val="lowerRoman"/>
+      <w:lvlText w:val="(%6)"/>
+      <w:lvlJc w:val="left"/>
+      <w:pPr>
+        <w:ind w:left="2160" w:hanging="360"/>
+      </w:pPr>
+      <w:rPr>
+        <w:rFonts w:hint="default"/>
+      </w:rPr>
+    </w:lvl>
+    <w:lvl w:ilvl="6">
+      <w:start w:val="1"/>
+      <w:numFmt w:val="decimal"/>
+      <w:lvlText w:val="%7."/>
+      <w:lvlJc w:val="left"/>
+      <w:pPr>
+        <w:ind w:left="2520" w:hanging="360"/>
+      </w:pPr>
+      <w:rPr>
+        <w:rFonts w:hint="default"/>
+      </w:rPr>
+    </w:lvl>
+    <w:lvl w:ilvl="7">
+      <w:start w:val="1"/>
+      <w:numFmt w:val="lowerLetter"/>
+      <w:lvlText w:val="%8."/>
+      <w:lvlJc w:val="left"/>
+      <w:pPr>
+        <w:ind w:left="2880" w:hanging="360"/>
+      </w:pPr>
+      <w:rPr>
+        <w:rFonts w:hint="default"/>
+      </w:rPr>
+    </w:lvl>
+    <w:lvl w:ilvl="8">
+      <w:start w:val="1"/>
+      <w:numFmt w:val="lowerRoman"/>
+      <w:lvlText w:val="%9."/>
+      <w:lvlJc w:val="left"/>
+      <w:pPr>
+        <w:ind w:left="3240" w:hanging="360"/>
+      </w:pPr>
+      <w:rPr>
+        <w:rFonts w:hint="default"/>
+      </w:rPr>
+    </w:lvl>
+  </w:abstractNum>
+  <w:abstractNum w:abstractNumId="9" w15:restartNumberingAfterBreak="0">
     <w:nsid w:val="763A5E8F"/>
     <w:multiLevelType w:val="multilevel"/>
     <w:tmpl w:val="D0FCE11A"/>
@@ -1877,7 +2285,7 @@
     </w:lvl>
   </w:abstractNum>
   <w:num w:numId="1">
-    <w:abstractNumId w:val="6"/>
+    <w:abstractNumId w:val="9"/>
   </w:num>
   <w:num w:numId="2">
     <w:abstractNumId w:val="0"/>
@@ -1886,7 +2294,7 @@
     <w:abstractNumId w:val="3"/>
   </w:num>
   <w:num w:numId="4">
-    <w:abstractNumId w:val="5"/>
+    <w:abstractNumId w:val="6"/>
   </w:num>
   <w:num w:numId="5">
     <w:abstractNumId w:val="2"/>
@@ -1930,11 +2338,38 @@
   <w:num w:numId="9">
     <w:abstractNumId w:val="4"/>
   </w:num>
+  <w:num w:numId="10">
+    <w:abstractNumId w:val="5"/>
+  </w:num>
+  <w:num w:numId="11">
+    <w:abstractNumId w:val="4"/>
+  </w:num>
+  <w:num w:numId="12">
+    <w:abstractNumId w:val="4"/>
+  </w:num>
+  <w:num w:numId="13">
+    <w:abstractNumId w:val="7"/>
+  </w:num>
+  <w:num w:numId="14">
+    <w:abstractNumId w:val="4"/>
+  </w:num>
+  <w:num w:numId="15">
+    <w:abstractNumId w:val="8"/>
+  </w:num>
+  <w:num w:numId="16">
+    <w:abstractNumId w:val="4"/>
+  </w:num>
+  <w:num w:numId="17">
+    <w:abstractNumId w:val="4"/>
+  </w:num>
+  <w:num w:numId="18">
+    <w:abstractNumId w:val="4"/>
+  </w:num>
 </w:numbering>
 </file>
 
 <file path=word/styles.xml><?xml version="1.0" encoding="utf-8"?>
-<w:styles xmlns:mc="http://schemas.openxmlformats.org/markup-compatibility/2006" xmlns:r="http://schemas.openxmlformats.org/officeDocument/2006/relationships" xmlns:w="http://schemas.openxmlformats.org/wordprocessingml/2006/main" xmlns:w14="http://schemas.microsoft.com/office/word/2010/wordml" xmlns:w15="http://schemas.microsoft.com/office/word/2012/wordml" xmlns:w16cex="http://schemas.microsoft.com/office/word/2018/wordml/cex" xmlns:w16cid="http://schemas.microsoft.com/office/word/2016/wordml/cid" xmlns:w16="http://schemas.microsoft.com/office/word/2018/wordml" xmlns:w16se="http://schemas.microsoft.com/office/word/2015/wordml/symex" mc:Ignorable="w14 w15 w16se w16cid w16 w16cex">
+<w:styles xmlns:mc="http://schemas.openxmlformats.org/markup-compatibility/2006" xmlns:r="http://schemas.openxmlformats.org/officeDocument/2006/relationships" xmlns:w="http://schemas.openxmlformats.org/wordprocessingml/2006/main" xmlns:w14="http://schemas.microsoft.com/office/word/2010/wordml" xmlns:w15="http://schemas.microsoft.com/office/word/2012/wordml" xmlns:w16cid="http://schemas.microsoft.com/office/word/2016/wordml/cid" xmlns:w16se="http://schemas.microsoft.com/office/word/2015/wordml/symex" mc:Ignorable="w14 w15 w16se w16cid">
   <w:docDefaults>
     <w:rPrDefault>
       <w:rPr>
@@ -2545,6 +2980,80 @@
       <w:sz w:val="24"/>
     </w:rPr>
   </w:style>
+  <w:style w:type="paragraph" w:styleId="Header">
+    <w:name w:val="header"/>
+    <w:basedOn w:val="Normal"/>
+    <w:link w:val="HeaderChar"/>
+    <w:uiPriority w:val="99"/>
+    <w:unhideWhenUsed/>
+    <w:rsid w:val="00CA61D5"/>
+    <w:pPr>
+      <w:tabs>
+        <w:tab w:val="center" w:pos="4680"/>
+        <w:tab w:val="right" w:pos="9360"/>
+      </w:tabs>
+      <w:spacing w:after="0" w:line="240" w:lineRule="auto"/>
+    </w:pPr>
+  </w:style>
+  <w:style w:type="character" w:customStyle="1" w:styleId="HeaderChar">
+    <w:name w:val="Header Char"/>
+    <w:basedOn w:val="DefaultParagraphFont"/>
+    <w:link w:val="Header"/>
+    <w:uiPriority w:val="99"/>
+    <w:rsid w:val="00CA61D5"/>
+  </w:style>
+  <w:style w:type="paragraph" w:styleId="Footer">
+    <w:name w:val="footer"/>
+    <w:basedOn w:val="Normal"/>
+    <w:link w:val="FooterChar"/>
+    <w:uiPriority w:val="99"/>
+    <w:unhideWhenUsed/>
+    <w:rsid w:val="00CA61D5"/>
+    <w:pPr>
+      <w:tabs>
+        <w:tab w:val="center" w:pos="4680"/>
+        <w:tab w:val="right" w:pos="9360"/>
+      </w:tabs>
+      <w:spacing w:after="0" w:line="240" w:lineRule="auto"/>
+    </w:pPr>
+  </w:style>
+  <w:style w:type="character" w:customStyle="1" w:styleId="FooterChar">
+    <w:name w:val="Footer Char"/>
+    <w:basedOn w:val="DefaultParagraphFont"/>
+    <w:link w:val="Footer"/>
+    <w:uiPriority w:val="99"/>
+    <w:rsid w:val="00CA61D5"/>
+  </w:style>
+  <w:style w:type="paragraph" w:styleId="BalloonText">
+    <w:name w:val="Balloon Text"/>
+    <w:basedOn w:val="Normal"/>
+    <w:link w:val="BalloonTextChar"/>
+    <w:uiPriority w:val="99"/>
+    <w:semiHidden/>
+    <w:unhideWhenUsed/>
+    <w:rsid w:val="00BC0499"/>
+    <w:pPr>
+      <w:spacing w:after="0" w:line="240" w:lineRule="auto"/>
+    </w:pPr>
+    <w:rPr>
+      <w:rFonts w:ascii="Segoe UI" w:hAnsi="Segoe UI" w:cs="Segoe UI"/>
+      <w:sz w:val="18"/>
+      <w:szCs w:val="18"/>
+    </w:rPr>
+  </w:style>
+  <w:style w:type="character" w:customStyle="1" w:styleId="BalloonTextChar">
+    <w:name w:val="Balloon Text Char"/>
+    <w:basedOn w:val="DefaultParagraphFont"/>
+    <w:link w:val="BalloonText"/>
+    <w:uiPriority w:val="99"/>
+    <w:semiHidden/>
+    <w:rsid w:val="00BC0499"/>
+    <w:rPr>
+      <w:rFonts w:ascii="Segoe UI" w:hAnsi="Segoe UI" w:cs="Segoe UI"/>
+      <w:sz w:val="18"/>
+      <w:szCs w:val="18"/>
+    </w:rPr>
+  </w:style>
 </w:styles>
 </file>
 
@@ -2848,7 +3357,7 @@
 </file>
 
 <file path=customXml/itemProps1.xml><?xml version="1.0" encoding="utf-8"?>
-<ds:datastoreItem xmlns:ds="http://schemas.openxmlformats.org/officeDocument/2006/customXml" ds:itemID="{4B5DB601-D4AF-4115-A20A-6C071F32C9D5}">
+<ds:datastoreItem xmlns:ds="http://schemas.openxmlformats.org/officeDocument/2006/customXml" ds:itemID="{7315CE86-DB7D-422C-9BFC-17A7825B6B83}">
   <ds:schemaRefs>
     <ds:schemaRef ds:uri="http://schemas.openxmlformats.org/officeDocument/2006/bibliography"/>
   </ds:schemaRefs>

</xml_diff>

<commit_message>
Added dash app with commented out iframe... bit buggy there, but can insert folium there
</commit_message>
<xml_diff>
--- a/docs/draft_proposal.docx
+++ b/docs/draft_proposal.docx
@@ -1,6 +1,6 @@
 
 <file path=word/document.xml><?xml version="1.0" encoding="utf-8"?>
-<w:document xmlns:wpc="http://schemas.microsoft.com/office/word/2010/wordprocessingCanvas" xmlns:cx="http://schemas.microsoft.com/office/drawing/2014/chartex" xmlns:cx1="http://schemas.microsoft.com/office/drawing/2015/9/8/chartex" xmlns:cx2="http://schemas.microsoft.com/office/drawing/2015/10/21/chartex" xmlns:cx3="http://schemas.microsoft.com/office/drawing/2016/5/9/chartex" xmlns:cx4="http://schemas.microsoft.com/office/drawing/2016/5/10/chartex" xmlns:cx5="http://schemas.microsoft.com/office/drawing/2016/5/11/chartex" xmlns:cx6="http://schemas.microsoft.com/office/drawing/2016/5/12/chartex" xmlns:cx7="http://schemas.microsoft.com/office/drawing/2016/5/13/chartex" xmlns:cx8="http://schemas.microsoft.com/office/drawing/2016/5/14/chartex" xmlns:mc="http://schemas.openxmlformats.org/markup-compatibility/2006" xmlns:aink="http://schemas.microsoft.com/office/drawing/2016/ink" xmlns:am3d="http://schemas.microsoft.com/office/drawing/2017/model3d" xmlns:o="urn:schemas-microsoft-com:office:office" xmlns:r="http://schemas.openxmlformats.org/officeDocument/2006/relationships" xmlns:m="http://schemas.openxmlformats.org/officeDocument/2006/math" xmlns:v="urn:schemas-microsoft-com:vml" xmlns:wp14="http://schemas.microsoft.com/office/word/2010/wordprocessingDrawing" xmlns:wp="http://schemas.openxmlformats.org/drawingml/2006/wordprocessingDrawing" xmlns:w10="urn:schemas-microsoft-com:office:word" xmlns:w="http://schemas.openxmlformats.org/wordprocessingml/2006/main" xmlns:w14="http://schemas.microsoft.com/office/word/2010/wordml" xmlns:w15="http://schemas.microsoft.com/office/word/2012/wordml" xmlns:w16cid="http://schemas.microsoft.com/office/word/2016/wordml/cid" xmlns:w16se="http://schemas.microsoft.com/office/word/2015/wordml/symex" xmlns:wpg="http://schemas.microsoft.com/office/word/2010/wordprocessingGroup" xmlns:wpi="http://schemas.microsoft.com/office/word/2010/wordprocessingInk" xmlns:wne="http://schemas.microsoft.com/office/word/2006/wordml" xmlns:wps="http://schemas.microsoft.com/office/word/2010/wordprocessingShape" mc:Ignorable="w14 w15 w16se w16cid wp14">
+<w:document xmlns:wpc="http://schemas.microsoft.com/office/word/2010/wordprocessingCanvas" xmlns:cx="http://schemas.microsoft.com/office/drawing/2014/chartex" xmlns:cx1="http://schemas.microsoft.com/office/drawing/2015/9/8/chartex" xmlns:cx2="http://schemas.microsoft.com/office/drawing/2015/10/21/chartex" xmlns:cx3="http://schemas.microsoft.com/office/drawing/2016/5/9/chartex" xmlns:cx4="http://schemas.microsoft.com/office/drawing/2016/5/10/chartex" xmlns:cx5="http://schemas.microsoft.com/office/drawing/2016/5/11/chartex" xmlns:cx6="http://schemas.microsoft.com/office/drawing/2016/5/12/chartex" xmlns:cx7="http://schemas.microsoft.com/office/drawing/2016/5/13/chartex" xmlns:cx8="http://schemas.microsoft.com/office/drawing/2016/5/14/chartex" xmlns:mc="http://schemas.openxmlformats.org/markup-compatibility/2006" xmlns:aink="http://schemas.microsoft.com/office/drawing/2016/ink" xmlns:am3d="http://schemas.microsoft.com/office/drawing/2017/model3d" xmlns:o="urn:schemas-microsoft-com:office:office" xmlns:r="http://schemas.openxmlformats.org/officeDocument/2006/relationships" xmlns:m="http://schemas.openxmlformats.org/officeDocument/2006/math" xmlns:v="urn:schemas-microsoft-com:vml" xmlns:wp14="http://schemas.microsoft.com/office/word/2010/wordprocessingDrawing" xmlns:wp="http://schemas.openxmlformats.org/drawingml/2006/wordprocessingDrawing" xmlns:w10="urn:schemas-microsoft-com:office:word" xmlns:w="http://schemas.openxmlformats.org/wordprocessingml/2006/main" xmlns:w14="http://schemas.microsoft.com/office/word/2010/wordml" xmlns:w15="http://schemas.microsoft.com/office/word/2012/wordml" xmlns:w16cex="http://schemas.microsoft.com/office/word/2018/wordml/cex" xmlns:w16cid="http://schemas.microsoft.com/office/word/2016/wordml/cid" xmlns:w16="http://schemas.microsoft.com/office/word/2018/wordml" xmlns:w16se="http://schemas.microsoft.com/office/word/2015/wordml/symex" xmlns:wpg="http://schemas.microsoft.com/office/word/2010/wordprocessingGroup" xmlns:wpi="http://schemas.microsoft.com/office/word/2010/wordprocessingInk" xmlns:wne="http://schemas.microsoft.com/office/word/2006/wordml" xmlns:wps="http://schemas.microsoft.com/office/word/2010/wordprocessingShape" mc:Ignorable="w14 w15 w16se w16cid w16 w16cex wp14">
   <w:body>
     <w:p>
       <w:pPr>
@@ -14,7 +14,6 @@
         </w:rPr>
       </w:pPr>
       <w:bookmarkStart w:id="0" w:name="_Hlk47985966"/>
-      <w:bookmarkStart w:id="1" w:name="_GoBack"/>
       <w:r>
         <w:rPr>
           <w:rFonts w:eastAsia="Times New Roman"/>
@@ -474,7 +473,6 @@
           <w:lang w:val="fr-FR"/>
         </w:rPr>
       </w:pPr>
-      <w:proofErr w:type="gramStart"/>
       <w:r>
         <w:rPr>
           <w:b/>
@@ -487,14 +485,7 @@
         <w:rPr>
           <w:lang w:val="fr-FR"/>
         </w:rPr>
-        <w:t>:</w:t>
-      </w:r>
-      <w:proofErr w:type="gramEnd"/>
-      <w:r>
-        <w:rPr>
-          <w:lang w:val="fr-FR"/>
-        </w:rPr>
-        <w:t xml:space="preserve"> </w:t>
+        <w:t xml:space="preserve">: </w:t>
       </w:r>
       <w:hyperlink r:id="rId9" w:history="1">
         <w:r>
@@ -572,6 +563,180 @@
         <w:t>post processing.</w:t>
       </w:r>
     </w:p>
+    <w:p>
+      <w:pPr>
+        <w:pStyle w:val="Heading2"/>
+        <w:numPr>
+          <w:ilvl w:val="1"/>
+          <w:numId w:val="15"/>
+        </w:numPr>
+        <w:ind w:left="426" w:hanging="66"/>
+      </w:pPr>
+      <w:r>
+        <w:t xml:space="preserve">Data Set </w:t>
+      </w:r>
+      <w:r>
+        <w:t>3</w:t>
+      </w:r>
+    </w:p>
+    <w:p>
+      <w:pPr>
+        <w:pStyle w:val="Heading3"/>
+      </w:pPr>
+      <w:r>
+        <w:rPr>
+          <w:b/>
+          <w:bCs/>
+        </w:rPr>
+        <w:t>Name</w:t>
+      </w:r>
+      <w:r>
+        <w:t xml:space="preserve">: </w:t>
+      </w:r>
+      <w:r>
+        <w:t xml:space="preserve">Bottom water temperature and salinity in the Estuary and Gulf of </w:t>
+      </w:r>
+      <w:proofErr w:type="spellStart"/>
+      <w:r>
+        <w:t>St.Lawrence</w:t>
+      </w:r>
+      <w:proofErr w:type="spellEnd"/>
+    </w:p>
+    <w:p>
+      <w:pPr>
+        <w:pStyle w:val="Heading3"/>
+      </w:pPr>
+      <w:r>
+        <w:rPr>
+          <w:b/>
+          <w:bCs/>
+        </w:rPr>
+        <w:t>Short Description</w:t>
+      </w:r>
+      <w:r>
+        <w:t xml:space="preserve">: </w:t>
+      </w:r>
+      <w:r>
+        <w:t xml:space="preserve">Gridded temperature and salinity of the Estuary and Gulf of St. Lawrence bottom waters including shallow waters. Data are a result of a 3D interpolation on a 1km x 1km x bottom depth grid. They mostly come from the 2 multidisciplinary surveys but all the available CTD data sampled in August and September were </w:t>
+      </w:r>
+      <w:proofErr w:type="spellStart"/>
+      <w:r>
+        <w:t>used.The</w:t>
+      </w:r>
+      <w:proofErr w:type="spellEnd"/>
+      <w:r>
+        <w:t xml:space="preserve"> dataset contains 24 layers: one layer per year per variable from 2010 to 2019, two layers of temperature and salinity </w:t>
+      </w:r>
+      <w:proofErr w:type="spellStart"/>
+      <w:r>
+        <w:t>climatologies</w:t>
+      </w:r>
+      <w:proofErr w:type="spellEnd"/>
+      <w:r>
+        <w:t xml:space="preserve"> and two layers of 2019 </w:t>
+      </w:r>
+      <w:proofErr w:type="spellStart"/>
+      <w:r>
+        <w:t>anomalies.PurposeSince</w:t>
+      </w:r>
+      <w:proofErr w:type="spellEnd"/>
+      <w:r>
+        <w:t xml:space="preserve"> 1990, the Department of Fisheries and Oceans has been conducting an annual multidisciplinary survey in the Estuary and northern Gulf of St. Lawrence using a standardized protocol. In the southern Gulf of St. Lawrence, these bottom trawl surveys has been carrying out each September since 1971. These missions are an important source of information about the status of the marine </w:t>
+      </w:r>
+      <w:proofErr w:type="spellStart"/>
+      <w:r>
+        <w:t>ressources.The</w:t>
+      </w:r>
+      <w:proofErr w:type="spellEnd"/>
+      <w:r>
+        <w:t xml:space="preserve"> objectives of the surveys are multiple: to estimate the abundance and biomass of groundfish and invertebrates, to identify the spatial distribution and biological characteristics of these species, to monitor the biodiversity of the Estuary and Gulf and finally, to describe the environmental conditions observed in the area at the moment of the sampling.</w:t>
+      </w:r>
+    </w:p>
+    <w:p>
+      <w:pPr>
+        <w:pStyle w:val="Heading3"/>
+      </w:pPr>
+      <w:r>
+        <w:rPr>
+          <w:b/>
+          <w:bCs/>
+        </w:rPr>
+        <w:t>Size</w:t>
+      </w:r>
+      <w:r>
+        <w:t>: approx. 1,800 lines of data (0.2MB)</w:t>
+      </w:r>
+    </w:p>
+    <w:p>
+      <w:pPr>
+        <w:pStyle w:val="Heading3"/>
+        <w:rPr>
+          <w:lang w:val="fr-FR"/>
+        </w:rPr>
+      </w:pPr>
+      <w:r>
+        <w:rPr>
+          <w:b/>
+          <w:bCs/>
+          <w:lang w:val="fr-FR"/>
+        </w:rPr>
+        <w:t>Location</w:t>
+      </w:r>
+      <w:r>
+        <w:rPr>
+          <w:lang w:val="fr-FR"/>
+        </w:rPr>
+        <w:t xml:space="preserve">: </w:t>
+      </w:r>
+      <w:hyperlink r:id="rId10" w:history="1">
+        <w:r>
+          <w:rPr>
+            <w:rStyle w:val="Hyperlink"/>
+          </w:rPr>
+          <w:t>https://open.canada.ca/data/en/dataset/10987662-c496-4ba8-a6b9-21cb5a134da2</w:t>
+        </w:r>
+      </w:hyperlink>
+      <w:r>
+        <w:t xml:space="preserve"> </w:t>
+      </w:r>
+    </w:p>
+    <w:p>
+      <w:pPr>
+        <w:pStyle w:val="Heading3"/>
+      </w:pPr>
+      <w:r>
+        <w:rPr>
+          <w:b/>
+          <w:bCs/>
+        </w:rPr>
+        <w:t>Format</w:t>
+      </w:r>
+      <w:r>
+        <w:t xml:space="preserve">: </w:t>
+      </w:r>
+      <w:r>
+        <w:t>ESRI</w:t>
+      </w:r>
+      <w:r>
+        <w:t>/REST API</w:t>
+      </w:r>
+    </w:p>
+    <w:p>
+      <w:pPr>
+        <w:pStyle w:val="Heading3"/>
+      </w:pPr>
+      <w:r>
+        <w:rPr>
+          <w:b/>
+          <w:bCs/>
+        </w:rPr>
+        <w:t>Access method</w:t>
+      </w:r>
+      <w:r>
+        <w:t>: HTTP download and from relational database post processing.</w:t>
+      </w:r>
+    </w:p>
+    <w:p/>
     <w:p/>
     <w:p/>
     <w:p/>
@@ -704,7 +869,6 @@
         <w:pStyle w:val="Heading3"/>
       </w:pPr>
       <w:r>
-        <w:lastRenderedPageBreak/>
         <w:t xml:space="preserve">We will first need to define an outer boundary to our dataset as </w:t>
       </w:r>
       <w:r>
@@ -838,6 +1002,7 @@
         <w:rPr>
           <w:noProof/>
         </w:rPr>
+        <w:lastRenderedPageBreak/>
         <w:drawing>
           <wp:inline distT="0" distB="0" distL="0" distR="0" wp14:anchorId="76694CFC" wp14:editId="69F46575">
             <wp:extent cx="5943600" cy="3381375"/>
@@ -868,7 +1033,7 @@
                     </pic:cNvPicPr>
                   </pic:nvPicPr>
                   <pic:blipFill>
-                    <a:blip r:embed="rId10"/>
+                    <a:blip r:embed="rId11"/>
                     <a:stretch>
                       <a:fillRect/>
                     </a:stretch>
@@ -900,7 +1065,6 @@
         <w:rPr>
           <w:rFonts w:eastAsia="Times New Roman"/>
         </w:rPr>
-        <w:lastRenderedPageBreak/>
         <w:t>Visualizations</w:t>
       </w:r>
     </w:p>
@@ -999,7 +1163,7 @@
       <w:r>
         <w:t xml:space="preserve"> project folder (located here: </w:t>
       </w:r>
-      <w:hyperlink r:id="rId11" w:history="1">
+      <w:hyperlink r:id="rId12" w:history="1">
         <w:r>
           <w:rPr>
             <w:rStyle w:val="Hyperlink"/>
@@ -1014,7 +1178,6 @@
         <w:t xml:space="preserve">. </w:t>
       </w:r>
       <w:bookmarkEnd w:id="0"/>
-      <w:bookmarkEnd w:id="1"/>
     </w:p>
     <w:sectPr>
       <w:pgSz w:w="12240" w:h="15840"/>
@@ -1027,7 +1190,7 @@
 </file>
 
 <file path=word/endnotes.xml><?xml version="1.0" encoding="utf-8"?>
-<w:endnotes xmlns:wpc="http://schemas.microsoft.com/office/word/2010/wordprocessingCanvas" xmlns:cx="http://schemas.microsoft.com/office/drawing/2014/chartex" xmlns:cx1="http://schemas.microsoft.com/office/drawing/2015/9/8/chartex" xmlns:cx2="http://schemas.microsoft.com/office/drawing/2015/10/21/chartex" xmlns:cx3="http://schemas.microsoft.com/office/drawing/2016/5/9/chartex" xmlns:cx4="http://schemas.microsoft.com/office/drawing/2016/5/10/chartex" xmlns:cx5="http://schemas.microsoft.com/office/drawing/2016/5/11/chartex" xmlns:cx6="http://schemas.microsoft.com/office/drawing/2016/5/12/chartex" xmlns:cx7="http://schemas.microsoft.com/office/drawing/2016/5/13/chartex" xmlns:cx8="http://schemas.microsoft.com/office/drawing/2016/5/14/chartex" xmlns:mc="http://schemas.openxmlformats.org/markup-compatibility/2006" xmlns:aink="http://schemas.microsoft.com/office/drawing/2016/ink" xmlns:am3d="http://schemas.microsoft.com/office/drawing/2017/model3d" xmlns:o="urn:schemas-microsoft-com:office:office" xmlns:r="http://schemas.openxmlformats.org/officeDocument/2006/relationships" xmlns:m="http://schemas.openxmlformats.org/officeDocument/2006/math" xmlns:v="urn:schemas-microsoft-com:vml" xmlns:wp14="http://schemas.microsoft.com/office/word/2010/wordprocessingDrawing" xmlns:wp="http://schemas.openxmlformats.org/drawingml/2006/wordprocessingDrawing" xmlns:w10="urn:schemas-microsoft-com:office:word" xmlns:w="http://schemas.openxmlformats.org/wordprocessingml/2006/main" xmlns:w14="http://schemas.microsoft.com/office/word/2010/wordml" xmlns:w15="http://schemas.microsoft.com/office/word/2012/wordml" xmlns:w16cid="http://schemas.microsoft.com/office/word/2016/wordml/cid" xmlns:w16se="http://schemas.microsoft.com/office/word/2015/wordml/symex" xmlns:wpg="http://schemas.microsoft.com/office/word/2010/wordprocessingGroup" xmlns:wpi="http://schemas.microsoft.com/office/word/2010/wordprocessingInk" xmlns:wne="http://schemas.microsoft.com/office/word/2006/wordml" xmlns:wps="http://schemas.microsoft.com/office/word/2010/wordprocessingShape" mc:Ignorable="w14 w15 w16se w16cid wp14">
+<w:endnotes xmlns:wpc="http://schemas.microsoft.com/office/word/2010/wordprocessingCanvas" xmlns:cx="http://schemas.microsoft.com/office/drawing/2014/chartex" xmlns:cx1="http://schemas.microsoft.com/office/drawing/2015/9/8/chartex" xmlns:cx2="http://schemas.microsoft.com/office/drawing/2015/10/21/chartex" xmlns:cx3="http://schemas.microsoft.com/office/drawing/2016/5/9/chartex" xmlns:cx4="http://schemas.microsoft.com/office/drawing/2016/5/10/chartex" xmlns:cx5="http://schemas.microsoft.com/office/drawing/2016/5/11/chartex" xmlns:cx6="http://schemas.microsoft.com/office/drawing/2016/5/12/chartex" xmlns:cx7="http://schemas.microsoft.com/office/drawing/2016/5/13/chartex" xmlns:cx8="http://schemas.microsoft.com/office/drawing/2016/5/14/chartex" xmlns:mc="http://schemas.openxmlformats.org/markup-compatibility/2006" xmlns:aink="http://schemas.microsoft.com/office/drawing/2016/ink" xmlns:am3d="http://schemas.microsoft.com/office/drawing/2017/model3d" xmlns:o="urn:schemas-microsoft-com:office:office" xmlns:r="http://schemas.openxmlformats.org/officeDocument/2006/relationships" xmlns:m="http://schemas.openxmlformats.org/officeDocument/2006/math" xmlns:v="urn:schemas-microsoft-com:vml" xmlns:wp14="http://schemas.microsoft.com/office/word/2010/wordprocessingDrawing" xmlns:wp="http://schemas.openxmlformats.org/drawingml/2006/wordprocessingDrawing" xmlns:w10="urn:schemas-microsoft-com:office:word" xmlns:w="http://schemas.openxmlformats.org/wordprocessingml/2006/main" xmlns:w14="http://schemas.microsoft.com/office/word/2010/wordml" xmlns:w15="http://schemas.microsoft.com/office/word/2012/wordml" xmlns:w16cex="http://schemas.microsoft.com/office/word/2018/wordml/cex" xmlns:w16cid="http://schemas.microsoft.com/office/word/2016/wordml/cid" xmlns:w16="http://schemas.microsoft.com/office/word/2018/wordml" xmlns:w16se="http://schemas.microsoft.com/office/word/2015/wordml/symex" xmlns:wpg="http://schemas.microsoft.com/office/word/2010/wordprocessingGroup" xmlns:wpi="http://schemas.microsoft.com/office/word/2010/wordprocessingInk" xmlns:wne="http://schemas.microsoft.com/office/word/2006/wordml" xmlns:wps="http://schemas.microsoft.com/office/word/2010/wordprocessingShape" mc:Ignorable="w14 w15 w16se w16cid w16 w16cex wp14">
   <w:endnote w:type="separator" w:id="-1">
     <w:p>
       <w:pPr>
@@ -1052,7 +1215,7 @@
 </file>
 
 <file path=word/footnotes.xml><?xml version="1.0" encoding="utf-8"?>
-<w:footnotes xmlns:wpc="http://schemas.microsoft.com/office/word/2010/wordprocessingCanvas" xmlns:cx="http://schemas.microsoft.com/office/drawing/2014/chartex" xmlns:cx1="http://schemas.microsoft.com/office/drawing/2015/9/8/chartex" xmlns:cx2="http://schemas.microsoft.com/office/drawing/2015/10/21/chartex" xmlns:cx3="http://schemas.microsoft.com/office/drawing/2016/5/9/chartex" xmlns:cx4="http://schemas.microsoft.com/office/drawing/2016/5/10/chartex" xmlns:cx5="http://schemas.microsoft.com/office/drawing/2016/5/11/chartex" xmlns:cx6="http://schemas.microsoft.com/office/drawing/2016/5/12/chartex" xmlns:cx7="http://schemas.microsoft.com/office/drawing/2016/5/13/chartex" xmlns:cx8="http://schemas.microsoft.com/office/drawing/2016/5/14/chartex" xmlns:mc="http://schemas.openxmlformats.org/markup-compatibility/2006" xmlns:aink="http://schemas.microsoft.com/office/drawing/2016/ink" xmlns:am3d="http://schemas.microsoft.com/office/drawing/2017/model3d" xmlns:o="urn:schemas-microsoft-com:office:office" xmlns:r="http://schemas.openxmlformats.org/officeDocument/2006/relationships" xmlns:m="http://schemas.openxmlformats.org/officeDocument/2006/math" xmlns:v="urn:schemas-microsoft-com:vml" xmlns:wp14="http://schemas.microsoft.com/office/word/2010/wordprocessingDrawing" xmlns:wp="http://schemas.openxmlformats.org/drawingml/2006/wordprocessingDrawing" xmlns:w10="urn:schemas-microsoft-com:office:word" xmlns:w="http://schemas.openxmlformats.org/wordprocessingml/2006/main" xmlns:w14="http://schemas.microsoft.com/office/word/2010/wordml" xmlns:w15="http://schemas.microsoft.com/office/word/2012/wordml" xmlns:w16cid="http://schemas.microsoft.com/office/word/2016/wordml/cid" xmlns:w16se="http://schemas.microsoft.com/office/word/2015/wordml/symex" xmlns:wpg="http://schemas.microsoft.com/office/word/2010/wordprocessingGroup" xmlns:wpi="http://schemas.microsoft.com/office/word/2010/wordprocessingInk" xmlns:wne="http://schemas.microsoft.com/office/word/2006/wordml" xmlns:wps="http://schemas.microsoft.com/office/word/2010/wordprocessingShape" mc:Ignorable="w14 w15 w16se w16cid wp14">
+<w:footnotes xmlns:wpc="http://schemas.microsoft.com/office/word/2010/wordprocessingCanvas" xmlns:cx="http://schemas.microsoft.com/office/drawing/2014/chartex" xmlns:cx1="http://schemas.microsoft.com/office/drawing/2015/9/8/chartex" xmlns:cx2="http://schemas.microsoft.com/office/drawing/2015/10/21/chartex" xmlns:cx3="http://schemas.microsoft.com/office/drawing/2016/5/9/chartex" xmlns:cx4="http://schemas.microsoft.com/office/drawing/2016/5/10/chartex" xmlns:cx5="http://schemas.microsoft.com/office/drawing/2016/5/11/chartex" xmlns:cx6="http://schemas.microsoft.com/office/drawing/2016/5/12/chartex" xmlns:cx7="http://schemas.microsoft.com/office/drawing/2016/5/13/chartex" xmlns:cx8="http://schemas.microsoft.com/office/drawing/2016/5/14/chartex" xmlns:mc="http://schemas.openxmlformats.org/markup-compatibility/2006" xmlns:aink="http://schemas.microsoft.com/office/drawing/2016/ink" xmlns:am3d="http://schemas.microsoft.com/office/drawing/2017/model3d" xmlns:o="urn:schemas-microsoft-com:office:office" xmlns:r="http://schemas.openxmlformats.org/officeDocument/2006/relationships" xmlns:m="http://schemas.openxmlformats.org/officeDocument/2006/math" xmlns:v="urn:schemas-microsoft-com:vml" xmlns:wp14="http://schemas.microsoft.com/office/word/2010/wordprocessingDrawing" xmlns:wp="http://schemas.openxmlformats.org/drawingml/2006/wordprocessingDrawing" xmlns:w10="urn:schemas-microsoft-com:office:word" xmlns:w="http://schemas.openxmlformats.org/wordprocessingml/2006/main" xmlns:w14="http://schemas.microsoft.com/office/word/2010/wordml" xmlns:w15="http://schemas.microsoft.com/office/word/2012/wordml" xmlns:w16cex="http://schemas.microsoft.com/office/word/2018/wordml/cex" xmlns:w16cid="http://schemas.microsoft.com/office/word/2016/wordml/cid" xmlns:w16="http://schemas.microsoft.com/office/word/2018/wordml" xmlns:w16se="http://schemas.microsoft.com/office/word/2015/wordml/symex" xmlns:wpg="http://schemas.microsoft.com/office/word/2010/wordprocessingGroup" xmlns:wpi="http://schemas.microsoft.com/office/word/2010/wordprocessingInk" xmlns:wne="http://schemas.microsoft.com/office/word/2006/wordml" xmlns:wps="http://schemas.microsoft.com/office/word/2010/wordprocessingShape" mc:Ignorable="w14 w15 w16se w16cid w16 w16cex wp14">
   <w:footnote w:type="separator" w:id="-1">
     <w:p>
       <w:pPr>
@@ -1077,7 +1240,7 @@
 </file>
 
 <file path=word/numbering.xml><?xml version="1.0" encoding="utf-8"?>
-<w:numbering xmlns:wpc="http://schemas.microsoft.com/office/word/2010/wordprocessingCanvas" xmlns:cx="http://schemas.microsoft.com/office/drawing/2014/chartex" xmlns:cx1="http://schemas.microsoft.com/office/drawing/2015/9/8/chartex" xmlns:cx2="http://schemas.microsoft.com/office/drawing/2015/10/21/chartex" xmlns:cx3="http://schemas.microsoft.com/office/drawing/2016/5/9/chartex" xmlns:cx4="http://schemas.microsoft.com/office/drawing/2016/5/10/chartex" xmlns:cx5="http://schemas.microsoft.com/office/drawing/2016/5/11/chartex" xmlns:cx6="http://schemas.microsoft.com/office/drawing/2016/5/12/chartex" xmlns:cx7="http://schemas.microsoft.com/office/drawing/2016/5/13/chartex" xmlns:cx8="http://schemas.microsoft.com/office/drawing/2016/5/14/chartex" xmlns:mc="http://schemas.openxmlformats.org/markup-compatibility/2006" xmlns:aink="http://schemas.microsoft.com/office/drawing/2016/ink" xmlns:am3d="http://schemas.microsoft.com/office/drawing/2017/model3d" xmlns:o="urn:schemas-microsoft-com:office:office" xmlns:r="http://schemas.openxmlformats.org/officeDocument/2006/relationships" xmlns:m="http://schemas.openxmlformats.org/officeDocument/2006/math" xmlns:v="urn:schemas-microsoft-com:vml" xmlns:wp14="http://schemas.microsoft.com/office/word/2010/wordprocessingDrawing" xmlns:wp="http://schemas.openxmlformats.org/drawingml/2006/wordprocessingDrawing" xmlns:w10="urn:schemas-microsoft-com:office:word" xmlns:w="http://schemas.openxmlformats.org/wordprocessingml/2006/main" xmlns:w14="http://schemas.microsoft.com/office/word/2010/wordml" xmlns:w15="http://schemas.microsoft.com/office/word/2012/wordml" xmlns:w16cid="http://schemas.microsoft.com/office/word/2016/wordml/cid" xmlns:w16se="http://schemas.microsoft.com/office/word/2015/wordml/symex" xmlns:wpg="http://schemas.microsoft.com/office/word/2010/wordprocessingGroup" xmlns:wpi="http://schemas.microsoft.com/office/word/2010/wordprocessingInk" xmlns:wne="http://schemas.microsoft.com/office/word/2006/wordml" xmlns:wps="http://schemas.microsoft.com/office/word/2010/wordprocessingShape" mc:Ignorable="w14 w15 w16se w16cid wp14">
+<w:numbering xmlns:wpc="http://schemas.microsoft.com/office/word/2010/wordprocessingCanvas" xmlns:cx="http://schemas.microsoft.com/office/drawing/2014/chartex" xmlns:cx1="http://schemas.microsoft.com/office/drawing/2015/9/8/chartex" xmlns:cx2="http://schemas.microsoft.com/office/drawing/2015/10/21/chartex" xmlns:cx3="http://schemas.microsoft.com/office/drawing/2016/5/9/chartex" xmlns:cx4="http://schemas.microsoft.com/office/drawing/2016/5/10/chartex" xmlns:cx5="http://schemas.microsoft.com/office/drawing/2016/5/11/chartex" xmlns:cx6="http://schemas.microsoft.com/office/drawing/2016/5/12/chartex" xmlns:cx7="http://schemas.microsoft.com/office/drawing/2016/5/13/chartex" xmlns:cx8="http://schemas.microsoft.com/office/drawing/2016/5/14/chartex" xmlns:mc="http://schemas.openxmlformats.org/markup-compatibility/2006" xmlns:aink="http://schemas.microsoft.com/office/drawing/2016/ink" xmlns:am3d="http://schemas.microsoft.com/office/drawing/2017/model3d" xmlns:o="urn:schemas-microsoft-com:office:office" xmlns:r="http://schemas.openxmlformats.org/officeDocument/2006/relationships" xmlns:m="http://schemas.openxmlformats.org/officeDocument/2006/math" xmlns:v="urn:schemas-microsoft-com:vml" xmlns:wp14="http://schemas.microsoft.com/office/word/2010/wordprocessingDrawing" xmlns:wp="http://schemas.openxmlformats.org/drawingml/2006/wordprocessingDrawing" xmlns:w10="urn:schemas-microsoft-com:office:word" xmlns:w="http://schemas.openxmlformats.org/wordprocessingml/2006/main" xmlns:w14="http://schemas.microsoft.com/office/word/2010/wordml" xmlns:w15="http://schemas.microsoft.com/office/word/2012/wordml" xmlns:w16cex="http://schemas.microsoft.com/office/word/2018/wordml/cex" xmlns:w16cid="http://schemas.microsoft.com/office/word/2016/wordml/cid" xmlns:w16="http://schemas.microsoft.com/office/word/2018/wordml" xmlns:w16se="http://schemas.microsoft.com/office/word/2015/wordml/symex" xmlns:wpg="http://schemas.microsoft.com/office/word/2010/wordprocessingGroup" xmlns:wpi="http://schemas.microsoft.com/office/word/2010/wordprocessingInk" xmlns:wne="http://schemas.microsoft.com/office/word/2006/wordml" xmlns:wps="http://schemas.microsoft.com/office/word/2010/wordprocessingShape" mc:Ignorable="w14 w15 w16se w16cid w16 w16cex wp14">
   <w:abstractNum w:abstractNumId="0" w15:restartNumberingAfterBreak="0">
     <w:nsid w:val="23C1629B"/>
     <w:multiLevelType w:val="multilevel"/>
@@ -2369,7 +2532,7 @@
 </file>
 
 <file path=word/styles.xml><?xml version="1.0" encoding="utf-8"?>
-<w:styles xmlns:mc="http://schemas.openxmlformats.org/markup-compatibility/2006" xmlns:r="http://schemas.openxmlformats.org/officeDocument/2006/relationships" xmlns:w="http://schemas.openxmlformats.org/wordprocessingml/2006/main" xmlns:w14="http://schemas.microsoft.com/office/word/2010/wordml" xmlns:w15="http://schemas.microsoft.com/office/word/2012/wordml" xmlns:w16cid="http://schemas.microsoft.com/office/word/2016/wordml/cid" xmlns:w16se="http://schemas.microsoft.com/office/word/2015/wordml/symex" mc:Ignorable="w14 w15 w16se w16cid">
+<w:styles xmlns:mc="http://schemas.openxmlformats.org/markup-compatibility/2006" xmlns:r="http://schemas.openxmlformats.org/officeDocument/2006/relationships" xmlns:w="http://schemas.openxmlformats.org/wordprocessingml/2006/main" xmlns:w14="http://schemas.microsoft.com/office/word/2010/wordml" xmlns:w15="http://schemas.microsoft.com/office/word/2012/wordml" xmlns:w16cex="http://schemas.microsoft.com/office/word/2018/wordml/cex" xmlns:w16cid="http://schemas.microsoft.com/office/word/2016/wordml/cid" xmlns:w16="http://schemas.microsoft.com/office/word/2018/wordml" xmlns:w16se="http://schemas.microsoft.com/office/word/2015/wordml/symex" mc:Ignorable="w14 w15 w16se w16cid w16 w16cex">
   <w:docDefaults>
     <w:rPrDefault>
       <w:rPr>

</xml_diff>